<commit_message>
Updates with message information.
</commit_message>
<xml_diff>
--- a/Subgroups/ASX/Extension Definition Exercises/ASX Use Case Mapping Exercise.docx
+++ b/Subgroups/ASX/Extension Definition Exercises/ASX Use Case Mapping Exercise.docx
@@ -3246,11 +3246,9 @@
       <w:r>
         <w:t xml:space="preserve">it </w:t>
       </w:r>
-      <w:proofErr w:type="gramStart"/>
       <w:r>
         <w:t>By</w:t>
       </w:r>
-      <w:proofErr w:type="gramEnd"/>
       <w:r>
         <w:t xml:space="preserve"> </w:t>
       </w:r>
@@ -3496,15 +3494,7 @@
         </w:numPr>
       </w:pPr>
       <w:r>
-        <w:t xml:space="preserve">Start of </w:t>
-      </w:r>
-      <w:proofErr w:type="gramStart"/>
-      <w:r>
-        <w:t>scenario:</w:t>
-      </w:r>
-      <w:proofErr w:type="gramEnd"/>
-      <w:r>
-        <w:t xml:space="preserve"> calls for help received by Command Center.</w:t>
+        <w:t>Start of scenario: calls for help received by Command Center.</w:t>
       </w:r>
     </w:p>
     <w:p>
@@ -4003,13 +3993,8 @@
           <w:numId w:val="1"/>
         </w:numPr>
       </w:pPr>
-      <w:proofErr w:type="gramStart"/>
-      <w:r>
-        <w:t>Request</w:t>
-      </w:r>
-      <w:proofErr w:type="gramEnd"/>
-      <w:r>
-        <w:t xml:space="preserve"> refuel</w:t>
+      <w:r>
+        <w:t>Request refuel</w:t>
       </w:r>
     </w:p>
     <w:p>
@@ -4710,15 +4695,7 @@
         </w:numPr>
       </w:pPr>
       <w:r>
-        <w:t xml:space="preserve">Group them using </w:t>
-      </w:r>
-      <w:proofErr w:type="gramStart"/>
-      <w:r>
-        <w:t>context?</w:t>
-      </w:r>
-      <w:proofErr w:type="gramEnd"/>
-      <w:r>
-        <w:t xml:space="preserve"> Or report as organization with all associated entities.</w:t>
+        <w:t>Group them using context? Or report as organization with all associated entities.</w:t>
       </w:r>
     </w:p>
     <w:p>
@@ -4749,15 +4726,7 @@
       </w:pPr>
       <w:bookmarkStart w:id="14" w:name="_Toc195693381"/>
       <w:r>
-        <w:t xml:space="preserve">UC-001 Large Urban Area Hit </w:t>
-      </w:r>
-      <w:proofErr w:type="gramStart"/>
-      <w:r>
-        <w:t>By</w:t>
-      </w:r>
-      <w:proofErr w:type="gramEnd"/>
-      <w:r>
-        <w:t xml:space="preserve"> Earthquake</w:t>
+        <w:t>UC-001 Large Urban Area Hit By Earthquake</w:t>
       </w:r>
       <w:bookmarkEnd w:id="14"/>
     </w:p>
@@ -5651,15 +5620,7 @@
         <w:t>Set up the entities for the scenario</w:t>
       </w:r>
       <w:r>
-        <w:t xml:space="preserve">. </w:t>
-      </w:r>
-      <w:proofErr w:type="gramStart"/>
-      <w:r>
-        <w:t>All of</w:t>
-      </w:r>
-      <w:proofErr w:type="gramEnd"/>
-      <w:r>
-        <w:t xml:space="preserve"> these messages are sent by Scenario Coordinator.</w:t>
+        <w:t>. All of these messages are sent by Scenario Coordinator.</w:t>
       </w:r>
     </w:p>
     <w:p>
@@ -13032,46 +12993,606 @@
       <w:pPr>
         <w:pStyle w:val="Heading2"/>
         <w:rPr>
-          <w:rFonts w:eastAsia="Times New Roman"/>
+          <w:rFonts w:eastAsia="Calibri"/>
         </w:rPr>
       </w:pPr>
-      <w:bookmarkStart w:id="26" w:name="_Toc195693390"/>
-      <w:r>
+      <w:r>
+        <w:rPr>
+          <w:rFonts w:eastAsia="Calibri"/>
+        </w:rPr>
+        <w:t>Message Inventory</w:t>
+      </w:r>
+    </w:p>
+    <w:p>
+      <w:pPr>
+        <w:pStyle w:val="Heading3"/>
+      </w:pPr>
+      <w:r>
+        <w:t>Scenario Setup</w:t>
+      </w:r>
+    </w:p>
+    <w:p>
+      <w:r>
+        <w:t>The following messages are broken out in this section.</w:t>
+      </w:r>
+    </w:p>
+    <w:p>
+      <w:pPr>
+        <w:pStyle w:val="ListParagraph"/>
+        <w:numPr>
+          <w:ilvl w:val="0"/>
+          <w:numId w:val="19"/>
+        </w:numPr>
+      </w:pPr>
+      <w:r>
+        <w:t xml:space="preserve">Initialize – </w:t>
+      </w:r>
+      <w:r>
+        <w:t xml:space="preserve">Start </w:t>
+      </w:r>
+      <w:r>
+        <w:t>Location</w:t>
+      </w:r>
+    </w:p>
+    <w:p>
+      <w:pPr>
+        <w:pStyle w:val="ListParagraph"/>
+        <w:numPr>
+          <w:ilvl w:val="0"/>
+          <w:numId w:val="19"/>
+        </w:numPr>
+      </w:pPr>
+      <w:r>
+        <w:t>Initialize – Resources (or resource categories)</w:t>
+      </w:r>
+    </w:p>
+    <w:p>
+      <w:pPr>
+        <w:pStyle w:val="ListParagraph"/>
+        <w:numPr>
+          <w:ilvl w:val="0"/>
+          <w:numId w:val="19"/>
+        </w:numPr>
+      </w:pPr>
+      <w:r>
+        <w:lastRenderedPageBreak/>
+        <w:t>Initialize – Search Pattern</w:t>
+      </w:r>
+    </w:p>
+    <w:p>
+      <w:pPr>
+        <w:pStyle w:val="ListParagraph"/>
+        <w:numPr>
+          <w:ilvl w:val="0"/>
+          <w:numId w:val="19"/>
+        </w:numPr>
+      </w:pPr>
+      <w:r>
+        <w:t>Initialize – Target Database – People.</w:t>
+      </w:r>
+    </w:p>
+    <w:p>
+      <w:pPr>
+        <w:pStyle w:val="ListParagraph"/>
+        <w:numPr>
+          <w:ilvl w:val="0"/>
+          <w:numId w:val="19"/>
+        </w:numPr>
+      </w:pPr>
+      <w:r>
+        <w:t>Initialize – Target Database – Hazards</w:t>
+      </w:r>
+    </w:p>
+    <w:p>
+      <w:pPr>
+        <w:pStyle w:val="ListParagraph"/>
+        <w:numPr>
+          <w:ilvl w:val="0"/>
+          <w:numId w:val="19"/>
+        </w:numPr>
+      </w:pPr>
+      <w:r>
+        <w:t>Initialize – Target ID Algorithm / Algorithm type</w:t>
+      </w:r>
+    </w:p>
+    <w:p>
+      <w:pPr>
+        <w:pStyle w:val="ListParagraph"/>
+        <w:numPr>
+          <w:ilvl w:val="0"/>
+          <w:numId w:val="19"/>
+        </w:numPr>
+      </w:pPr>
+      <w:r>
+        <w:t>Initialize – Swarm Network Parameters</w:t>
+      </w:r>
+    </w:p>
+    <w:p>
+      <w:pPr>
+        <w:pStyle w:val="ListParagraph"/>
+        <w:numPr>
+          <w:ilvl w:val="0"/>
+          <w:numId w:val="19"/>
+        </w:numPr>
+      </w:pPr>
+      <w:r>
+        <w:t>Initialize – Swarm Network Role</w:t>
+      </w:r>
+    </w:p>
+    <w:p>
+      <w:pPr>
+        <w:pStyle w:val="ListParagraph"/>
+        <w:numPr>
+          <w:ilvl w:val="0"/>
+          <w:numId w:val="19"/>
+        </w:numPr>
+      </w:pPr>
+      <w:r>
+        <w:t>Initialize – Refill Depot Resources</w:t>
+      </w:r>
+    </w:p>
+    <w:p/>
+    <w:p>
+      <w:pPr>
+        <w:pStyle w:val="Heading3"/>
+      </w:pPr>
+      <w:r>
+        <w:t>Scenario Progress</w:t>
+      </w:r>
+    </w:p>
+    <w:p>
+      <w:r>
+        <w:t>The following messages are broken out in this section.</w:t>
+      </w:r>
+    </w:p>
+    <w:p>
+      <w:pPr>
+        <w:pStyle w:val="ListParagraph"/>
+        <w:numPr>
+          <w:ilvl w:val="0"/>
+          <w:numId w:val="18"/>
+        </w:numPr>
+        <w:rPr>
+          <w:rFonts w:ascii="Calibri" w:eastAsia="Calibri" w:hAnsi="Calibri" w:cs="Times New Roman"/>
+        </w:rPr>
+      </w:pPr>
+      <w:r>
+        <w:rPr>
+          <w:rFonts w:ascii="Calibri" w:eastAsia="Calibri" w:hAnsi="Calibri" w:cs="Times New Roman"/>
+        </w:rPr>
+        <w:t>Request for assistance.</w:t>
+      </w:r>
+      <w:r>
+        <w:rPr>
+          <w:rFonts w:ascii="Calibri" w:eastAsia="Calibri" w:hAnsi="Calibri" w:cs="Times New Roman"/>
+        </w:rPr>
+        <w:t xml:space="preserve"> Includes Location, type of assistance required, own status (Damage / injury)</w:t>
+      </w:r>
+    </w:p>
+    <w:p>
+      <w:pPr>
+        <w:pStyle w:val="ListParagraph"/>
+        <w:numPr>
+          <w:ilvl w:val="0"/>
+          <w:numId w:val="18"/>
+        </w:numPr>
+        <w:rPr>
+          <w:rFonts w:ascii="Calibri" w:eastAsia="Calibri" w:hAnsi="Calibri" w:cs="Times New Roman"/>
+        </w:rPr>
+      </w:pPr>
+      <w:r>
+        <w:rPr>
+          <w:rFonts w:ascii="Calibri" w:eastAsia="Calibri" w:hAnsi="Calibri" w:cs="Times New Roman"/>
+        </w:rPr>
+        <w:t>Order – Move to Location, start operation – operation type may already have been included in Initialize message.</w:t>
+      </w:r>
+    </w:p>
+    <w:p>
+      <w:pPr>
+        <w:pStyle w:val="ListParagraph"/>
+        <w:numPr>
+          <w:ilvl w:val="0"/>
+          <w:numId w:val="18"/>
+        </w:numPr>
+        <w:rPr>
+          <w:rFonts w:ascii="Calibri" w:eastAsia="Calibri" w:hAnsi="Calibri" w:cs="Times New Roman"/>
+        </w:rPr>
+      </w:pPr>
+      <w:r>
+        <w:rPr>
+          <w:rFonts w:ascii="Calibri" w:eastAsia="Calibri" w:hAnsi="Calibri" w:cs="Times New Roman"/>
+        </w:rPr>
+        <w:t>Report – Arrived at scene of request for aid.</w:t>
+      </w:r>
+    </w:p>
+    <w:p>
+      <w:pPr>
+        <w:pStyle w:val="ListParagraph"/>
+        <w:numPr>
+          <w:ilvl w:val="0"/>
+          <w:numId w:val="18"/>
+        </w:numPr>
+        <w:rPr>
+          <w:rFonts w:ascii="Calibri" w:eastAsia="Calibri" w:hAnsi="Calibri" w:cs="Times New Roman"/>
+        </w:rPr>
+      </w:pPr>
+      <w:r>
+        <w:rPr>
+          <w:rFonts w:ascii="Calibri" w:eastAsia="Calibri" w:hAnsi="Calibri" w:cs="Times New Roman"/>
+        </w:rPr>
+        <w:t>Report – Survivor detected.</w:t>
+      </w:r>
+    </w:p>
+    <w:p>
+      <w:pPr>
+        <w:pStyle w:val="ListParagraph"/>
+        <w:numPr>
+          <w:ilvl w:val="0"/>
+          <w:numId w:val="18"/>
+        </w:numPr>
+        <w:rPr>
+          <w:rFonts w:ascii="Calibri" w:eastAsia="Calibri" w:hAnsi="Calibri" w:cs="Times New Roman"/>
+        </w:rPr>
+      </w:pPr>
+      <w:r>
+        <w:rPr>
+          <w:rFonts w:ascii="Calibri" w:eastAsia="Calibri" w:hAnsi="Calibri" w:cs="Times New Roman"/>
+        </w:rPr>
+        <w:t>Report – Hazard detected.</w:t>
+      </w:r>
+    </w:p>
+    <w:p>
+      <w:pPr>
+        <w:pStyle w:val="ListParagraph"/>
+        <w:numPr>
+          <w:ilvl w:val="0"/>
+          <w:numId w:val="18"/>
+        </w:numPr>
+        <w:rPr>
+          <w:rFonts w:ascii="Calibri" w:eastAsia="Calibri" w:hAnsi="Calibri" w:cs="Times New Roman"/>
+        </w:rPr>
+      </w:pPr>
+      <w:r>
+        <w:rPr>
+          <w:rFonts w:ascii="Calibri" w:eastAsia="Calibri" w:hAnsi="Calibri" w:cs="Times New Roman"/>
+        </w:rPr>
+        <w:t xml:space="preserve">Order – Move to location and deploy resource – </w:t>
+      </w:r>
+      <w:proofErr w:type="spellStart"/>
+      <w:r>
+        <w:rPr>
+          <w:rFonts w:ascii="Calibri" w:eastAsia="Calibri" w:hAnsi="Calibri" w:cs="Times New Roman"/>
+        </w:rPr>
+        <w:t>MedKit</w:t>
+      </w:r>
+      <w:proofErr w:type="spellEnd"/>
+      <w:r>
+        <w:rPr>
+          <w:rFonts w:ascii="Calibri" w:eastAsia="Calibri" w:hAnsi="Calibri" w:cs="Times New Roman"/>
+        </w:rPr>
+        <w:t>.</w:t>
+      </w:r>
+    </w:p>
+    <w:p>
+      <w:pPr>
+        <w:pStyle w:val="ListParagraph"/>
+        <w:numPr>
+          <w:ilvl w:val="0"/>
+          <w:numId w:val="18"/>
+        </w:numPr>
+        <w:rPr>
+          <w:rFonts w:ascii="Calibri" w:eastAsia="Calibri" w:hAnsi="Calibri" w:cs="Times New Roman"/>
+        </w:rPr>
+      </w:pPr>
+      <w:r>
+        <w:rPr>
+          <w:rFonts w:ascii="Calibri" w:eastAsia="Calibri" w:hAnsi="Calibri" w:cs="Times New Roman"/>
+        </w:rPr>
+        <w:t>Report – Arrival at location and deployment of resource.</w:t>
+      </w:r>
+    </w:p>
+    <w:p>
+      <w:pPr>
+        <w:pStyle w:val="ListParagraph"/>
+        <w:numPr>
+          <w:ilvl w:val="0"/>
+          <w:numId w:val="18"/>
+        </w:numPr>
+        <w:rPr>
+          <w:rFonts w:ascii="Calibri" w:eastAsia="Calibri" w:hAnsi="Calibri" w:cs="Times New Roman"/>
+        </w:rPr>
+      </w:pPr>
+      <w:r>
+        <w:rPr>
+          <w:rFonts w:ascii="Calibri" w:eastAsia="Calibri" w:hAnsi="Calibri" w:cs="Times New Roman"/>
+        </w:rPr>
+        <w:t>Report – Low on resource (fuel, deployable resource).</w:t>
+      </w:r>
+    </w:p>
+    <w:p>
+      <w:pPr>
+        <w:pStyle w:val="ListParagraph"/>
+        <w:numPr>
+          <w:ilvl w:val="0"/>
+          <w:numId w:val="18"/>
+        </w:numPr>
+        <w:rPr>
+          <w:rFonts w:ascii="Calibri" w:eastAsia="Calibri" w:hAnsi="Calibri" w:cs="Times New Roman"/>
+        </w:rPr>
+      </w:pPr>
+      <w:r>
+        <w:rPr>
+          <w:rFonts w:ascii="Calibri" w:eastAsia="Calibri" w:hAnsi="Calibri" w:cs="Times New Roman"/>
+        </w:rPr>
+        <w:t>Order – Report to depot for refill.</w:t>
+      </w:r>
+    </w:p>
+    <w:p>
+      <w:pPr>
+        <w:pStyle w:val="ListParagraph"/>
+        <w:numPr>
+          <w:ilvl w:val="0"/>
+          <w:numId w:val="18"/>
+        </w:numPr>
+        <w:rPr>
+          <w:rFonts w:ascii="Calibri" w:eastAsia="Calibri" w:hAnsi="Calibri" w:cs="Times New Roman"/>
+        </w:rPr>
+      </w:pPr>
+      <w:r>
+        <w:rPr>
+          <w:rFonts w:ascii="Calibri" w:eastAsia="Calibri" w:hAnsi="Calibri" w:cs="Times New Roman"/>
+        </w:rPr>
+        <w:t>Report – Arrived at depot. Successful refill. Ready for re-deployment.</w:t>
+      </w:r>
+    </w:p>
+    <w:p>
+      <w:pPr>
+        <w:pStyle w:val="ListParagraph"/>
+        <w:numPr>
+          <w:ilvl w:val="0"/>
+          <w:numId w:val="18"/>
+        </w:numPr>
+        <w:rPr>
+          <w:rFonts w:ascii="Calibri" w:eastAsia="Calibri" w:hAnsi="Calibri" w:cs="Times New Roman"/>
+        </w:rPr>
+      </w:pPr>
+      <w:r>
+        <w:rPr>
+          <w:rFonts w:ascii="Calibri" w:eastAsia="Calibri" w:hAnsi="Calibri" w:cs="Times New Roman"/>
+        </w:rPr>
+        <w:t>Report – Action Event – Explosion of Gas Main.</w:t>
+      </w:r>
+    </w:p>
+    <w:p>
+      <w:pPr>
+        <w:pStyle w:val="Heading3"/>
+        <w:rPr>
+          <w:rFonts w:eastAsia="Calibri"/>
+        </w:rPr>
+      </w:pPr>
+      <w:r>
+        <w:rPr>
+          <w:rFonts w:eastAsia="Calibri"/>
+        </w:rPr>
+        <w:t>Swarm-Specific Messaging</w:t>
+      </w:r>
+    </w:p>
+    <w:p>
+      <w:pPr>
+        <w:pStyle w:val="ListParagraph"/>
+        <w:numPr>
+          <w:ilvl w:val="0"/>
+          <w:numId w:val="20"/>
+        </w:numPr>
+      </w:pPr>
+      <w:r>
+        <w:t>Order – report current location and status.</w:t>
+      </w:r>
+    </w:p>
+    <w:p>
+      <w:pPr>
+        <w:pStyle w:val="ListParagraph"/>
+        <w:numPr>
+          <w:ilvl w:val="0"/>
+          <w:numId w:val="20"/>
+        </w:numPr>
+      </w:pPr>
+      <w:r>
+        <w:t>Report – Location and status.</w:t>
+      </w:r>
+    </w:p>
+    <w:p>
+      <w:pPr>
+        <w:pStyle w:val="ListParagraph"/>
+        <w:numPr>
+          <w:ilvl w:val="0"/>
+          <w:numId w:val="20"/>
+        </w:numPr>
+      </w:pPr>
+      <w:r>
+        <w:t>Order – Request for specific unit to report status.</w:t>
+      </w:r>
+    </w:p>
+    <w:p>
+      <w:pPr>
+        <w:pStyle w:val="ListParagraph"/>
+        <w:numPr>
+          <w:ilvl w:val="0"/>
+          <w:numId w:val="20"/>
+        </w:numPr>
+      </w:pPr>
+      <w:r>
+        <w:t>Order – Change of search pattern / other change to orders.</w:t>
+      </w:r>
+    </w:p>
+    <w:p>
+      <w:pPr>
+        <w:pStyle w:val="ListParagraph"/>
+        <w:numPr>
+          <w:ilvl w:val="0"/>
+          <w:numId w:val="20"/>
+        </w:numPr>
+      </w:pPr>
+      <w:r>
+        <w:t>Report – Swarm Lead damage report. Negotiate new Swarm Lead.</w:t>
+      </w:r>
+    </w:p>
+    <w:p>
+      <w:pPr>
+        <w:pStyle w:val="ListParagraph"/>
+        <w:numPr>
+          <w:ilvl w:val="0"/>
+          <w:numId w:val="20"/>
+        </w:numPr>
+      </w:pPr>
+      <w:r>
+        <w:t>Order – ID of new swarm lead.</w:t>
+      </w:r>
+    </w:p>
+    <w:p>
+      <w:pPr>
+        <w:pStyle w:val="ListParagraph"/>
+        <w:numPr>
+          <w:ilvl w:val="0"/>
+          <w:numId w:val="20"/>
+        </w:numPr>
+      </w:pPr>
+    </w:p>
+    <w:p>
+      <w:pPr>
+        <w:pStyle w:val="Heading2"/>
         <w:rPr>
           <w:rFonts w:eastAsia="Times New Roman"/>
         </w:rPr>
-        <w:t>Mission Startup Messages</w:t>
+      </w:pPr>
+      <w:bookmarkStart w:id="26" w:name="_Toc195693390"/>
+      <w:r>
+        <w:rPr>
+          <w:rFonts w:eastAsia="Times New Roman"/>
+        </w:rPr>
+        <w:t>Initialization</w:t>
+      </w:r>
+      <w:r>
+        <w:rPr>
+          <w:rFonts w:eastAsia="Times New Roman"/>
+        </w:rPr>
+        <w:t xml:space="preserve"> </w:t>
       </w:r>
       <w:bookmarkEnd w:id="26"/>
     </w:p>
     <w:p>
-      <w:pPr>
-        <w:spacing w:line="256" w:lineRule="auto"/>
-        <w:rPr>
-          <w:rFonts w:ascii="Calibri" w:eastAsia="Calibri" w:hAnsi="Calibri" w:cs="Times New Roman"/>
-        </w:rPr>
-      </w:pPr>
-    </w:p>
-    <w:p>
-      <w:pPr>
-        <w:spacing w:line="256" w:lineRule="auto"/>
-        <w:rPr>
-          <w:rFonts w:ascii="Calibri" w:eastAsia="Calibri" w:hAnsi="Calibri" w:cs="Times New Roman"/>
-        </w:rPr>
-      </w:pPr>
-      <w:r>
-        <w:rPr>
-          <w:rFonts w:ascii="Calibri" w:eastAsia="Calibri" w:hAnsi="Calibri" w:cs="Times New Roman"/>
-        </w:rPr>
-        <w:t>Msg1 Call for Help</w:t>
+      <w:r>
+        <w:t xml:space="preserve">Initialization of a Scenario requires each system to send a </w:t>
+      </w:r>
+    </w:p>
+    <w:p>
+      <w:pPr>
+        <w:pStyle w:val="Heading3"/>
+      </w:pPr>
+      <w:r>
+        <w:t>Initialize – Start Location</w:t>
+      </w:r>
+    </w:p>
+    <w:p>
+      <w:r>
+        <w:t>Hierarchy of base type:</w:t>
+      </w:r>
+    </w:p>
+    <w:p>
+      <w:pPr>
+        <w:pStyle w:val="ListParagraph"/>
+        <w:numPr>
+          <w:ilvl w:val="0"/>
+          <w:numId w:val="1"/>
+        </w:numPr>
+      </w:pPr>
+      <w:proofErr w:type="spellStart"/>
+      <w:r>
+        <w:t>Owl:Thing</w:t>
+      </w:r>
+      <w:proofErr w:type="spellEnd"/>
+    </w:p>
+    <w:p>
+      <w:pPr>
+        <w:pStyle w:val="ListParagraph"/>
+        <w:numPr>
+          <w:ilvl w:val="0"/>
+          <w:numId w:val="1"/>
+        </w:numPr>
+      </w:pPr>
+      <w:proofErr w:type="spellStart"/>
+      <w:r>
+        <w:t>InitializationConcept</w:t>
+      </w:r>
+      <w:proofErr w:type="spellEnd"/>
+    </w:p>
+    <w:p>
+      <w:pPr>
+        <w:pStyle w:val="ListParagraph"/>
+        <w:numPr>
+          <w:ilvl w:val="1"/>
+          <w:numId w:val="1"/>
+        </w:numPr>
+      </w:pPr>
+      <w:proofErr w:type="spellStart"/>
+      <w:r>
+        <w:t>InitializationDataFile</w:t>
+      </w:r>
+      <w:proofErr w:type="spellEnd"/>
+    </w:p>
+    <w:p>
+      <w:pPr>
+        <w:pStyle w:val="ListParagraph"/>
+        <w:numPr>
+          <w:ilvl w:val="1"/>
+          <w:numId w:val="1"/>
+        </w:numPr>
+      </w:pPr>
+      <w:proofErr w:type="spellStart"/>
+      <w:r>
+        <w:t>ObjectDefinitions</w:t>
+      </w:r>
+      <w:proofErr w:type="spellEnd"/>
+    </w:p>
+    <w:p>
+      <w:pPr>
+        <w:pStyle w:val="ListParagraph"/>
+        <w:numPr>
+          <w:ilvl w:val="1"/>
+          <w:numId w:val="1"/>
+        </w:numPr>
+      </w:pPr>
+      <w:proofErr w:type="spellStart"/>
+      <w:r>
+        <w:t>ScenarioSetting</w:t>
+      </w:r>
+      <w:proofErr w:type="spellEnd"/>
+    </w:p>
+    <w:p>
+      <w:pPr>
+        <w:pStyle w:val="ListParagraph"/>
+        <w:numPr>
+          <w:ilvl w:val="1"/>
+          <w:numId w:val="1"/>
+        </w:numPr>
+      </w:pPr>
+      <w:proofErr w:type="spellStart"/>
+      <w:r>
+        <w:lastRenderedPageBreak/>
+        <w:t>SystemEntityList</w:t>
+      </w:r>
+      <w:proofErr w:type="spellEnd"/>
+    </w:p>
+    <w:p>
+      <w:r>
+        <w:t>Message:</w:t>
       </w:r>
     </w:p>
     <w:tbl>
       <w:tblPr>
-        <w:tblStyle w:val="GridTable4-Accent11"/>
+        <w:tblStyle w:val="TableGrid"/>
         <w:tblW w:w="0" w:type="auto"/>
-        <w:tblInd w:w="0" w:type="dxa"/>
-        <w:tblLook w:val="0420" w:firstRow="1" w:lastRow="0" w:firstColumn="0" w:lastColumn="0" w:noHBand="0" w:noVBand="1"/>
+        <w:tblLook w:val="04A0" w:firstRow="1" w:lastRow="0" w:firstColumn="1" w:lastColumn="0" w:noHBand="0" w:noVBand="1"/>
       </w:tblPr>
       <w:tblGrid>
         <w:gridCol w:w="2394"/>
@@ -13080,89 +13601,196 @@
         <w:gridCol w:w="2394"/>
       </w:tblGrid>
       <w:tr>
-        <w:trPr>
-          <w:cnfStyle w:val="100000000000" w:firstRow="1" w:lastRow="0" w:firstColumn="0" w:lastColumn="0" w:oddVBand="0" w:evenVBand="0" w:oddHBand="0" w:evenHBand="0" w:firstRowFirstColumn="0" w:firstRowLastColumn="0" w:lastRowFirstColumn="0" w:lastRowLastColumn="0"/>
-        </w:trPr>
         <w:tc>
           <w:tcPr>
             <w:tcW w:w="2394" w:type="dxa"/>
           </w:tcPr>
-          <w:p/>
+          <w:p>
+            <w:r>
+              <w:t>Type</w:t>
+            </w:r>
+          </w:p>
         </w:tc>
         <w:tc>
           <w:tcPr>
             <w:tcW w:w="2394" w:type="dxa"/>
           </w:tcPr>
-          <w:p/>
+          <w:p>
+            <w:r>
+              <w:t>Attribute</w:t>
+            </w:r>
+          </w:p>
         </w:tc>
         <w:tc>
           <w:tcPr>
             <w:tcW w:w="2394" w:type="dxa"/>
           </w:tcPr>
-          <w:p/>
+          <w:p>
+            <w:r>
+              <w:t>Value</w:t>
+            </w:r>
+          </w:p>
         </w:tc>
         <w:tc>
           <w:tcPr>
             <w:tcW w:w="2394" w:type="dxa"/>
           </w:tcPr>
-          <w:p/>
+          <w:p>
+            <w:r>
+              <w:t>Notes</w:t>
+            </w:r>
+          </w:p>
         </w:tc>
       </w:tr>
       <w:tr>
-        <w:trPr>
-          <w:cnfStyle w:val="000000100000" w:firstRow="0" w:lastRow="0" w:firstColumn="0" w:lastColumn="0" w:oddVBand="0" w:evenVBand="0" w:oddHBand="1" w:evenHBand="0" w:firstRowFirstColumn="0" w:firstRowLastColumn="0" w:lastRowFirstColumn="0" w:lastRowLastColumn="0"/>
-        </w:trPr>
         <w:tc>
           <w:tcPr>
             <w:tcW w:w="2394" w:type="dxa"/>
-            <w:tcBorders>
-              <w:top w:val="single" w:sz="4" w:space="0" w:color="8EAADB" w:themeColor="accent1" w:themeTint="99"/>
-              <w:left w:val="single" w:sz="4" w:space="0" w:color="8EAADB" w:themeColor="accent1" w:themeTint="99"/>
-              <w:bottom w:val="single" w:sz="4" w:space="0" w:color="8EAADB" w:themeColor="accent1" w:themeTint="99"/>
-              <w:right w:val="single" w:sz="4" w:space="0" w:color="8EAADB" w:themeColor="accent1" w:themeTint="99"/>
-            </w:tcBorders>
+          </w:tcPr>
+          <w:p>
+            <w:proofErr w:type="spellStart"/>
+            <w:r>
+              <w:t>InitializationConcept</w:t>
+            </w:r>
+            <w:proofErr w:type="spellEnd"/>
+            <w:r>
+              <w:t xml:space="preserve"> (sub-type of </w:t>
+            </w:r>
+            <w:proofErr w:type="spellStart"/>
+            <w:r>
+              <w:t>owl:Thing</w:t>
+            </w:r>
+            <w:proofErr w:type="spellEnd"/>
+            <w:r>
+              <w:t>)</w:t>
+            </w:r>
+          </w:p>
+        </w:tc>
+        <w:tc>
+          <w:tcPr>
+            <w:tcW w:w="2394" w:type="dxa"/>
+          </w:tcPr>
+          <w:p>
+            <w:proofErr w:type="spellStart"/>
+            <w:r>
+              <w:t>InitializationDataFile</w:t>
+            </w:r>
+            <w:proofErr w:type="spellEnd"/>
+          </w:p>
+        </w:tc>
+        <w:tc>
+          <w:tcPr>
+            <w:tcW w:w="2394" w:type="dxa"/>
           </w:tcPr>
           <w:p/>
         </w:tc>
         <w:tc>
           <w:tcPr>
             <w:tcW w:w="2394" w:type="dxa"/>
-            <w:tcBorders>
-              <w:top w:val="single" w:sz="4" w:space="0" w:color="8EAADB" w:themeColor="accent1" w:themeTint="99"/>
-              <w:left w:val="single" w:sz="4" w:space="0" w:color="8EAADB" w:themeColor="accent1" w:themeTint="99"/>
-              <w:bottom w:val="single" w:sz="4" w:space="0" w:color="8EAADB" w:themeColor="accent1" w:themeTint="99"/>
-              <w:right w:val="single" w:sz="4" w:space="0" w:color="8EAADB" w:themeColor="accent1" w:themeTint="99"/>
-            </w:tcBorders>
           </w:tcPr>
           <w:p/>
         </w:tc>
+      </w:tr>
+      <w:tr>
         <w:tc>
           <w:tcPr>
             <w:tcW w:w="2394" w:type="dxa"/>
-            <w:tcBorders>
-              <w:top w:val="single" w:sz="4" w:space="0" w:color="8EAADB" w:themeColor="accent1" w:themeTint="99"/>
-              <w:left w:val="single" w:sz="4" w:space="0" w:color="8EAADB" w:themeColor="accent1" w:themeTint="99"/>
-              <w:bottom w:val="single" w:sz="4" w:space="0" w:color="8EAADB" w:themeColor="accent1" w:themeTint="99"/>
-              <w:right w:val="single" w:sz="4" w:space="0" w:color="8EAADB" w:themeColor="accent1" w:themeTint="99"/>
-            </w:tcBorders>
           </w:tcPr>
           <w:p/>
         </w:tc>
         <w:tc>
           <w:tcPr>
             <w:tcW w:w="2394" w:type="dxa"/>
-            <w:tcBorders>
-              <w:top w:val="single" w:sz="4" w:space="0" w:color="8EAADB" w:themeColor="accent1" w:themeTint="99"/>
-              <w:left w:val="single" w:sz="4" w:space="0" w:color="8EAADB" w:themeColor="accent1" w:themeTint="99"/>
-              <w:bottom w:val="single" w:sz="4" w:space="0" w:color="8EAADB" w:themeColor="accent1" w:themeTint="99"/>
-              <w:right w:val="single" w:sz="4" w:space="0" w:color="8EAADB" w:themeColor="accent1" w:themeTint="99"/>
-            </w:tcBorders>
+          </w:tcPr>
+          <w:p>
+            <w:proofErr w:type="spellStart"/>
+            <w:r>
+              <w:t>ObjectDefinitions</w:t>
+            </w:r>
+            <w:proofErr w:type="spellEnd"/>
+          </w:p>
+        </w:tc>
+        <w:tc>
+          <w:tcPr>
+            <w:tcW w:w="2394" w:type="dxa"/>
+          </w:tcPr>
+          <w:p/>
+        </w:tc>
+        <w:tc>
+          <w:tcPr>
+            <w:tcW w:w="2394" w:type="dxa"/>
+          </w:tcPr>
+          <w:p/>
+        </w:tc>
+      </w:tr>
+      <w:tr>
+        <w:tc>
+          <w:tcPr>
+            <w:tcW w:w="2394" w:type="dxa"/>
+          </w:tcPr>
+          <w:p/>
+        </w:tc>
+        <w:tc>
+          <w:tcPr>
+            <w:tcW w:w="2394" w:type="dxa"/>
+          </w:tcPr>
+          <w:p>
+            <w:proofErr w:type="spellStart"/>
+            <w:r>
+              <w:t>ScenarioSetting</w:t>
+            </w:r>
+            <w:proofErr w:type="spellEnd"/>
+          </w:p>
+        </w:tc>
+        <w:tc>
+          <w:tcPr>
+            <w:tcW w:w="2394" w:type="dxa"/>
+          </w:tcPr>
+          <w:p/>
+        </w:tc>
+        <w:tc>
+          <w:tcPr>
+            <w:tcW w:w="2394" w:type="dxa"/>
+          </w:tcPr>
+          <w:p/>
+        </w:tc>
+      </w:tr>
+      <w:tr>
+        <w:tc>
+          <w:tcPr>
+            <w:tcW w:w="2394" w:type="dxa"/>
+          </w:tcPr>
+          <w:p/>
+        </w:tc>
+        <w:tc>
+          <w:tcPr>
+            <w:tcW w:w="2394" w:type="dxa"/>
+          </w:tcPr>
+          <w:p/>
+        </w:tc>
+        <w:tc>
+          <w:tcPr>
+            <w:tcW w:w="2394" w:type="dxa"/>
+          </w:tcPr>
+          <w:p/>
+        </w:tc>
+        <w:tc>
+          <w:tcPr>
+            <w:tcW w:w="2394" w:type="dxa"/>
           </w:tcPr>
           <w:p/>
         </w:tc>
       </w:tr>
     </w:tbl>
     <w:p/>
+    <w:p>
+      <w:pPr>
+        <w:spacing w:line="256" w:lineRule="auto"/>
+        <w:rPr>
+          <w:rFonts w:ascii="Calibri" w:eastAsia="Calibri" w:hAnsi="Calibri" w:cs="Times New Roman"/>
+        </w:rPr>
+      </w:pPr>
+    </w:p>
     <w:p>
       <w:pPr>
         <w:pStyle w:val="Caption"/>
@@ -13983,7 +14611,14 @@
               <w:rPr>
                 <w:lang w:val="en-US"/>
               </w:rPr>
-              <w:t>Operational Role – Search, Extract, Delivery</w:t>
+              <w:t xml:space="preserve">Operational Role – Search, Extract, </w:t>
+            </w:r>
+            <w:r>
+              <w:rPr>
+                <w:lang w:val="en-US"/>
+              </w:rPr>
+              <w:lastRenderedPageBreak/>
+              <w:t>Delivery</w:t>
             </w:r>
           </w:p>
         </w:tc>
@@ -14153,7 +14788,6 @@
               <w:rPr>
                 <w:lang w:val="en-US"/>
               </w:rPr>
-              <w:lastRenderedPageBreak/>
               <w:t>Back-up Coordinator – If Coordinator reports damage or goes dark.</w:t>
             </w:r>
           </w:p>
@@ -14350,21 +14984,7 @@
               <w:rPr>
                 <w:lang w:val="en-US"/>
               </w:rPr>
-              <w:t xml:space="preserve">Connection for </w:t>
-            </w:r>
-            <w:proofErr w:type="gramStart"/>
-            <w:r>
-              <w:rPr>
-                <w:lang w:val="en-US"/>
-              </w:rPr>
-              <w:t>partially-autonomous</w:t>
-            </w:r>
-            <w:proofErr w:type="gramEnd"/>
-            <w:r>
-              <w:rPr>
-                <w:lang w:val="en-US"/>
-              </w:rPr>
-              <w:t xml:space="preserve"> units communication back to human to get Orders.</w:t>
+              <w:t>Connection for partially-autonomous units communication back to human to get Orders.</w:t>
             </w:r>
           </w:p>
         </w:tc>
@@ -14917,6 +15537,7 @@
           <w:i/>
           <w:iCs/>
         </w:rPr>
+        <w:lastRenderedPageBreak/>
         <w:t xml:space="preserve">Table </w:t>
       </w:r>
       <w:r>
@@ -16265,6 +16886,7 @@
               <w:rPr>
                 <w:lang w:val="en-US"/>
               </w:rPr>
+              <w:lastRenderedPageBreak/>
               <w:t>Search Pattern</w:t>
             </w:r>
           </w:p>
@@ -16525,7 +17147,6 @@
               <w:rPr>
                 <w:lang w:val="en-US"/>
               </w:rPr>
-              <w:lastRenderedPageBreak/>
               <w:t>Value</w:t>
             </w:r>
           </w:p>
@@ -17390,21 +18011,7 @@
               <w:rPr>
                 <w:lang w:val="en-US"/>
               </w:rPr>
-              <w:t xml:space="preserve">Report </w:t>
-            </w:r>
-            <w:proofErr w:type="gramStart"/>
-            <w:r>
-              <w:rPr>
-                <w:lang w:val="en-US"/>
-              </w:rPr>
-              <w:t>search</w:t>
-            </w:r>
-            <w:proofErr w:type="gramEnd"/>
-            <w:r>
-              <w:rPr>
-                <w:lang w:val="en-US"/>
-              </w:rPr>
-              <w:t xml:space="preserve"> complete</w:t>
+              <w:t>Report search complete</w:t>
             </w:r>
           </w:p>
         </w:tc>
@@ -17430,21 +18037,7 @@
               <w:rPr>
                 <w:lang w:val="en-US"/>
               </w:rPr>
-              <w:t xml:space="preserve">May result </w:t>
-            </w:r>
-            <w:proofErr w:type="gramStart"/>
-            <w:r>
-              <w:rPr>
-                <w:lang w:val="en-US"/>
-              </w:rPr>
-              <w:t>in order to</w:t>
-            </w:r>
-            <w:proofErr w:type="gramEnd"/>
-            <w:r>
-              <w:rPr>
-                <w:lang w:val="en-US"/>
-              </w:rPr>
-              <w:t xml:space="preserve"> repeat search or start search at new location.</w:t>
+              <w:t>May result in order to repeat search or start search at new location.</w:t>
             </w:r>
           </w:p>
         </w:tc>
@@ -17559,6 +18152,7 @@
               <w:rPr>
                 <w:lang w:val="en-US"/>
               </w:rPr>
+              <w:lastRenderedPageBreak/>
               <w:t>Value</w:t>
             </w:r>
           </w:p>
@@ -17906,7 +18500,6 @@
               <w:rPr>
                 <w:lang w:val="en-US"/>
               </w:rPr>
-              <w:lastRenderedPageBreak/>
               <w:t>Coordinator,</w:t>
             </w:r>
           </w:p>
@@ -18853,6 +19446,7 @@
               <w:rPr>
                 <w:lang w:val="en-US"/>
               </w:rPr>
+              <w:lastRenderedPageBreak/>
               <w:t>Report</w:t>
             </w:r>
           </w:p>
@@ -19108,14 +19702,7 @@
               <w:rPr>
                 <w:lang w:val="en-US"/>
               </w:rPr>
-              <w:t xml:space="preserve">Task another unit to take over </w:t>
-            </w:r>
-            <w:r>
-              <w:rPr>
-                <w:lang w:val="en-US"/>
-              </w:rPr>
-              <w:lastRenderedPageBreak/>
-              <w:t>damaged unit’s function</w:t>
+              <w:t>Task another unit to take over damaged unit’s function</w:t>
             </w:r>
           </w:p>
         </w:tc>
@@ -19141,15 +19728,7 @@
               <w:rPr>
                 <w:lang w:val="en-US"/>
               </w:rPr>
-              <w:lastRenderedPageBreak/>
-              <w:t xml:space="preserve">Remove from list of available </w:t>
-            </w:r>
-            <w:r>
-              <w:rPr>
-                <w:lang w:val="en-US"/>
-              </w:rPr>
-              <w:lastRenderedPageBreak/>
-              <w:t>Extraction or Deployment units.</w:t>
+              <w:t>Remove from list of available Extraction or Deployment units.</w:t>
             </w:r>
           </w:p>
         </w:tc>
@@ -19241,7 +19820,7 @@
       </w:pPr>
       <w:bookmarkStart w:id="37" w:name="_Toc195693391"/>
       <w:r>
-        <w:t>Findings – New Concepts</w:t>
+        <w:t xml:space="preserve">Findings </w:t>
       </w:r>
       <w:bookmarkEnd w:id="37"/>
     </w:p>
@@ -19251,6 +19830,114 @@
       </w:pPr>
       <w:bookmarkStart w:id="38" w:name="_Toc195693392"/>
       <w:r>
+        <w:t>C2SIM Concepts Used In Messages</w:t>
+      </w:r>
+    </w:p>
+    <w:p/>
+    <w:p>
+      <w:r>
+        <w:rPr>
+          <w:noProof/>
+        </w:rPr>
+      </w:r>
+      <w:r>
+        <w:pict w14:anchorId="239084B3">
+          <v:group id="_x0000_s1027" editas="canvas" style="width:466.5pt;height:252.3pt;mso-position-horizontal-relative:char;mso-position-vertical-relative:line" coordorigin="1440,4058" coordsize="9330,5046">
+            <o:lock v:ext="edit" aspectratio="t"/>
+            <v:shapetype id="_x0000_t75" coordsize="21600,21600" o:spt="75" o:preferrelative="t" path="m@4@5l@4@11@9@11@9@5xe" filled="f" stroked="f">
+              <v:stroke joinstyle="miter"/>
+              <v:formulas>
+                <v:f eqn="if lineDrawn pixelLineWidth 0"/>
+                <v:f eqn="sum @0 1 0"/>
+                <v:f eqn="sum 0 0 @1"/>
+                <v:f eqn="prod @2 1 2"/>
+                <v:f eqn="prod @3 21600 pixelWidth"/>
+                <v:f eqn="prod @3 21600 pixelHeight"/>
+                <v:f eqn="sum @0 0 1"/>
+                <v:f eqn="prod @6 1 2"/>
+                <v:f eqn="prod @7 21600 pixelWidth"/>
+                <v:f eqn="sum @8 21600 0"/>
+                <v:f eqn="prod @7 21600 pixelHeight"/>
+                <v:f eqn="sum @10 21600 0"/>
+              </v:formulas>
+              <v:path o:extrusionok="f" gradientshapeok="t" o:connecttype="rect"/>
+              <o:lock v:ext="edit" aspectratio="t"/>
+            </v:shapetype>
+            <v:shape id="_x0000_s1026" type="#_x0000_t75" style="position:absolute;left:1440;top:4058;width:9330;height:5046" o:preferrelative="f">
+              <v:fill o:detectmouseclick="t"/>
+              <v:path o:extrusionok="t" o:connecttype="none"/>
+              <o:lock v:ext="edit" text="t"/>
+            </v:shape>
+            <v:shape id="_x0000_s1031" type="#_x0000_t75" style="position:absolute;left:1790;top:5763;width:6557;height:3341">
+              <v:imagedata r:id="rId10" o:title=""/>
+            </v:shape>
+            <w10:anchorlock/>
+          </v:group>
+        </w:pict>
+      </w:r>
+    </w:p>
+    <w:p>
+      <w:pPr>
+        <w:pStyle w:val="Caption"/>
+      </w:pPr>
+      <w:r>
+        <w:t xml:space="preserve">Figure </w:t>
+      </w:r>
+      <w:r>
+        <w:fldChar w:fldCharType="begin"/>
+      </w:r>
+      <w:r>
+        <w:instrText xml:space="preserve"> STYLEREF 1 \s </w:instrText>
+      </w:r>
+      <w:r>
+        <w:fldChar w:fldCharType="separate"/>
+      </w:r>
+      <w:r>
+        <w:rPr>
+          <w:noProof/>
+        </w:rPr>
+        <w:t>5</w:t>
+      </w:r>
+      <w:r>
+        <w:fldChar w:fldCharType="end"/>
+      </w:r>
+      <w:r>
+        <w:noBreakHyphen/>
+      </w:r>
+      <w:r>
+        <w:fldChar w:fldCharType="begin"/>
+      </w:r>
+      <w:r>
+        <w:instrText xml:space="preserve"> SEQ Figure \* ARABIC \s 1 </w:instrText>
+      </w:r>
+      <w:r>
+        <w:fldChar w:fldCharType="separate"/>
+      </w:r>
+      <w:r>
+        <w:rPr>
+          <w:noProof/>
+        </w:rPr>
+        <w:t>1</w:t>
+      </w:r>
+      <w:r>
+        <w:fldChar w:fldCharType="end"/>
+      </w:r>
+      <w:r>
+        <w:t xml:space="preserve"> C2SIM </w:t>
+      </w:r>
+      <w:r>
+        <w:t>Standard</w:t>
+      </w:r>
+      <w:r>
+        <w:t xml:space="preserve"> Hierarchy</w:t>
+      </w:r>
+    </w:p>
+    <w:p>
+      <w:pPr>
+        <w:pStyle w:val="Heading2"/>
+      </w:pPr>
+      <w:r>
+        <w:lastRenderedPageBreak/>
         <w:t>Entities and Attributes</w:t>
       </w:r>
       <w:bookmarkEnd w:id="38"/>
@@ -19406,6 +20093,95 @@
 <file path=word/numbering.xml><?xml version="1.0" encoding="utf-8"?>
 <w:numbering xmlns:wpc="http://schemas.microsoft.com/office/word/2010/wordprocessingCanvas" xmlns:cx="http://schemas.microsoft.com/office/drawing/2014/chartex" xmlns:cx1="http://schemas.microsoft.com/office/drawing/2015/9/8/chartex" xmlns:cx2="http://schemas.microsoft.com/office/drawing/2015/10/21/chartex" xmlns:cx3="http://schemas.microsoft.com/office/drawing/2016/5/9/chartex" xmlns:cx4="http://schemas.microsoft.com/office/drawing/2016/5/10/chartex" xmlns:cx5="http://schemas.microsoft.com/office/drawing/2016/5/11/chartex" xmlns:cx6="http://schemas.microsoft.com/office/drawing/2016/5/12/chartex" xmlns:cx7="http://schemas.microsoft.com/office/drawing/2016/5/13/chartex" xmlns:cx8="http://schemas.microsoft.com/office/drawing/2016/5/14/chartex" xmlns:mc="http://schemas.openxmlformats.org/markup-compatibility/2006" xmlns:aink="http://schemas.microsoft.com/office/drawing/2016/ink" xmlns:am3d="http://schemas.microsoft.com/office/drawing/2017/model3d" xmlns:o="urn:schemas-microsoft-com:office:office" xmlns:oel="http://schemas.microsoft.com/office/2019/extlst" xmlns:r="http://schemas.openxmlformats.org/officeDocument/2006/relationships" xmlns:m="http://schemas.openxmlformats.org/officeDocument/2006/math" xmlns:v="urn:schemas-microsoft-com:vml" xmlns:wp14="http://schemas.microsoft.com/office/word/2010/wordprocessingDrawing" xmlns:wp="http://schemas.openxmlformats.org/drawingml/2006/wordprocessingDrawing" xmlns:w10="urn:schemas-microsoft-com:office:word" xmlns:w="http://schemas.openxmlformats.org/wordprocessingml/2006/main" xmlns:w14="http://schemas.microsoft.com/office/word/2010/wordml" xmlns:w15="http://schemas.microsoft.com/office/word/2012/wordml" xmlns:w16cex="http://schemas.microsoft.com/office/word/2018/wordml/cex" xmlns:w16cid="http://schemas.microsoft.com/office/word/2016/wordml/cid" xmlns:w16="http://schemas.microsoft.com/office/word/2018/wordml" xmlns:w16sdtdh="http://schemas.microsoft.com/office/word/2020/wordml/sdtdatahash" xmlns:w16se="http://schemas.microsoft.com/office/word/2015/wordml/symex" xmlns:wpg="http://schemas.microsoft.com/office/word/2010/wordprocessingGroup" xmlns:wpi="http://schemas.microsoft.com/office/word/2010/wordprocessingInk" xmlns:wne="http://schemas.microsoft.com/office/word/2006/wordml" xmlns:wps="http://schemas.microsoft.com/office/word/2010/wordprocessingShape" mc:Ignorable="w14 w15 w16se w16cid w16 w16cex w16sdtdh wp14">
   <w:abstractNum w:abstractNumId="0" w15:restartNumberingAfterBreak="0">
+    <w:nsid w:val="0CE139AC"/>
+    <w:multiLevelType w:val="hybridMultilevel"/>
+    <w:tmpl w:val="ED207228"/>
+    <w:lvl w:ilvl="0" w:tplc="1009000F">
+      <w:start w:val="1"/>
+      <w:numFmt w:val="decimal"/>
+      <w:lvlText w:val="%1."/>
+      <w:lvlJc w:val="left"/>
+      <w:pPr>
+        <w:ind w:left="720" w:hanging="360"/>
+      </w:pPr>
+      <w:rPr>
+        <w:rFonts w:hint="default"/>
+      </w:rPr>
+    </w:lvl>
+    <w:lvl w:ilvl="1" w:tplc="10090019" w:tentative="1">
+      <w:start w:val="1"/>
+      <w:numFmt w:val="lowerLetter"/>
+      <w:lvlText w:val="%2."/>
+      <w:lvlJc w:val="left"/>
+      <w:pPr>
+        <w:ind w:left="1440" w:hanging="360"/>
+      </w:pPr>
+    </w:lvl>
+    <w:lvl w:ilvl="2" w:tplc="1009001B" w:tentative="1">
+      <w:start w:val="1"/>
+      <w:numFmt w:val="lowerRoman"/>
+      <w:lvlText w:val="%3."/>
+      <w:lvlJc w:val="right"/>
+      <w:pPr>
+        <w:ind w:left="2160" w:hanging="180"/>
+      </w:pPr>
+    </w:lvl>
+    <w:lvl w:ilvl="3" w:tplc="1009000F" w:tentative="1">
+      <w:start w:val="1"/>
+      <w:numFmt w:val="decimal"/>
+      <w:lvlText w:val="%4."/>
+      <w:lvlJc w:val="left"/>
+      <w:pPr>
+        <w:ind w:left="2880" w:hanging="360"/>
+      </w:pPr>
+    </w:lvl>
+    <w:lvl w:ilvl="4" w:tplc="10090019" w:tentative="1">
+      <w:start w:val="1"/>
+      <w:numFmt w:val="lowerLetter"/>
+      <w:lvlText w:val="%5."/>
+      <w:lvlJc w:val="left"/>
+      <w:pPr>
+        <w:ind w:left="3600" w:hanging="360"/>
+      </w:pPr>
+    </w:lvl>
+    <w:lvl w:ilvl="5" w:tplc="1009001B" w:tentative="1">
+      <w:start w:val="1"/>
+      <w:numFmt w:val="lowerRoman"/>
+      <w:lvlText w:val="%6."/>
+      <w:lvlJc w:val="right"/>
+      <w:pPr>
+        <w:ind w:left="4320" w:hanging="180"/>
+      </w:pPr>
+    </w:lvl>
+    <w:lvl w:ilvl="6" w:tplc="1009000F" w:tentative="1">
+      <w:start w:val="1"/>
+      <w:numFmt w:val="decimal"/>
+      <w:lvlText w:val="%7."/>
+      <w:lvlJc w:val="left"/>
+      <w:pPr>
+        <w:ind w:left="5040" w:hanging="360"/>
+      </w:pPr>
+    </w:lvl>
+    <w:lvl w:ilvl="7" w:tplc="10090019" w:tentative="1">
+      <w:start w:val="1"/>
+      <w:numFmt w:val="lowerLetter"/>
+      <w:lvlText w:val="%8."/>
+      <w:lvlJc w:val="left"/>
+      <w:pPr>
+        <w:ind w:left="5760" w:hanging="360"/>
+      </w:pPr>
+    </w:lvl>
+    <w:lvl w:ilvl="8" w:tplc="1009001B" w:tentative="1">
+      <w:start w:val="1"/>
+      <w:numFmt w:val="lowerRoman"/>
+      <w:lvlText w:val="%9."/>
+      <w:lvlJc w:val="right"/>
+      <w:pPr>
+        <w:ind w:left="6480" w:hanging="180"/>
+      </w:pPr>
+    </w:lvl>
+  </w:abstractNum>
+  <w:abstractNum w:abstractNumId="1" w15:restartNumberingAfterBreak="0">
     <w:nsid w:val="0E3A7F20"/>
     <w:multiLevelType w:val="hybridMultilevel"/>
     <w:tmpl w:val="5D90D5A2"/>
@@ -19518,7 +20294,96 @@
       </w:rPr>
     </w:lvl>
   </w:abstractNum>
-  <w:abstractNum w:abstractNumId="1" w15:restartNumberingAfterBreak="0">
+  <w:abstractNum w:abstractNumId="2" w15:restartNumberingAfterBreak="0">
+    <w:nsid w:val="2DF262E4"/>
+    <w:multiLevelType w:val="hybridMultilevel"/>
+    <w:tmpl w:val="8638B73C"/>
+    <w:lvl w:ilvl="0" w:tplc="1009000F">
+      <w:start w:val="1"/>
+      <w:numFmt w:val="decimal"/>
+      <w:lvlText w:val="%1."/>
+      <w:lvlJc w:val="left"/>
+      <w:pPr>
+        <w:ind w:left="720" w:hanging="360"/>
+      </w:pPr>
+      <w:rPr>
+        <w:rFonts w:hint="default"/>
+      </w:rPr>
+    </w:lvl>
+    <w:lvl w:ilvl="1" w:tplc="10090019" w:tentative="1">
+      <w:start w:val="1"/>
+      <w:numFmt w:val="lowerLetter"/>
+      <w:lvlText w:val="%2."/>
+      <w:lvlJc w:val="left"/>
+      <w:pPr>
+        <w:ind w:left="1440" w:hanging="360"/>
+      </w:pPr>
+    </w:lvl>
+    <w:lvl w:ilvl="2" w:tplc="1009001B" w:tentative="1">
+      <w:start w:val="1"/>
+      <w:numFmt w:val="lowerRoman"/>
+      <w:lvlText w:val="%3."/>
+      <w:lvlJc w:val="right"/>
+      <w:pPr>
+        <w:ind w:left="2160" w:hanging="180"/>
+      </w:pPr>
+    </w:lvl>
+    <w:lvl w:ilvl="3" w:tplc="1009000F" w:tentative="1">
+      <w:start w:val="1"/>
+      <w:numFmt w:val="decimal"/>
+      <w:lvlText w:val="%4."/>
+      <w:lvlJc w:val="left"/>
+      <w:pPr>
+        <w:ind w:left="2880" w:hanging="360"/>
+      </w:pPr>
+    </w:lvl>
+    <w:lvl w:ilvl="4" w:tplc="10090019" w:tentative="1">
+      <w:start w:val="1"/>
+      <w:numFmt w:val="lowerLetter"/>
+      <w:lvlText w:val="%5."/>
+      <w:lvlJc w:val="left"/>
+      <w:pPr>
+        <w:ind w:left="3600" w:hanging="360"/>
+      </w:pPr>
+    </w:lvl>
+    <w:lvl w:ilvl="5" w:tplc="1009001B" w:tentative="1">
+      <w:start w:val="1"/>
+      <w:numFmt w:val="lowerRoman"/>
+      <w:lvlText w:val="%6."/>
+      <w:lvlJc w:val="right"/>
+      <w:pPr>
+        <w:ind w:left="4320" w:hanging="180"/>
+      </w:pPr>
+    </w:lvl>
+    <w:lvl w:ilvl="6" w:tplc="1009000F" w:tentative="1">
+      <w:start w:val="1"/>
+      <w:numFmt w:val="decimal"/>
+      <w:lvlText w:val="%7."/>
+      <w:lvlJc w:val="left"/>
+      <w:pPr>
+        <w:ind w:left="5040" w:hanging="360"/>
+      </w:pPr>
+    </w:lvl>
+    <w:lvl w:ilvl="7" w:tplc="10090019" w:tentative="1">
+      <w:start w:val="1"/>
+      <w:numFmt w:val="lowerLetter"/>
+      <w:lvlText w:val="%8."/>
+      <w:lvlJc w:val="left"/>
+      <w:pPr>
+        <w:ind w:left="5760" w:hanging="360"/>
+      </w:pPr>
+    </w:lvl>
+    <w:lvl w:ilvl="8" w:tplc="1009001B" w:tentative="1">
+      <w:start w:val="1"/>
+      <w:numFmt w:val="lowerRoman"/>
+      <w:lvlText w:val="%9."/>
+      <w:lvlJc w:val="right"/>
+      <w:pPr>
+        <w:ind w:left="6480" w:hanging="180"/>
+      </w:pPr>
+    </w:lvl>
+  </w:abstractNum>
+  <w:abstractNum w:abstractNumId="3" w15:restartNumberingAfterBreak="0">
     <w:nsid w:val="2E802B33"/>
     <w:multiLevelType w:val="hybridMultilevel"/>
     <w:tmpl w:val="0C928A84"/>
@@ -19604,7 +20469,7 @@
       </w:pPr>
     </w:lvl>
   </w:abstractNum>
-  <w:abstractNum w:abstractNumId="2" w15:restartNumberingAfterBreak="0">
+  <w:abstractNum w:abstractNumId="4" w15:restartNumberingAfterBreak="0">
     <w:nsid w:val="2F675122"/>
     <w:multiLevelType w:val="hybridMultilevel"/>
     <w:tmpl w:val="2C726358"/>
@@ -19690,7 +20555,7 @@
       </w:pPr>
     </w:lvl>
   </w:abstractNum>
-  <w:abstractNum w:abstractNumId="3" w15:restartNumberingAfterBreak="0">
+  <w:abstractNum w:abstractNumId="5" w15:restartNumberingAfterBreak="0">
     <w:nsid w:val="34CD68D0"/>
     <w:multiLevelType w:val="hybridMultilevel"/>
     <w:tmpl w:val="7C1CCA26"/>
@@ -19803,7 +20668,7 @@
       </w:rPr>
     </w:lvl>
   </w:abstractNum>
-  <w:abstractNum w:abstractNumId="4" w15:restartNumberingAfterBreak="0">
+  <w:abstractNum w:abstractNumId="6" w15:restartNumberingAfterBreak="0">
     <w:nsid w:val="364A024F"/>
     <w:multiLevelType w:val="hybridMultilevel"/>
     <w:tmpl w:val="0BB4428A"/>
@@ -19892,7 +20757,7 @@
       </w:pPr>
     </w:lvl>
   </w:abstractNum>
-  <w:abstractNum w:abstractNumId="5" w15:restartNumberingAfterBreak="0">
+  <w:abstractNum w:abstractNumId="7" w15:restartNumberingAfterBreak="0">
     <w:nsid w:val="36FB6F0F"/>
     <w:multiLevelType w:val="hybridMultilevel"/>
     <w:tmpl w:val="B400DFF2"/>
@@ -20005,7 +20870,7 @@
       </w:rPr>
     </w:lvl>
   </w:abstractNum>
-  <w:abstractNum w:abstractNumId="6" w15:restartNumberingAfterBreak="0">
+  <w:abstractNum w:abstractNumId="8" w15:restartNumberingAfterBreak="0">
     <w:nsid w:val="3CA9651D"/>
     <w:multiLevelType w:val="multilevel"/>
     <w:tmpl w:val="1009001F"/>
@@ -20091,7 +20956,7 @@
       </w:pPr>
     </w:lvl>
   </w:abstractNum>
-  <w:abstractNum w:abstractNumId="7" w15:restartNumberingAfterBreak="0">
+  <w:abstractNum w:abstractNumId="9" w15:restartNumberingAfterBreak="0">
     <w:nsid w:val="42BA2981"/>
     <w:multiLevelType w:val="hybridMultilevel"/>
     <w:tmpl w:val="15A4A484"/>
@@ -20180,7 +21045,7 @@
       </w:pPr>
     </w:lvl>
   </w:abstractNum>
-  <w:abstractNum w:abstractNumId="8" w15:restartNumberingAfterBreak="0">
+  <w:abstractNum w:abstractNumId="10" w15:restartNumberingAfterBreak="0">
     <w:nsid w:val="5A5F2DFD"/>
     <w:multiLevelType w:val="hybridMultilevel"/>
     <w:tmpl w:val="C9C2BAC2"/>
@@ -20269,7 +21134,7 @@
       </w:pPr>
     </w:lvl>
   </w:abstractNum>
-  <w:abstractNum w:abstractNumId="9" w15:restartNumberingAfterBreak="0">
+  <w:abstractNum w:abstractNumId="11" w15:restartNumberingAfterBreak="0">
     <w:nsid w:val="65F6480C"/>
     <w:multiLevelType w:val="multilevel"/>
     <w:tmpl w:val="10090025"/>
@@ -20364,7 +21229,7 @@
       </w:pPr>
     </w:lvl>
   </w:abstractNum>
-  <w:abstractNum w:abstractNumId="10" w15:restartNumberingAfterBreak="0">
+  <w:abstractNum w:abstractNumId="12" w15:restartNumberingAfterBreak="0">
     <w:nsid w:val="672548D8"/>
     <w:multiLevelType w:val="hybridMultilevel"/>
     <w:tmpl w:val="E5A698EE"/>
@@ -20477,7 +21342,7 @@
       </w:rPr>
     </w:lvl>
   </w:abstractNum>
-  <w:abstractNum w:abstractNumId="11" w15:restartNumberingAfterBreak="0">
+  <w:abstractNum w:abstractNumId="13" w15:restartNumberingAfterBreak="0">
     <w:nsid w:val="734746BE"/>
     <w:multiLevelType w:val="hybridMultilevel"/>
     <w:tmpl w:val="9EC80B00"/>
@@ -20590,7 +21455,7 @@
       </w:rPr>
     </w:lvl>
   </w:abstractNum>
-  <w:abstractNum w:abstractNumId="12" w15:restartNumberingAfterBreak="0">
+  <w:abstractNum w:abstractNumId="14" w15:restartNumberingAfterBreak="0">
     <w:nsid w:val="752B3538"/>
     <w:multiLevelType w:val="multilevel"/>
     <w:tmpl w:val="1009001F"/>
@@ -20676,7 +21541,7 @@
       </w:pPr>
     </w:lvl>
   </w:abstractNum>
-  <w:abstractNum w:abstractNumId="13" w15:restartNumberingAfterBreak="0">
+  <w:abstractNum w:abstractNumId="15" w15:restartNumberingAfterBreak="0">
     <w:nsid w:val="75B43F93"/>
     <w:multiLevelType w:val="hybridMultilevel"/>
     <w:tmpl w:val="7024A17C"/>
@@ -20789,53 +21654,142 @@
       </w:rPr>
     </w:lvl>
   </w:abstractNum>
+  <w:abstractNum w:abstractNumId="16" w15:restartNumberingAfterBreak="0">
+    <w:nsid w:val="7EBA778F"/>
+    <w:multiLevelType w:val="hybridMultilevel"/>
+    <w:tmpl w:val="388A8466"/>
+    <w:lvl w:ilvl="0" w:tplc="1009000F">
+      <w:start w:val="1"/>
+      <w:numFmt w:val="decimal"/>
+      <w:lvlText w:val="%1."/>
+      <w:lvlJc w:val="left"/>
+      <w:pPr>
+        <w:ind w:left="720" w:hanging="360"/>
+      </w:pPr>
+      <w:rPr>
+        <w:rFonts w:hint="default"/>
+      </w:rPr>
+    </w:lvl>
+    <w:lvl w:ilvl="1" w:tplc="10090019" w:tentative="1">
+      <w:start w:val="1"/>
+      <w:numFmt w:val="lowerLetter"/>
+      <w:lvlText w:val="%2."/>
+      <w:lvlJc w:val="left"/>
+      <w:pPr>
+        <w:ind w:left="1440" w:hanging="360"/>
+      </w:pPr>
+    </w:lvl>
+    <w:lvl w:ilvl="2" w:tplc="1009001B" w:tentative="1">
+      <w:start w:val="1"/>
+      <w:numFmt w:val="lowerRoman"/>
+      <w:lvlText w:val="%3."/>
+      <w:lvlJc w:val="right"/>
+      <w:pPr>
+        <w:ind w:left="2160" w:hanging="180"/>
+      </w:pPr>
+    </w:lvl>
+    <w:lvl w:ilvl="3" w:tplc="1009000F" w:tentative="1">
+      <w:start w:val="1"/>
+      <w:numFmt w:val="decimal"/>
+      <w:lvlText w:val="%4."/>
+      <w:lvlJc w:val="left"/>
+      <w:pPr>
+        <w:ind w:left="2880" w:hanging="360"/>
+      </w:pPr>
+    </w:lvl>
+    <w:lvl w:ilvl="4" w:tplc="10090019" w:tentative="1">
+      <w:start w:val="1"/>
+      <w:numFmt w:val="lowerLetter"/>
+      <w:lvlText w:val="%5."/>
+      <w:lvlJc w:val="left"/>
+      <w:pPr>
+        <w:ind w:left="3600" w:hanging="360"/>
+      </w:pPr>
+    </w:lvl>
+    <w:lvl w:ilvl="5" w:tplc="1009001B" w:tentative="1">
+      <w:start w:val="1"/>
+      <w:numFmt w:val="lowerRoman"/>
+      <w:lvlText w:val="%6."/>
+      <w:lvlJc w:val="right"/>
+      <w:pPr>
+        <w:ind w:left="4320" w:hanging="180"/>
+      </w:pPr>
+    </w:lvl>
+    <w:lvl w:ilvl="6" w:tplc="1009000F" w:tentative="1">
+      <w:start w:val="1"/>
+      <w:numFmt w:val="decimal"/>
+      <w:lvlText w:val="%7."/>
+      <w:lvlJc w:val="left"/>
+      <w:pPr>
+        <w:ind w:left="5040" w:hanging="360"/>
+      </w:pPr>
+    </w:lvl>
+    <w:lvl w:ilvl="7" w:tplc="10090019" w:tentative="1">
+      <w:start w:val="1"/>
+      <w:numFmt w:val="lowerLetter"/>
+      <w:lvlText w:val="%8."/>
+      <w:lvlJc w:val="left"/>
+      <w:pPr>
+        <w:ind w:left="5760" w:hanging="360"/>
+      </w:pPr>
+    </w:lvl>
+    <w:lvl w:ilvl="8" w:tplc="1009001B" w:tentative="1">
+      <w:start w:val="1"/>
+      <w:numFmt w:val="lowerRoman"/>
+      <w:lvlText w:val="%9."/>
+      <w:lvlJc w:val="right"/>
+      <w:pPr>
+        <w:ind w:left="6480" w:hanging="180"/>
+      </w:pPr>
+    </w:lvl>
+  </w:abstractNum>
   <w:num w:numId="1" w16cid:durableId="217133108">
+    <w:abstractNumId w:val="13"/>
+  </w:num>
+  <w:num w:numId="2" w16cid:durableId="84769943">
+    <w:abstractNumId w:val="13"/>
+  </w:num>
+  <w:num w:numId="3" w16cid:durableId="1792897022">
+    <w:abstractNumId w:val="7"/>
+  </w:num>
+  <w:num w:numId="4" w16cid:durableId="38630188">
+    <w:abstractNumId w:val="5"/>
+  </w:num>
+  <w:num w:numId="5" w16cid:durableId="1072582163">
+    <w:abstractNumId w:val="15"/>
+  </w:num>
+  <w:num w:numId="6" w16cid:durableId="919101003">
+    <w:abstractNumId w:val="1"/>
+  </w:num>
+  <w:num w:numId="7" w16cid:durableId="678191429">
+    <w:abstractNumId w:val="12"/>
+  </w:num>
+  <w:num w:numId="8" w16cid:durableId="1265042898">
+    <w:abstractNumId w:val="9"/>
+  </w:num>
+  <w:num w:numId="9" w16cid:durableId="415134118">
+    <w:abstractNumId w:val="4"/>
+  </w:num>
+  <w:num w:numId="10" w16cid:durableId="503979080">
+    <w:abstractNumId w:val="3"/>
+  </w:num>
+  <w:num w:numId="11" w16cid:durableId="1913805337">
+    <w:abstractNumId w:val="8"/>
+  </w:num>
+  <w:num w:numId="12" w16cid:durableId="1035498593">
+    <w:abstractNumId w:val="14"/>
+  </w:num>
+  <w:num w:numId="13" w16cid:durableId="1621453985">
+    <w:abstractNumId w:val="6"/>
+  </w:num>
+  <w:num w:numId="14" w16cid:durableId="1682000712">
+    <w:abstractNumId w:val="10"/>
+  </w:num>
+  <w:num w:numId="15" w16cid:durableId="865942090">
     <w:abstractNumId w:val="11"/>
   </w:num>
-  <w:num w:numId="2" w16cid:durableId="84769943">
+  <w:num w:numId="16" w16cid:durableId="724331201">
     <w:abstractNumId w:val="11"/>
-  </w:num>
-  <w:num w:numId="3" w16cid:durableId="1792897022">
-    <w:abstractNumId w:val="5"/>
-  </w:num>
-  <w:num w:numId="4" w16cid:durableId="38630188">
-    <w:abstractNumId w:val="3"/>
-  </w:num>
-  <w:num w:numId="5" w16cid:durableId="1072582163">
-    <w:abstractNumId w:val="13"/>
-  </w:num>
-  <w:num w:numId="6" w16cid:durableId="919101003">
-    <w:abstractNumId w:val="0"/>
-  </w:num>
-  <w:num w:numId="7" w16cid:durableId="678191429">
-    <w:abstractNumId w:val="10"/>
-  </w:num>
-  <w:num w:numId="8" w16cid:durableId="1265042898">
-    <w:abstractNumId w:val="7"/>
-  </w:num>
-  <w:num w:numId="9" w16cid:durableId="415134118">
-    <w:abstractNumId w:val="2"/>
-  </w:num>
-  <w:num w:numId="10" w16cid:durableId="503979080">
-    <w:abstractNumId w:val="1"/>
-  </w:num>
-  <w:num w:numId="11" w16cid:durableId="1913805337">
-    <w:abstractNumId w:val="6"/>
-  </w:num>
-  <w:num w:numId="12" w16cid:durableId="1035498593">
-    <w:abstractNumId w:val="12"/>
-  </w:num>
-  <w:num w:numId="13" w16cid:durableId="1621453985">
-    <w:abstractNumId w:val="4"/>
-  </w:num>
-  <w:num w:numId="14" w16cid:durableId="1682000712">
-    <w:abstractNumId w:val="8"/>
-  </w:num>
-  <w:num w:numId="15" w16cid:durableId="865942090">
-    <w:abstractNumId w:val="9"/>
-  </w:num>
-  <w:num w:numId="16" w16cid:durableId="724331201">
-    <w:abstractNumId w:val="9"/>
     <w:lvlOverride w:ilvl="0">
       <w:startOverride w:val="1"/>
     </w:lvlOverride>
@@ -20865,7 +21819,7 @@
     </w:lvlOverride>
   </w:num>
   <w:num w:numId="17" w16cid:durableId="2052725546">
-    <w:abstractNumId w:val="9"/>
+    <w:abstractNumId w:val="11"/>
     <w:lvlOverride w:ilvl="0">
       <w:startOverride w:val="1"/>
     </w:lvlOverride>
@@ -20893,6 +21847,15 @@
     <w:lvlOverride w:ilvl="8">
       <w:startOverride w:val="1"/>
     </w:lvlOverride>
+  </w:num>
+  <w:num w:numId="18" w16cid:durableId="1602688676">
+    <w:abstractNumId w:val="2"/>
+  </w:num>
+  <w:num w:numId="19" w16cid:durableId="1695494691">
+    <w:abstractNumId w:val="16"/>
+  </w:num>
+  <w:num w:numId="20" w16cid:durableId="1018237732">
+    <w:abstractNumId w:val="0"/>
   </w:num>
 </w:numbering>
 </file>
@@ -21548,6 +22511,7 @@
   <w:style w:type="character" w:default="1" w:styleId="DefaultParagraphFont">
     <w:name w:val="Default Paragraph Font"/>
     <w:uiPriority w:val="1"/>
+    <w:semiHidden/>
     <w:unhideWhenUsed/>
   </w:style>
   <w:style w:type="table" w:default="1" w:styleId="TableNormal">
@@ -21676,16 +22640,15 @@
     <w:uiPriority w:val="35"/>
     <w:unhideWhenUsed/>
     <w:qFormat/>
-    <w:rsid w:val="00E179F9"/>
+    <w:rsid w:val="005A0417"/>
     <w:pPr>
       <w:spacing w:after="200" w:line="240" w:lineRule="auto"/>
+      <w:jc w:val="center"/>
     </w:pPr>
     <w:rPr>
-      <w:i/>
-      <w:iCs/>
       <w:color w:val="44546A" w:themeColor="text2"/>
-      <w:sz w:val="18"/>
-      <w:szCs w:val="18"/>
+      <w:sz w:val="20"/>
+      <w:szCs w:val="20"/>
     </w:rPr>
   </w:style>
   <w:style w:type="character" w:customStyle="1" w:styleId="Heading3Char">

</xml_diff>

<commit_message>
Update list of messages to be broken out.
</commit_message>
<xml_diff>
--- a/Subgroups/ASX/Extension Definition Exercises/ASX Use Case Mapping Exercise.docx
+++ b/Subgroups/ASX/Extension Definition Exercises/ASX Use Case Mapping Exercise.docx
@@ -12838,7 +12838,7 @@
         <w:spacing w:line="254" w:lineRule="auto"/>
       </w:pPr>
       <w:r>
-        <w:t>Addressed under UC-003.</w:t>
+        <w:t>Addressed under UC-03.</w:t>
       </w:r>
     </w:p>
     <w:p/>
@@ -12945,7 +12945,7 @@
         </w:numPr>
       </w:pPr>
       <w:r>
-        <w:t>Detect activity of interest – See UC-001</w:t>
+        <w:t>Detect activity of interest – See UC-01</w:t>
       </w:r>
     </w:p>
     <w:p>
@@ -12957,7 +12957,7 @@
         </w:numPr>
       </w:pPr>
       <w:r>
-        <w:t>Jam Communications – See UC-001</w:t>
+        <w:t>Jam Communications – See UC-01</w:t>
       </w:r>
     </w:p>
     <w:p>
@@ -21195,7 +21195,7 @@
                 <w:sz w:val="20"/>
                 <w:szCs w:val="20"/>
               </w:rPr>
-              <w:t>Order</w:t>
+              <w:t>Report</w:t>
             </w:r>
           </w:p>
         </w:tc>
@@ -21296,120 +21296,272 @@
                 <w:szCs w:val="20"/>
               </w:rPr>
             </w:pPr>
+            <w:proofErr w:type="spellStart"/>
             <w:r>
               <w:rPr>
                 <w:sz w:val="20"/>
                 <w:szCs w:val="20"/>
               </w:rPr>
-              <w:t>C2Unit</w:t>
-            </w:r>
-          </w:p>
-        </w:tc>
-        <w:tc>
-          <w:tcPr>
-            <w:tcW w:w="2461" w:type="dxa"/>
-            <w:tcBorders>
-              <w:top w:val="single" w:sz="4" w:space="0" w:color="8EAADB" w:themeColor="accent1" w:themeTint="99"/>
-              <w:left w:val="single" w:sz="4" w:space="0" w:color="8EAADB" w:themeColor="accent1" w:themeTint="99"/>
-              <w:bottom w:val="single" w:sz="4" w:space="0" w:color="8EAADB" w:themeColor="accent1" w:themeTint="99"/>
-              <w:right w:val="single" w:sz="4" w:space="0" w:color="8EAADB" w:themeColor="accent1" w:themeTint="99"/>
-            </w:tcBorders>
-          </w:tcPr>
-          <w:p>
-            <w:pPr>
+              <w:t>UavSearch</w:t>
+            </w:r>
+            <w:proofErr w:type="spellEnd"/>
+            <w:r>
               <w:rPr>
                 <w:sz w:val="20"/>
                 <w:szCs w:val="20"/>
               </w:rPr>
-            </w:pPr>
-            <w:r>
+              <w:t>-all</w:t>
+            </w:r>
+          </w:p>
+        </w:tc>
+        <w:tc>
+          <w:tcPr>
+            <w:tcW w:w="2461" w:type="dxa"/>
+            <w:tcBorders>
+              <w:top w:val="single" w:sz="4" w:space="0" w:color="8EAADB" w:themeColor="accent1" w:themeTint="99"/>
+              <w:left w:val="single" w:sz="4" w:space="0" w:color="8EAADB" w:themeColor="accent1" w:themeTint="99"/>
+              <w:bottom w:val="single" w:sz="4" w:space="0" w:color="8EAADB" w:themeColor="accent1" w:themeTint="99"/>
+              <w:right w:val="single" w:sz="4" w:space="0" w:color="8EAADB" w:themeColor="accent1" w:themeTint="99"/>
+            </w:tcBorders>
+          </w:tcPr>
+          <w:p>
+            <w:pPr>
               <w:rPr>
                 <w:sz w:val="20"/>
                 <w:szCs w:val="20"/>
               </w:rPr>
-              <w:t>Order</w:t>
-            </w:r>
-          </w:p>
-          <w:p>
-            <w:pPr>
+            </w:pPr>
+            <w:r>
               <w:rPr>
                 <w:sz w:val="20"/>
                 <w:szCs w:val="20"/>
               </w:rPr>
-            </w:pPr>
-            <w:r>
+              <w:t>Order</w:t>
+            </w:r>
+          </w:p>
+          <w:p>
+            <w:pPr>
               <w:rPr>
                 <w:sz w:val="20"/>
                 <w:szCs w:val="20"/>
               </w:rPr>
-              <w:t>New Leader</w:t>
-            </w:r>
-          </w:p>
-        </w:tc>
-        <w:tc>
-          <w:tcPr>
-            <w:tcW w:w="1253" w:type="dxa"/>
-            <w:tcBorders>
-              <w:top w:val="single" w:sz="4" w:space="0" w:color="8EAADB" w:themeColor="accent1" w:themeTint="99"/>
-              <w:left w:val="single" w:sz="4" w:space="0" w:color="8EAADB" w:themeColor="accent1" w:themeTint="99"/>
-              <w:bottom w:val="single" w:sz="4" w:space="0" w:color="8EAADB" w:themeColor="accent1" w:themeTint="99"/>
-              <w:right w:val="single" w:sz="4" w:space="0" w:color="8EAADB" w:themeColor="accent1" w:themeTint="99"/>
-            </w:tcBorders>
-          </w:tcPr>
-          <w:p>
-            <w:pPr>
+            </w:pPr>
+            <w:r>
               <w:rPr>
                 <w:sz w:val="20"/>
                 <w:szCs w:val="20"/>
               </w:rPr>
-            </w:pPr>
-            <w:r>
+              <w:t>New Leader</w:t>
+            </w:r>
+          </w:p>
+        </w:tc>
+        <w:tc>
+          <w:tcPr>
+            <w:tcW w:w="1253" w:type="dxa"/>
+            <w:tcBorders>
+              <w:top w:val="single" w:sz="4" w:space="0" w:color="8EAADB" w:themeColor="accent1" w:themeTint="99"/>
+              <w:left w:val="single" w:sz="4" w:space="0" w:color="8EAADB" w:themeColor="accent1" w:themeTint="99"/>
+              <w:bottom w:val="single" w:sz="4" w:space="0" w:color="8EAADB" w:themeColor="accent1" w:themeTint="99"/>
+              <w:right w:val="single" w:sz="4" w:space="0" w:color="8EAADB" w:themeColor="accent1" w:themeTint="99"/>
+            </w:tcBorders>
+          </w:tcPr>
+          <w:p>
+            <w:pPr>
               <w:rPr>
                 <w:sz w:val="20"/>
                 <w:szCs w:val="20"/>
               </w:rPr>
-              <w:t>Order</w:t>
-            </w:r>
-          </w:p>
-        </w:tc>
-        <w:tc>
-          <w:tcPr>
-            <w:tcW w:w="2240" w:type="dxa"/>
-            <w:tcBorders>
-              <w:top w:val="single" w:sz="4" w:space="0" w:color="8EAADB" w:themeColor="accent1" w:themeTint="99"/>
-              <w:left w:val="single" w:sz="4" w:space="0" w:color="8EAADB" w:themeColor="accent1" w:themeTint="99"/>
-              <w:bottom w:val="single" w:sz="4" w:space="0" w:color="8EAADB" w:themeColor="accent1" w:themeTint="99"/>
-              <w:right w:val="single" w:sz="4" w:space="0" w:color="8EAADB" w:themeColor="accent1" w:themeTint="99"/>
-            </w:tcBorders>
-          </w:tcPr>
-          <w:p>
-            <w:pPr>
+            </w:pPr>
+            <w:r>
               <w:rPr>
                 <w:sz w:val="20"/>
                 <w:szCs w:val="20"/>
               </w:rPr>
-            </w:pPr>
-            <w:r>
+              <w:t>Order</w:t>
+            </w:r>
+          </w:p>
+        </w:tc>
+        <w:tc>
+          <w:tcPr>
+            <w:tcW w:w="2240" w:type="dxa"/>
+            <w:tcBorders>
+              <w:top w:val="single" w:sz="4" w:space="0" w:color="8EAADB" w:themeColor="accent1" w:themeTint="99"/>
+              <w:left w:val="single" w:sz="4" w:space="0" w:color="8EAADB" w:themeColor="accent1" w:themeTint="99"/>
+              <w:bottom w:val="single" w:sz="4" w:space="0" w:color="8EAADB" w:themeColor="accent1" w:themeTint="99"/>
+              <w:right w:val="single" w:sz="4" w:space="0" w:color="8EAADB" w:themeColor="accent1" w:themeTint="99"/>
+            </w:tcBorders>
+          </w:tcPr>
+          <w:p>
+            <w:pPr>
               <w:rPr>
                 <w:sz w:val="20"/>
                 <w:szCs w:val="20"/>
               </w:rPr>
-              <w:t>New Leader ID</w:t>
-            </w:r>
-          </w:p>
-          <w:p>
-            <w:pPr>
+            </w:pPr>
+            <w:r>
               <w:rPr>
                 <w:sz w:val="20"/>
                 <w:szCs w:val="20"/>
               </w:rPr>
-            </w:pPr>
-            <w:r>
+              <w:t>New Leader ID</w:t>
+            </w:r>
+          </w:p>
+          <w:p>
+            <w:pPr>
               <w:rPr>
                 <w:sz w:val="20"/>
                 <w:szCs w:val="20"/>
               </w:rPr>
-              <w:t>(May need to be a Report)</w:t>
+            </w:pPr>
+          </w:p>
+        </w:tc>
+      </w:tr>
+      <w:tr>
+        <w:trPr>
+          <w:cnfStyle w:val="000000100000" w:firstRow="0" w:lastRow="0" w:firstColumn="0" w:lastColumn="0" w:oddVBand="0" w:evenVBand="0" w:oddHBand="1" w:evenHBand="0" w:firstRowFirstColumn="0" w:firstRowLastColumn="0" w:lastRowFirstColumn="0" w:lastRowLastColumn="0"/>
+        </w:trPr>
+        <w:tc>
+          <w:tcPr>
+            <w:tcW w:w="1236" w:type="dxa"/>
+            <w:tcBorders>
+              <w:top w:val="single" w:sz="4" w:space="0" w:color="8EAADB" w:themeColor="accent1" w:themeTint="99"/>
+              <w:left w:val="single" w:sz="4" w:space="0" w:color="8EAADB" w:themeColor="accent1" w:themeTint="99"/>
+              <w:bottom w:val="single" w:sz="4" w:space="0" w:color="8EAADB" w:themeColor="accent1" w:themeTint="99"/>
+              <w:right w:val="single" w:sz="4" w:space="0" w:color="8EAADB" w:themeColor="accent1" w:themeTint="99"/>
+            </w:tcBorders>
+          </w:tcPr>
+          <w:p>
+            <w:pPr>
+              <w:rPr>
+                <w:sz w:val="20"/>
+                <w:szCs w:val="20"/>
+              </w:rPr>
+            </w:pPr>
+            <w:r>
+              <w:rPr>
+                <w:sz w:val="20"/>
+                <w:szCs w:val="20"/>
+              </w:rPr>
+              <w:t>UavSearch2</w:t>
+            </w:r>
+          </w:p>
+        </w:tc>
+        <w:tc>
+          <w:tcPr>
+            <w:tcW w:w="1427" w:type="dxa"/>
+            <w:tcBorders>
+              <w:top w:val="single" w:sz="4" w:space="0" w:color="8EAADB" w:themeColor="accent1" w:themeTint="99"/>
+              <w:left w:val="single" w:sz="4" w:space="0" w:color="8EAADB" w:themeColor="accent1" w:themeTint="99"/>
+              <w:bottom w:val="single" w:sz="4" w:space="0" w:color="8EAADB" w:themeColor="accent1" w:themeTint="99"/>
+              <w:right w:val="single" w:sz="4" w:space="0" w:color="8EAADB" w:themeColor="accent1" w:themeTint="99"/>
+            </w:tcBorders>
+          </w:tcPr>
+          <w:p>
+            <w:pPr>
+              <w:rPr>
+                <w:sz w:val="20"/>
+                <w:szCs w:val="20"/>
+              </w:rPr>
+            </w:pPr>
+            <w:r>
+              <w:rPr>
+                <w:sz w:val="20"/>
+                <w:szCs w:val="20"/>
+              </w:rPr>
+              <w:t>C2Unit</w:t>
+            </w:r>
+          </w:p>
+        </w:tc>
+        <w:tc>
+          <w:tcPr>
+            <w:tcW w:w="2461" w:type="dxa"/>
+            <w:tcBorders>
+              <w:top w:val="single" w:sz="4" w:space="0" w:color="8EAADB" w:themeColor="accent1" w:themeTint="99"/>
+              <w:left w:val="single" w:sz="4" w:space="0" w:color="8EAADB" w:themeColor="accent1" w:themeTint="99"/>
+              <w:bottom w:val="single" w:sz="4" w:space="0" w:color="8EAADB" w:themeColor="accent1" w:themeTint="99"/>
+              <w:right w:val="single" w:sz="4" w:space="0" w:color="8EAADB" w:themeColor="accent1" w:themeTint="99"/>
+            </w:tcBorders>
+          </w:tcPr>
+          <w:p>
+            <w:pPr>
+              <w:rPr>
+                <w:sz w:val="20"/>
+                <w:szCs w:val="20"/>
+              </w:rPr>
+            </w:pPr>
+            <w:r>
+              <w:rPr>
+                <w:sz w:val="20"/>
+                <w:szCs w:val="20"/>
+              </w:rPr>
+              <w:t>Report</w:t>
+            </w:r>
+          </w:p>
+          <w:p>
+            <w:pPr>
+              <w:rPr>
+                <w:sz w:val="20"/>
+                <w:szCs w:val="20"/>
+              </w:rPr>
+            </w:pPr>
+            <w:r>
+              <w:rPr>
+                <w:sz w:val="20"/>
+                <w:szCs w:val="20"/>
+              </w:rPr>
+              <w:t>New Leader</w:t>
+            </w:r>
+          </w:p>
+        </w:tc>
+        <w:tc>
+          <w:tcPr>
+            <w:tcW w:w="1253" w:type="dxa"/>
+            <w:tcBorders>
+              <w:top w:val="single" w:sz="4" w:space="0" w:color="8EAADB" w:themeColor="accent1" w:themeTint="99"/>
+              <w:left w:val="single" w:sz="4" w:space="0" w:color="8EAADB" w:themeColor="accent1" w:themeTint="99"/>
+              <w:bottom w:val="single" w:sz="4" w:space="0" w:color="8EAADB" w:themeColor="accent1" w:themeTint="99"/>
+              <w:right w:val="single" w:sz="4" w:space="0" w:color="8EAADB" w:themeColor="accent1" w:themeTint="99"/>
+            </w:tcBorders>
+          </w:tcPr>
+          <w:p>
+            <w:pPr>
+              <w:rPr>
+                <w:sz w:val="20"/>
+                <w:szCs w:val="20"/>
+              </w:rPr>
+            </w:pPr>
+            <w:r>
+              <w:rPr>
+                <w:sz w:val="20"/>
+                <w:szCs w:val="20"/>
+              </w:rPr>
+              <w:t>Report</w:t>
+            </w:r>
+          </w:p>
+        </w:tc>
+        <w:tc>
+          <w:tcPr>
+            <w:tcW w:w="2240" w:type="dxa"/>
+            <w:tcBorders>
+              <w:top w:val="single" w:sz="4" w:space="0" w:color="8EAADB" w:themeColor="accent1" w:themeTint="99"/>
+              <w:left w:val="single" w:sz="4" w:space="0" w:color="8EAADB" w:themeColor="accent1" w:themeTint="99"/>
+              <w:bottom w:val="single" w:sz="4" w:space="0" w:color="8EAADB" w:themeColor="accent1" w:themeTint="99"/>
+              <w:right w:val="single" w:sz="4" w:space="0" w:color="8EAADB" w:themeColor="accent1" w:themeTint="99"/>
+            </w:tcBorders>
+          </w:tcPr>
+          <w:p>
+            <w:pPr>
+              <w:rPr>
+                <w:sz w:val="20"/>
+                <w:szCs w:val="20"/>
+              </w:rPr>
+            </w:pPr>
+            <w:r>
+              <w:rPr>
+                <w:sz w:val="20"/>
+                <w:szCs w:val="20"/>
+              </w:rPr>
+              <w:t>ID of new leader</w:t>
             </w:r>
           </w:p>
         </w:tc>
@@ -40439,11 +40591,778 @@
       </w:r>
       <w:bookmarkEnd w:id="130"/>
     </w:p>
+    <w:tbl>
+      <w:tblPr>
+        <w:tblStyle w:val="GridTable4-Accent11"/>
+        <w:tblW w:w="0" w:type="auto"/>
+        <w:tblInd w:w="0" w:type="dxa"/>
+        <w:tblLook w:val="0420" w:firstRow="1" w:lastRow="0" w:firstColumn="0" w:lastColumn="0" w:noHBand="0" w:noVBand="1"/>
+      </w:tblPr>
+      <w:tblGrid>
+        <w:gridCol w:w="1384"/>
+        <w:gridCol w:w="2410"/>
+        <w:gridCol w:w="3297"/>
+        <w:gridCol w:w="2485"/>
+      </w:tblGrid>
+      <w:tr>
+        <w:trPr>
+          <w:cnfStyle w:val="100000000000" w:firstRow="1" w:lastRow="0" w:firstColumn="0" w:lastColumn="0" w:oddVBand="0" w:evenVBand="0" w:oddHBand="0" w:evenHBand="0" w:firstRowFirstColumn="0" w:firstRowLastColumn="0" w:lastRowFirstColumn="0" w:lastRowLastColumn="0"/>
+        </w:trPr>
+        <w:tc>
+          <w:tcPr>
+            <w:tcW w:w="1384" w:type="dxa"/>
+          </w:tcPr>
+          <w:p>
+            <w:r>
+              <w:t>Use Case ID</w:t>
+            </w:r>
+          </w:p>
+        </w:tc>
+        <w:tc>
+          <w:tcPr>
+            <w:tcW w:w="2410" w:type="dxa"/>
+          </w:tcPr>
+          <w:p>
+            <w:r>
+              <w:t>Description</w:t>
+            </w:r>
+          </w:p>
+        </w:tc>
+        <w:tc>
+          <w:tcPr>
+            <w:tcW w:w="3297" w:type="dxa"/>
+          </w:tcPr>
+          <w:p>
+            <w:r>
+              <w:t xml:space="preserve">Feature of </w:t>
+            </w:r>
+            <w:proofErr w:type="spellStart"/>
+            <w:r>
+              <w:t>Intereset</w:t>
+            </w:r>
+            <w:proofErr w:type="spellEnd"/>
+          </w:p>
+        </w:tc>
+        <w:tc>
+          <w:tcPr>
+            <w:tcW w:w="2485" w:type="dxa"/>
+          </w:tcPr>
+          <w:p>
+            <w:r>
+              <w:t>Report ID</w:t>
+            </w:r>
+          </w:p>
+        </w:tc>
+      </w:tr>
+      <w:tr>
+        <w:trPr>
+          <w:cnfStyle w:val="000000100000" w:firstRow="0" w:lastRow="0" w:firstColumn="0" w:lastColumn="0" w:oddVBand="0" w:evenVBand="0" w:oddHBand="1" w:evenHBand="0" w:firstRowFirstColumn="0" w:firstRowLastColumn="0" w:lastRowFirstColumn="0" w:lastRowLastColumn="0"/>
+        </w:trPr>
+        <w:tc>
+          <w:tcPr>
+            <w:tcW w:w="1384" w:type="dxa"/>
+          </w:tcPr>
+          <w:p>
+            <w:r>
+              <w:t>UC-01-01</w:t>
+            </w:r>
+          </w:p>
+        </w:tc>
+        <w:tc>
+          <w:tcPr>
+            <w:tcW w:w="2410" w:type="dxa"/>
+          </w:tcPr>
+          <w:p>
+            <w:r>
+              <w:t>Report Survivors</w:t>
+            </w:r>
+          </w:p>
+        </w:tc>
+        <w:tc>
+          <w:tcPr>
+            <w:tcW w:w="3297" w:type="dxa"/>
+          </w:tcPr>
+          <w:p>
+            <w:r>
+              <w:t>Video Image</w:t>
+            </w:r>
+          </w:p>
+        </w:tc>
+        <w:tc>
+          <w:tcPr>
+            <w:tcW w:w="2485" w:type="dxa"/>
+          </w:tcPr>
+          <w:p/>
+        </w:tc>
+      </w:tr>
+      <w:tr>
+        <w:tc>
+          <w:tcPr>
+            <w:tcW w:w="1384" w:type="dxa"/>
+          </w:tcPr>
+          <w:p>
+            <w:r>
+              <w:t>UC-01-02</w:t>
+            </w:r>
+          </w:p>
+        </w:tc>
+        <w:tc>
+          <w:tcPr>
+            <w:tcW w:w="2410" w:type="dxa"/>
+          </w:tcPr>
+          <w:p>
+            <w:r>
+              <w:t>Request Resources</w:t>
+            </w:r>
+          </w:p>
+        </w:tc>
+        <w:tc>
+          <w:tcPr>
+            <w:tcW w:w="3297" w:type="dxa"/>
+          </w:tcPr>
+          <w:p>
+            <w:r>
+              <w:t>Type of resource requested, quantity, location</w:t>
+            </w:r>
+          </w:p>
+        </w:tc>
+        <w:tc>
+          <w:tcPr>
+            <w:tcW w:w="2485" w:type="dxa"/>
+          </w:tcPr>
+          <w:p/>
+        </w:tc>
+      </w:tr>
+      <w:tr>
+        <w:trPr>
+          <w:cnfStyle w:val="000000100000" w:firstRow="0" w:lastRow="0" w:firstColumn="0" w:lastColumn="0" w:oddVBand="0" w:evenVBand="0" w:oddHBand="1" w:evenHBand="0" w:firstRowFirstColumn="0" w:firstRowLastColumn="0" w:lastRowFirstColumn="0" w:lastRowLastColumn="0"/>
+        </w:trPr>
+        <w:tc>
+          <w:tcPr>
+            <w:tcW w:w="1384" w:type="dxa"/>
+          </w:tcPr>
+          <w:p>
+            <w:r>
+              <w:t>UC-01-02</w:t>
+            </w:r>
+            <w:r>
+              <w:t>, UC-02-01</w:t>
+            </w:r>
+          </w:p>
+        </w:tc>
+        <w:tc>
+          <w:tcPr>
+            <w:tcW w:w="2410" w:type="dxa"/>
+          </w:tcPr>
+          <w:p>
+            <w:r>
+              <w:t xml:space="preserve">Report arrived on </w:t>
+            </w:r>
+            <w:proofErr w:type="gramStart"/>
+            <w:r>
+              <w:t>location</w:t>
+            </w:r>
+            <w:r>
+              <w:t>;</w:t>
+            </w:r>
+            <w:proofErr w:type="gramEnd"/>
+            <w:r>
+              <w:t xml:space="preserve"> </w:t>
+            </w:r>
+          </w:p>
+          <w:p>
+            <w:r>
+              <w:t>p</w:t>
+            </w:r>
+            <w:r>
+              <w:t>ayload deployed</w:t>
+            </w:r>
+          </w:p>
+        </w:tc>
+        <w:tc>
+          <w:tcPr>
+            <w:tcW w:w="3297" w:type="dxa"/>
+          </w:tcPr>
+          <w:p>
+            <w:r>
+              <w:t>Arrival</w:t>
+            </w:r>
+          </w:p>
+        </w:tc>
+        <w:tc>
+          <w:tcPr>
+            <w:tcW w:w="2485" w:type="dxa"/>
+          </w:tcPr>
+          <w:p/>
+        </w:tc>
+      </w:tr>
+      <w:tr>
+        <w:tc>
+          <w:tcPr>
+            <w:tcW w:w="1384" w:type="dxa"/>
+          </w:tcPr>
+          <w:p>
+            <w:r>
+              <w:t>UC-02-01</w:t>
+            </w:r>
+          </w:p>
+        </w:tc>
+        <w:tc>
+          <w:tcPr>
+            <w:tcW w:w="2410" w:type="dxa"/>
+          </w:tcPr>
+          <w:p>
+            <w:r>
+              <w:t>Report</w:t>
+            </w:r>
+          </w:p>
+          <w:p>
+            <w:r>
+              <w:t>Respond with heartbeat (swarm communication)</w:t>
+            </w:r>
+          </w:p>
+        </w:tc>
+        <w:tc>
+          <w:tcPr>
+            <w:tcW w:w="3297" w:type="dxa"/>
+          </w:tcPr>
+          <w:p>
+            <w:r>
+              <w:t>Response to swarm heartbeat. Must include swarm identifier.</w:t>
+            </w:r>
+          </w:p>
+        </w:tc>
+        <w:tc>
+          <w:tcPr>
+            <w:tcW w:w="2485" w:type="dxa"/>
+          </w:tcPr>
+          <w:p/>
+        </w:tc>
+      </w:tr>
+      <w:tr>
+        <w:trPr>
+          <w:cnfStyle w:val="000000100000" w:firstRow="0" w:lastRow="0" w:firstColumn="0" w:lastColumn="0" w:oddVBand="0" w:evenVBand="0" w:oddHBand="1" w:evenHBand="0" w:firstRowFirstColumn="0" w:firstRowLastColumn="0" w:lastRowFirstColumn="0" w:lastRowLastColumn="0"/>
+        </w:trPr>
+        <w:tc>
+          <w:tcPr>
+            <w:tcW w:w="1384" w:type="dxa"/>
+          </w:tcPr>
+          <w:p>
+            <w:r>
+              <w:t>UC-02-02</w:t>
+            </w:r>
+          </w:p>
+        </w:tc>
+        <w:tc>
+          <w:tcPr>
+            <w:tcW w:w="2410" w:type="dxa"/>
+          </w:tcPr>
+          <w:p>
+            <w:r>
+              <w:t>Swarm Leader goes silent, new leader selected</w:t>
+            </w:r>
+          </w:p>
+        </w:tc>
+        <w:tc>
+          <w:tcPr>
+            <w:tcW w:w="3297" w:type="dxa"/>
+          </w:tcPr>
+          <w:p>
+            <w:r>
+              <w:t>ID of lost swarm leader, ID of new swarm leader</w:t>
+            </w:r>
+          </w:p>
+        </w:tc>
+        <w:tc>
+          <w:tcPr>
+            <w:tcW w:w="2485" w:type="dxa"/>
+          </w:tcPr>
+          <w:p/>
+        </w:tc>
+      </w:tr>
+      <w:tr>
+        <w:tc>
+          <w:tcPr>
+            <w:tcW w:w="1384" w:type="dxa"/>
+          </w:tcPr>
+          <w:p>
+            <w:r>
+              <w:t>UC-02-04</w:t>
+            </w:r>
+          </w:p>
+        </w:tc>
+        <w:tc>
+          <w:tcPr>
+            <w:tcW w:w="2410" w:type="dxa"/>
+          </w:tcPr>
+          <w:p>
+            <w:r>
+              <w:t>Report EW Intercept</w:t>
+            </w:r>
+          </w:p>
+        </w:tc>
+        <w:tc>
+          <w:tcPr>
+            <w:tcW w:w="3297" w:type="dxa"/>
+          </w:tcPr>
+          <w:p>
+            <w:r>
+              <w:t>Report includes reference</w:t>
+            </w:r>
+            <w:r>
+              <w:t xml:space="preserve"> to audio file repository.</w:t>
+            </w:r>
+          </w:p>
+        </w:tc>
+        <w:tc>
+          <w:tcPr>
+            <w:tcW w:w="2485" w:type="dxa"/>
+          </w:tcPr>
+          <w:p/>
+        </w:tc>
+      </w:tr>
+      <w:tr>
+        <w:trPr>
+          <w:cnfStyle w:val="000000100000" w:firstRow="0" w:lastRow="0" w:firstColumn="0" w:lastColumn="0" w:oddVBand="0" w:evenVBand="0" w:oddHBand="1" w:evenHBand="0" w:firstRowFirstColumn="0" w:firstRowLastColumn="0" w:lastRowFirstColumn="0" w:lastRowLastColumn="0"/>
+        </w:trPr>
+        <w:tc>
+          <w:tcPr>
+            <w:tcW w:w="1384" w:type="dxa"/>
+          </w:tcPr>
+          <w:p>
+            <w:r>
+              <w:t>UC-03-01</w:t>
+            </w:r>
+          </w:p>
+        </w:tc>
+        <w:tc>
+          <w:tcPr>
+            <w:tcW w:w="2410" w:type="dxa"/>
+          </w:tcPr>
+          <w:p>
+            <w:r>
+              <w:t>Patrol reports swarm of drones</w:t>
+            </w:r>
+          </w:p>
+        </w:tc>
+        <w:tc>
+          <w:tcPr>
+            <w:tcW w:w="3297" w:type="dxa"/>
+          </w:tcPr>
+          <w:p>
+            <w:r>
+              <w:t>Location, size of swarm, type of propulsion, on-board equipment, e.g. munitions, weapons</w:t>
+            </w:r>
+          </w:p>
+        </w:tc>
+        <w:tc>
+          <w:tcPr>
+            <w:tcW w:w="2485" w:type="dxa"/>
+          </w:tcPr>
+          <w:p/>
+        </w:tc>
+      </w:tr>
+      <w:tr>
+        <w:tc>
+          <w:tcPr>
+            <w:tcW w:w="1384" w:type="dxa"/>
+          </w:tcPr>
+          <w:p>
+            <w:r>
+              <w:t>UC-03-03</w:t>
+            </w:r>
+          </w:p>
+        </w:tc>
+        <w:tc>
+          <w:tcPr>
+            <w:tcW w:w="2410" w:type="dxa"/>
+          </w:tcPr>
+          <w:p>
+            <w:r>
+              <w:t>Artillery drone reports damage – no longer functional</w:t>
+            </w:r>
+          </w:p>
+        </w:tc>
+        <w:tc>
+          <w:tcPr>
+            <w:tcW w:w="3297" w:type="dxa"/>
+          </w:tcPr>
+          <w:p/>
+        </w:tc>
+        <w:tc>
+          <w:tcPr>
+            <w:tcW w:w="2485" w:type="dxa"/>
+          </w:tcPr>
+          <w:p/>
+        </w:tc>
+      </w:tr>
+      <w:tr>
+        <w:trPr>
+          <w:cnfStyle w:val="000000100000" w:firstRow="0" w:lastRow="0" w:firstColumn="0" w:lastColumn="0" w:oddVBand="0" w:evenVBand="0" w:oddHBand="1" w:evenHBand="0" w:firstRowFirstColumn="0" w:firstRowLastColumn="0" w:lastRowFirstColumn="0" w:lastRowLastColumn="0"/>
+        </w:trPr>
+        <w:tc>
+          <w:tcPr>
+            <w:tcW w:w="1384" w:type="dxa"/>
+          </w:tcPr>
+          <w:p>
+            <w:r>
+              <w:t>UC-03-03</w:t>
+            </w:r>
+          </w:p>
+        </w:tc>
+        <w:tc>
+          <w:tcPr>
+            <w:tcW w:w="2410" w:type="dxa"/>
+          </w:tcPr>
+          <w:p>
+            <w:r>
+              <w:t>Artillery drone reports out of ammo</w:t>
+            </w:r>
+          </w:p>
+        </w:tc>
+        <w:tc>
+          <w:tcPr>
+            <w:tcW w:w="3297" w:type="dxa"/>
+          </w:tcPr>
+          <w:p/>
+        </w:tc>
+        <w:tc>
+          <w:tcPr>
+            <w:tcW w:w="2485" w:type="dxa"/>
+          </w:tcPr>
+          <w:p/>
+        </w:tc>
+      </w:tr>
+      <w:tr>
+        <w:tc>
+          <w:tcPr>
+            <w:tcW w:w="1384" w:type="dxa"/>
+          </w:tcPr>
+          <w:p>
+            <w:r>
+              <w:t>UC-05-01</w:t>
+            </w:r>
+          </w:p>
+        </w:tc>
+        <w:tc>
+          <w:tcPr>
+            <w:tcW w:w="2410" w:type="dxa"/>
+          </w:tcPr>
+          <w:p>
+            <w:r>
+              <w:t>Report</w:t>
+            </w:r>
+          </w:p>
+          <w:p>
+            <w:r>
+              <w:t>Payload depleted (different from ammo)</w:t>
+            </w:r>
+          </w:p>
+        </w:tc>
+        <w:tc>
+          <w:tcPr>
+            <w:tcW w:w="3297" w:type="dxa"/>
+          </w:tcPr>
+          <w:p>
+            <w:r>
+              <w:t>Payload type, normal payload count (may be 1)</w:t>
+            </w:r>
+            <w:r>
+              <w:t>, current count = 0</w:t>
+            </w:r>
+          </w:p>
+        </w:tc>
+        <w:tc>
+          <w:tcPr>
+            <w:tcW w:w="2485" w:type="dxa"/>
+          </w:tcPr>
+          <w:p/>
+        </w:tc>
+      </w:tr>
+      <w:tr>
+        <w:trPr>
+          <w:cnfStyle w:val="000000100000" w:firstRow="0" w:lastRow="0" w:firstColumn="0" w:lastColumn="0" w:oddVBand="0" w:evenVBand="0" w:oddHBand="1" w:evenHBand="0" w:firstRowFirstColumn="0" w:firstRowLastColumn="0" w:lastRowFirstColumn="0" w:lastRowLastColumn="0"/>
+        </w:trPr>
+        <w:tc>
+          <w:tcPr>
+            <w:tcW w:w="1384" w:type="dxa"/>
+          </w:tcPr>
+          <w:p>
+            <w:r>
+              <w:t>UC-05-01</w:t>
+            </w:r>
+          </w:p>
+        </w:tc>
+        <w:tc>
+          <w:tcPr>
+            <w:tcW w:w="2410" w:type="dxa"/>
+          </w:tcPr>
+          <w:p>
+            <w:r>
+              <w:t xml:space="preserve">Report </w:t>
+            </w:r>
+          </w:p>
+          <w:p>
+            <w:r>
+              <w:t>Resupply Complete</w:t>
+            </w:r>
+          </w:p>
+        </w:tc>
+        <w:tc>
+          <w:tcPr>
+            <w:tcW w:w="3297" w:type="dxa"/>
+          </w:tcPr>
+          <w:p>
+            <w:r>
+              <w:t>Payload type, current count = payload count max.</w:t>
+            </w:r>
+          </w:p>
+        </w:tc>
+        <w:tc>
+          <w:tcPr>
+            <w:tcW w:w="2485" w:type="dxa"/>
+          </w:tcPr>
+          <w:p/>
+        </w:tc>
+      </w:tr>
+      <w:tr>
+        <w:tc>
+          <w:tcPr>
+            <w:tcW w:w="1384" w:type="dxa"/>
+          </w:tcPr>
+          <w:p/>
+        </w:tc>
+        <w:tc>
+          <w:tcPr>
+            <w:tcW w:w="2410" w:type="dxa"/>
+          </w:tcPr>
+          <w:p/>
+        </w:tc>
+        <w:tc>
+          <w:tcPr>
+            <w:tcW w:w="3297" w:type="dxa"/>
+          </w:tcPr>
+          <w:p/>
+        </w:tc>
+        <w:tc>
+          <w:tcPr>
+            <w:tcW w:w="2485" w:type="dxa"/>
+          </w:tcPr>
+          <w:p/>
+        </w:tc>
+      </w:tr>
+    </w:tbl>
+    <w:p/>
     <w:p>
-      <w:r>
-        <w:t>Swarm-specific operations</w:t>
+      <w:pPr>
+        <w:pStyle w:val="Heading3"/>
+      </w:pPr>
+      <w:r>
+        <w:lastRenderedPageBreak/>
+        <w:t>Swarm Detection</w:t>
       </w:r>
     </w:p>
+    <w:p>
+      <w:r>
+        <w:t>Report from forward unit of swarm firing on civilians.</w:t>
+      </w:r>
+    </w:p>
+    <w:p>
+      <w:pPr>
+        <w:pStyle w:val="Heading3"/>
+      </w:pPr>
+      <w:r>
+        <w:t>Video Detection Report</w:t>
+      </w:r>
+    </w:p>
+    <w:p>
+      <w:r>
+        <w:t>UAV with video camera and on-board image processing detects looters. Sends back link to video and Action-Event of looting.</w:t>
+      </w:r>
+    </w:p>
+    <w:p>
+      <w:r>
+        <w:t>Key information that needs to be conveyed by the message:</w:t>
+      </w:r>
+    </w:p>
+    <w:tbl>
+      <w:tblPr>
+        <w:tblStyle w:val="GridTable4-Accent11"/>
+        <w:tblW w:w="0" w:type="auto"/>
+        <w:tblInd w:w="0" w:type="dxa"/>
+        <w:tblLook w:val="0420" w:firstRow="1" w:lastRow="0" w:firstColumn="0" w:lastColumn="0" w:noHBand="0" w:noVBand="1"/>
+      </w:tblPr>
+      <w:tblGrid>
+        <w:gridCol w:w="3192"/>
+        <w:gridCol w:w="3192"/>
+        <w:gridCol w:w="3192"/>
+      </w:tblGrid>
+      <w:tr>
+        <w:trPr>
+          <w:cnfStyle w:val="100000000000" w:firstRow="1" w:lastRow="0" w:firstColumn="0" w:lastColumn="0" w:oddVBand="0" w:evenVBand="0" w:oddHBand="0" w:evenHBand="0" w:firstRowFirstColumn="0" w:firstRowLastColumn="0" w:lastRowFirstColumn="0" w:lastRowLastColumn="0"/>
+        </w:trPr>
+        <w:tc>
+          <w:tcPr>
+            <w:tcW w:w="3192" w:type="dxa"/>
+          </w:tcPr>
+          <w:p>
+            <w:r>
+              <w:t>Information</w:t>
+            </w:r>
+          </w:p>
+        </w:tc>
+        <w:tc>
+          <w:tcPr>
+            <w:tcW w:w="3192" w:type="dxa"/>
+          </w:tcPr>
+          <w:p>
+            <w:r>
+              <w:t>How Conveyed</w:t>
+            </w:r>
+          </w:p>
+        </w:tc>
+        <w:tc>
+          <w:tcPr>
+            <w:tcW w:w="3192" w:type="dxa"/>
+          </w:tcPr>
+          <w:p>
+            <w:r>
+              <w:t>Notes</w:t>
+            </w:r>
+          </w:p>
+        </w:tc>
+      </w:tr>
+      <w:tr>
+        <w:trPr>
+          <w:cnfStyle w:val="000000100000" w:firstRow="0" w:lastRow="0" w:firstColumn="0" w:lastColumn="0" w:oddVBand="0" w:evenVBand="0" w:oddHBand="1" w:evenHBand="0" w:firstRowFirstColumn="0" w:firstRowLastColumn="0" w:lastRowFirstColumn="0" w:lastRowLastColumn="0"/>
+        </w:trPr>
+        <w:tc>
+          <w:tcPr>
+            <w:tcW w:w="3192" w:type="dxa"/>
+          </w:tcPr>
+          <w:p>
+            <w:r>
+              <w:t>Sender of message</w:t>
+            </w:r>
+          </w:p>
+        </w:tc>
+        <w:tc>
+          <w:tcPr>
+            <w:tcW w:w="3192" w:type="dxa"/>
+          </w:tcPr>
+          <w:p/>
+        </w:tc>
+        <w:tc>
+          <w:tcPr>
+            <w:tcW w:w="3192" w:type="dxa"/>
+          </w:tcPr>
+          <w:p/>
+        </w:tc>
+      </w:tr>
+      <w:tr>
+        <w:tc>
+          <w:tcPr>
+            <w:tcW w:w="3192" w:type="dxa"/>
+          </w:tcPr>
+          <w:p>
+            <w:r>
+              <w:t>Location at time of report</w:t>
+            </w:r>
+          </w:p>
+        </w:tc>
+        <w:tc>
+          <w:tcPr>
+            <w:tcW w:w="3192" w:type="dxa"/>
+          </w:tcPr>
+          <w:p/>
+        </w:tc>
+        <w:tc>
+          <w:tcPr>
+            <w:tcW w:w="3192" w:type="dxa"/>
+          </w:tcPr>
+          <w:p/>
+        </w:tc>
+      </w:tr>
+      <w:tr>
+        <w:trPr>
+          <w:cnfStyle w:val="000000100000" w:firstRow="0" w:lastRow="0" w:firstColumn="0" w:lastColumn="0" w:oddVBand="0" w:evenVBand="0" w:oddHBand="1" w:evenHBand="0" w:firstRowFirstColumn="0" w:firstRowLastColumn="0" w:lastRowFirstColumn="0" w:lastRowLastColumn="0"/>
+        </w:trPr>
+        <w:tc>
+          <w:tcPr>
+            <w:tcW w:w="3192" w:type="dxa"/>
+          </w:tcPr>
+          <w:p>
+            <w:r>
+              <w:t>Link to video in appropriate repository</w:t>
+            </w:r>
+          </w:p>
+        </w:tc>
+        <w:tc>
+          <w:tcPr>
+            <w:tcW w:w="3192" w:type="dxa"/>
+          </w:tcPr>
+          <w:p/>
+        </w:tc>
+        <w:tc>
+          <w:tcPr>
+            <w:tcW w:w="3192" w:type="dxa"/>
+          </w:tcPr>
+          <w:p/>
+        </w:tc>
+      </w:tr>
+      <w:tr>
+        <w:tc>
+          <w:tcPr>
+            <w:tcW w:w="3192" w:type="dxa"/>
+          </w:tcPr>
+          <w:p>
+            <w:r>
+              <w:t>Time offset in video of image of interest.</w:t>
+            </w:r>
+          </w:p>
+        </w:tc>
+        <w:tc>
+          <w:tcPr>
+            <w:tcW w:w="3192" w:type="dxa"/>
+          </w:tcPr>
+          <w:p/>
+        </w:tc>
+        <w:tc>
+          <w:tcPr>
+            <w:tcW w:w="3192" w:type="dxa"/>
+          </w:tcPr>
+          <w:p/>
+        </w:tc>
+      </w:tr>
+      <w:tr>
+        <w:trPr>
+          <w:cnfStyle w:val="000000100000" w:firstRow="0" w:lastRow="0" w:firstColumn="0" w:lastColumn="0" w:oddVBand="0" w:evenVBand="0" w:oddHBand="1" w:evenHBand="0" w:firstRowFirstColumn="0" w:firstRowLastColumn="0" w:lastRowFirstColumn="0" w:lastRowLastColumn="0"/>
+        </w:trPr>
+        <w:tc>
+          <w:tcPr>
+            <w:tcW w:w="3192" w:type="dxa"/>
+          </w:tcPr>
+          <w:p>
+            <w:r>
+              <w:t>Activity Observed</w:t>
+            </w:r>
+          </w:p>
+        </w:tc>
+        <w:tc>
+          <w:tcPr>
+            <w:tcW w:w="3192" w:type="dxa"/>
+          </w:tcPr>
+          <w:p/>
+        </w:tc>
+        <w:tc>
+          <w:tcPr>
+            <w:tcW w:w="3192" w:type="dxa"/>
+          </w:tcPr>
+          <w:p/>
+        </w:tc>
+      </w:tr>
+    </w:tbl>
+    <w:p/>
     <w:p/>
     <w:p>
       <w:pPr>
@@ -43663,7 +44582,6 @@
   <w:style w:type="character" w:default="1" w:styleId="DefaultParagraphFont">
     <w:name w:val="Default Paragraph Font"/>
     <w:uiPriority w:val="1"/>
-    <w:semiHidden/>
     <w:unhideWhenUsed/>
   </w:style>
   <w:style w:type="table" w:default="1" w:styleId="TableNormal">

</xml_diff>

<commit_message>
Updates while pulling together ASX Entity Proposal.
</commit_message>
<xml_diff>
--- a/Subgroups/ASX/Extension Definition Exercises/ASX Use Case Mapping Exercise.docx
+++ b/Subgroups/ASX/Extension Definition Exercises/ASX Use Case Mapping Exercise.docx
@@ -40,19 +40,11 @@
         </w:rPr>
         <w:t xml:space="preserve">ASX Use Case </w:t>
       </w:r>
-      <w:proofErr w:type="gramStart"/>
       <w:r>
         <w:rPr>
           <w:lang w:val="en-US"/>
         </w:rPr>
-        <w:t>To</w:t>
-      </w:r>
-      <w:proofErr w:type="gramEnd"/>
-      <w:r>
-        <w:rPr>
-          <w:lang w:val="en-US"/>
-        </w:rPr>
-        <w:t xml:space="preserve"> Ontology</w:t>
+        <w:t>To Ontology</w:t>
       </w:r>
     </w:p>
     <w:p>
@@ -11775,15 +11767,7 @@
     </w:p>
     <w:p>
       <w:r>
-        <w:t xml:space="preserve">As part of developing the ASX extension, </w:t>
-      </w:r>
-      <w:proofErr w:type="gramStart"/>
-      <w:r>
-        <w:t>a number of</w:t>
-      </w:r>
-      <w:proofErr w:type="gramEnd"/>
-      <w:r>
-        <w:t xml:space="preserve"> use cases were identified that include unpiloted vehicles. </w:t>
+        <w:t xml:space="preserve">As part of developing the ASX extension, a number of use cases were identified that include unpiloted vehicles. </w:t>
       </w:r>
       <w:r>
         <w:t xml:space="preserve">This paper takes </w:t>
@@ -11916,11 +11900,9 @@
             <w:tcW w:w="2126" w:type="dxa"/>
           </w:tcPr>
           <w:p>
-            <w:proofErr w:type="spellStart"/>
             <w:r>
               <w:t>AuR</w:t>
             </w:r>
-            <w:proofErr w:type="spellEnd"/>
           </w:p>
         </w:tc>
         <w:tc>
@@ -11934,15 +11916,7 @@
               </w:rPr>
             </w:pPr>
             <w:r>
-              <w:t>1872.2-2021 IEEE Autonomous Robotics (</w:t>
-            </w:r>
-            <w:proofErr w:type="spellStart"/>
-            <w:r>
-              <w:t>AuR</w:t>
-            </w:r>
-            <w:proofErr w:type="spellEnd"/>
-            <w:r>
-              <w:t>) Ontology</w:t>
+              <w:t>1872.2-2021 IEEE Autonomous Robotics (AuR) Ontology</w:t>
             </w:r>
           </w:p>
         </w:tc>
@@ -12046,15 +12020,7 @@
           </w:tcPr>
           <w:p>
             <w:r>
-              <w:t xml:space="preserve">ASX PDG, GPT </w:t>
-            </w:r>
-            <w:proofErr w:type="gramStart"/>
-            <w:r>
-              <w:t>4  generation</w:t>
-            </w:r>
-            <w:proofErr w:type="gramEnd"/>
-            <w:r>
-              <w:t xml:space="preserve"> pipeline Area to Objectives to Scenario</w:t>
+              <w:t>ASX PDG, GPT 4  generation pipeline Area to Objectives to Scenario</w:t>
             </w:r>
           </w:p>
         </w:tc>
@@ -12223,15 +12189,7 @@
           </w:tcPr>
           <w:p>
             <w:r>
-              <w:t xml:space="preserve">117672-152 CAE (2023), </w:t>
-            </w:r>
-            <w:proofErr w:type="spellStart"/>
-            <w:r>
-              <w:t>UxV</w:t>
-            </w:r>
-            <w:proofErr w:type="spellEnd"/>
-            <w:r>
-              <w:t xml:space="preserve"> National Security MAD CONOPS, Ottawa, Ontario.</w:t>
+              <w:t>117672-152 CAE (2023), UxV National Security MAD CONOPS, Ottawa, Ontario.</w:t>
             </w:r>
           </w:p>
         </w:tc>
@@ -12245,11 +12203,9 @@
             <w:tcW w:w="2158" w:type="dxa"/>
           </w:tcPr>
           <w:p>
-            <w:proofErr w:type="spellStart"/>
             <w:r>
               <w:t>SitAware</w:t>
             </w:r>
-            <w:proofErr w:type="spellEnd"/>
           </w:p>
         </w:tc>
         <w:tc>
@@ -12405,29 +12361,13 @@
         <w:t xml:space="preserve">01 </w:t>
       </w:r>
       <w:r>
-        <w:t xml:space="preserve">Large Urban Area Hit </w:t>
-      </w:r>
-      <w:proofErr w:type="gramStart"/>
-      <w:r>
-        <w:t>By</w:t>
-      </w:r>
-      <w:proofErr w:type="gramEnd"/>
-      <w:r>
-        <w:t xml:space="preserve"> Earthquake</w:t>
+        <w:t>Large Urban Area Hit By Earthquake</w:t>
       </w:r>
       <w:bookmarkEnd w:id="7"/>
     </w:p>
     <w:p>
       <w:r>
-        <w:t xml:space="preserve">In this scenario, unpiloted vehicles are deployed as part of search and rescue after a </w:t>
-      </w:r>
-      <w:proofErr w:type="gramStart"/>
-      <w:r>
-        <w:t>large scale</w:t>
-      </w:r>
-      <w:proofErr w:type="gramEnd"/>
-      <w:r>
-        <w:t xml:space="preserve"> earthquake strikes an urban area.</w:t>
+        <w:t>In this scenario, unpiloted vehicles are deployed as part of search and rescue after a large scale earthquake strikes an urban area.</w:t>
       </w:r>
       <w:r>
         <w:t xml:space="preserve"> Survivors are located, extracted, and taken to medical facilities. Medical supplies are delivered to some survivors. The vehicles report low supplies and are ordered back to depot to restock.</w:t>
@@ -12590,13 +12530,8 @@
         <w:t>Swarm</w:t>
       </w:r>
       <w:r>
-        <w:t xml:space="preserve">, </w:t>
-      </w:r>
-      <w:proofErr w:type="spellStart"/>
-      <w:r>
-        <w:t>SitAware</w:t>
-      </w:r>
-      <w:proofErr w:type="spellEnd"/>
+        <w:t>, SitAware</w:t>
+      </w:r>
     </w:p>
     <w:p>
       <w:r>
@@ -13303,11 +13238,9 @@
             <w:hideMark/>
           </w:tcPr>
           <w:p>
-            <w:proofErr w:type="spellStart"/>
             <w:r>
               <w:t>UavSearch</w:t>
             </w:r>
-            <w:proofErr w:type="spellEnd"/>
           </w:p>
         </w:tc>
         <w:tc>
@@ -13373,19 +13306,9 @@
             </w:r>
           </w:p>
           <w:p>
-            <w:proofErr w:type="spellStart"/>
-            <w:r>
-              <w:t>VehicleType</w:t>
-            </w:r>
-            <w:proofErr w:type="spellEnd"/>
-            <w:r>
-              <w:t xml:space="preserve">: </w:t>
-            </w:r>
-            <w:proofErr w:type="spellStart"/>
-            <w:r>
-              <w:t>FixedWing</w:t>
-            </w:r>
-            <w:proofErr w:type="spellEnd"/>
+            <w:r>
+              <w:t>VehicleType: FixedWing</w:t>
+            </w:r>
           </w:p>
           <w:p/>
           <w:p>
@@ -13564,11 +13487,9 @@
             <w:hideMark/>
           </w:tcPr>
           <w:p>
-            <w:proofErr w:type="spellStart"/>
             <w:r>
               <w:t>UavSearch</w:t>
             </w:r>
-            <w:proofErr w:type="spellEnd"/>
           </w:p>
         </w:tc>
         <w:tc>
@@ -13583,11 +13504,9 @@
             <w:hideMark/>
           </w:tcPr>
           <w:p>
-            <w:proofErr w:type="spellStart"/>
             <w:r>
               <w:t>InitializationConcept</w:t>
             </w:r>
-            <w:proofErr w:type="spellEnd"/>
           </w:p>
         </w:tc>
         <w:tc>
@@ -13602,11 +13521,9 @@
             <w:hideMark/>
           </w:tcPr>
           <w:p>
-            <w:proofErr w:type="spellStart"/>
             <w:r>
               <w:t>SearchPattern</w:t>
             </w:r>
-            <w:proofErr w:type="spellEnd"/>
           </w:p>
         </w:tc>
         <w:tc>
@@ -13659,13 +13576,8 @@
             <w:hideMark/>
           </w:tcPr>
           <w:p>
-            <w:proofErr w:type="spellStart"/>
-            <w:r>
-              <w:t>TargetDatabase</w:t>
-            </w:r>
-            <w:proofErr w:type="spellEnd"/>
-            <w:r>
-              <w:t xml:space="preserve"> – People </w:t>
+            <w:r>
+              <w:t xml:space="preserve">TargetDatabase – People </w:t>
             </w:r>
           </w:p>
         </w:tc>
@@ -13721,13 +13633,8 @@
             </w:tcBorders>
           </w:tcPr>
           <w:p>
-            <w:proofErr w:type="spellStart"/>
-            <w:r>
-              <w:t>TargetDatabase</w:t>
-            </w:r>
-            <w:proofErr w:type="spellEnd"/>
-            <w:r>
-              <w:t xml:space="preserve"> – Hazards</w:t>
+            <w:r>
+              <w:t>TargetDatabase – Hazards</w:t>
             </w:r>
           </w:p>
         </w:tc>
@@ -13781,11 +13688,9 @@
             <w:hideMark/>
           </w:tcPr>
           <w:p>
-            <w:proofErr w:type="spellStart"/>
             <w:r>
               <w:t>TargetIdAlgorithm</w:t>
             </w:r>
-            <w:proofErr w:type="spellEnd"/>
           </w:p>
         </w:tc>
         <w:tc>
@@ -13841,11 +13746,9 @@
             <w:hideMark/>
           </w:tcPr>
           <w:p>
-            <w:proofErr w:type="spellStart"/>
             <w:r>
               <w:t>SwarmNetworkParameters</w:t>
             </w:r>
-            <w:proofErr w:type="spellEnd"/>
           </w:p>
         </w:tc>
         <w:tc>
@@ -13898,11 +13801,9 @@
             <w:hideMark/>
           </w:tcPr>
           <w:p>
-            <w:proofErr w:type="spellStart"/>
             <w:r>
               <w:t>SwarmNetworkRole</w:t>
             </w:r>
-            <w:proofErr w:type="spellEnd"/>
           </w:p>
         </w:tc>
         <w:tc>
@@ -14158,7 +14059,6 @@
                 <w:szCs w:val="20"/>
               </w:rPr>
             </w:pPr>
-            <w:proofErr w:type="spellStart"/>
             <w:r>
               <w:rPr>
                 <w:sz w:val="20"/>
@@ -14166,7 +14066,6 @@
               </w:rPr>
               <w:t>UavSearch</w:t>
             </w:r>
-            <w:proofErr w:type="spellEnd"/>
           </w:p>
           <w:p>
             <w:pPr>
@@ -14321,7 +14220,6 @@
                 <w:szCs w:val="20"/>
               </w:rPr>
             </w:pPr>
-            <w:proofErr w:type="spellStart"/>
             <w:r>
               <w:rPr>
                 <w:sz w:val="20"/>
@@ -14329,7 +14227,6 @@
               </w:rPr>
               <w:t>UavSearch</w:t>
             </w:r>
-            <w:proofErr w:type="spellEnd"/>
           </w:p>
           <w:p>
             <w:pPr>
@@ -14470,7 +14367,6 @@
                 <w:szCs w:val="20"/>
               </w:rPr>
             </w:pPr>
-            <w:proofErr w:type="spellStart"/>
             <w:r>
               <w:rPr>
                 <w:sz w:val="20"/>
@@ -14478,7 +14374,6 @@
               </w:rPr>
               <w:t>UavSearch</w:t>
             </w:r>
-            <w:proofErr w:type="spellEnd"/>
           </w:p>
         </w:tc>
         <w:tc>
@@ -14677,7 +14572,6 @@
                 <w:szCs w:val="20"/>
               </w:rPr>
             </w:pPr>
-            <w:proofErr w:type="spellStart"/>
             <w:r>
               <w:rPr>
                 <w:sz w:val="20"/>
@@ -14685,7 +14579,6 @@
               </w:rPr>
               <w:t>UavSearch</w:t>
             </w:r>
-            <w:proofErr w:type="spellEnd"/>
           </w:p>
         </w:tc>
         <w:tc>
@@ -14830,15 +14723,7 @@
         <w:t xml:space="preserve">When the C2 commander determines that supplies need to be delivered, they send the location to the vehicle pilot, who moves the vehicle to the target location. </w:t>
       </w:r>
       <w:r>
-        <w:t xml:space="preserve">The vehicle delivers its payload, reports success, and then reports zero payloads. The pilot is ordered to </w:t>
-      </w:r>
-      <w:proofErr w:type="gramStart"/>
-      <w:r>
-        <w:t>return back</w:t>
-      </w:r>
-      <w:proofErr w:type="gramEnd"/>
-      <w:r>
-        <w:t xml:space="preserve"> to the depot to reload.</w:t>
+        <w:t>The vehicle delivers its payload, reports success, and then reports zero payloads. The pilot is ordered to return back to the depot to reload.</w:t>
       </w:r>
     </w:p>
     <w:p>
@@ -15046,14 +14931,12 @@
             <w:hideMark/>
           </w:tcPr>
           <w:p>
-            <w:proofErr w:type="spellStart"/>
             <w:r>
               <w:t>Uav</w:t>
             </w:r>
             <w:r>
               <w:t>Supply</w:t>
             </w:r>
-            <w:proofErr w:type="spellEnd"/>
           </w:p>
         </w:tc>
         <w:tc>
@@ -15107,14 +14990,12 @@
             <w:r>
               <w:t xml:space="preserve">Mobility – </w:t>
             </w:r>
-            <w:proofErr w:type="spellStart"/>
             <w:r>
               <w:t>Hover</w:t>
             </w:r>
             <w:r>
               <w:t>Fan</w:t>
             </w:r>
-            <w:proofErr w:type="spellEnd"/>
           </w:p>
           <w:p/>
           <w:p>
@@ -15270,11 +15151,9 @@
             <w:hideMark/>
           </w:tcPr>
           <w:p>
-            <w:proofErr w:type="spellStart"/>
             <w:r>
               <w:t>UavDelivery</w:t>
             </w:r>
-            <w:proofErr w:type="spellEnd"/>
           </w:p>
         </w:tc>
         <w:tc>
@@ -15289,11 +15168,9 @@
             <w:hideMark/>
           </w:tcPr>
           <w:p>
-            <w:proofErr w:type="spellStart"/>
             <w:r>
               <w:t>InitializationConcept</w:t>
             </w:r>
-            <w:proofErr w:type="spellEnd"/>
           </w:p>
         </w:tc>
         <w:tc>
@@ -15675,7 +15552,6 @@
                 <w:szCs w:val="20"/>
               </w:rPr>
             </w:pPr>
-            <w:proofErr w:type="spellStart"/>
             <w:r>
               <w:rPr>
                 <w:sz w:val="20"/>
@@ -15683,7 +15559,6 @@
               </w:rPr>
               <w:t>UavDelivery</w:t>
             </w:r>
-            <w:proofErr w:type="spellEnd"/>
           </w:p>
         </w:tc>
         <w:tc>
@@ -15816,7 +15691,6 @@
                 <w:szCs w:val="20"/>
               </w:rPr>
             </w:pPr>
-            <w:proofErr w:type="spellStart"/>
             <w:r>
               <w:rPr>
                 <w:sz w:val="20"/>
@@ -15824,7 +15698,6 @@
               </w:rPr>
               <w:t>UavDelivery</w:t>
             </w:r>
-            <w:proofErr w:type="spellEnd"/>
           </w:p>
         </w:tc>
         <w:tc>
@@ -15976,7 +15849,6 @@
                 <w:szCs w:val="20"/>
               </w:rPr>
             </w:pPr>
-            <w:proofErr w:type="spellStart"/>
             <w:r>
               <w:rPr>
                 <w:sz w:val="20"/>
@@ -15984,7 +15856,6 @@
               </w:rPr>
               <w:t>UavDelivery</w:t>
             </w:r>
-            <w:proofErr w:type="spellEnd"/>
           </w:p>
         </w:tc>
         <w:tc>
@@ -16151,7 +16022,6 @@
                 <w:szCs w:val="20"/>
               </w:rPr>
             </w:pPr>
-            <w:proofErr w:type="spellStart"/>
             <w:r>
               <w:rPr>
                 <w:sz w:val="20"/>
@@ -16159,7 +16029,6 @@
               </w:rPr>
               <w:t>UavDelivery</w:t>
             </w:r>
-            <w:proofErr w:type="spellEnd"/>
           </w:p>
         </w:tc>
         <w:tc>
@@ -16285,7 +16154,6 @@
                 <w:szCs w:val="20"/>
               </w:rPr>
             </w:pPr>
-            <w:proofErr w:type="spellStart"/>
             <w:r>
               <w:rPr>
                 <w:sz w:val="20"/>
@@ -16293,7 +16161,6 @@
               </w:rPr>
               <w:t>UavDelivery</w:t>
             </w:r>
-            <w:proofErr w:type="spellEnd"/>
           </w:p>
         </w:tc>
         <w:tc>
@@ -16748,11 +16615,9 @@
             <w:hideMark/>
           </w:tcPr>
           <w:p>
-            <w:proofErr w:type="spellStart"/>
             <w:r>
               <w:t>UgvExtractor</w:t>
             </w:r>
-            <w:proofErr w:type="spellEnd"/>
           </w:p>
         </w:tc>
         <w:tc>
@@ -16937,11 +16802,9 @@
             <w:hideMark/>
           </w:tcPr>
           <w:p>
-            <w:proofErr w:type="spellStart"/>
             <w:r>
               <w:t>UavDelivery</w:t>
             </w:r>
-            <w:proofErr w:type="spellEnd"/>
           </w:p>
         </w:tc>
         <w:tc>
@@ -16956,11 +16819,9 @@
             <w:hideMark/>
           </w:tcPr>
           <w:p>
-            <w:proofErr w:type="spellStart"/>
             <w:r>
               <w:t>InitializationConcept</w:t>
             </w:r>
-            <w:proofErr w:type="spellEnd"/>
           </w:p>
         </w:tc>
         <w:tc>
@@ -17119,11 +16980,9 @@
             <w:hideMark/>
           </w:tcPr>
           <w:p>
-            <w:proofErr w:type="spellStart"/>
             <w:r>
               <w:t>UgvExtractor</w:t>
             </w:r>
-            <w:proofErr w:type="spellEnd"/>
           </w:p>
         </w:tc>
         <w:tc>
@@ -17138,11 +16997,9 @@
             <w:hideMark/>
           </w:tcPr>
           <w:p>
-            <w:proofErr w:type="spellStart"/>
             <w:r>
               <w:t>InitializationConcept</w:t>
             </w:r>
-            <w:proofErr w:type="spellEnd"/>
           </w:p>
         </w:tc>
         <w:tc>
@@ -17411,7 +17268,6 @@
                 <w:szCs w:val="20"/>
               </w:rPr>
             </w:pPr>
-            <w:proofErr w:type="spellStart"/>
             <w:r>
               <w:rPr>
                 <w:sz w:val="20"/>
@@ -17419,7 +17275,6 @@
               </w:rPr>
               <w:t>UgvExtractor</w:t>
             </w:r>
-            <w:proofErr w:type="spellEnd"/>
           </w:p>
         </w:tc>
         <w:tc>
@@ -17580,7 +17435,6 @@
                 <w:szCs w:val="20"/>
               </w:rPr>
             </w:pPr>
-            <w:proofErr w:type="spellStart"/>
             <w:r>
               <w:rPr>
                 <w:sz w:val="20"/>
@@ -17588,7 +17442,6 @@
               </w:rPr>
               <w:t>UavTransport</w:t>
             </w:r>
-            <w:proofErr w:type="spellEnd"/>
           </w:p>
         </w:tc>
         <w:tc>
@@ -17736,7 +17589,6 @@
                 <w:szCs w:val="20"/>
               </w:rPr>
             </w:pPr>
-            <w:proofErr w:type="spellStart"/>
             <w:r>
               <w:rPr>
                 <w:sz w:val="20"/>
@@ -17744,7 +17596,6 @@
               </w:rPr>
               <w:t>UavTransport</w:t>
             </w:r>
-            <w:proofErr w:type="spellEnd"/>
           </w:p>
         </w:tc>
         <w:tc>
@@ -18102,133 +17953,106 @@
                 <w14:ligatures w14:val="none"/>
               </w:rPr>
             </w:pPr>
-            <w:proofErr w:type="spellStart"/>
             <w:r>
               <w:rPr>
                 <w:kern w:val="0"/>
                 <w14:ligatures w14:val="none"/>
               </w:rPr>
-              <w:t>UavSearchX</w:t>
-            </w:r>
-            <w:proofErr w:type="spellEnd"/>
-            <w:r>
+              <w:t>UavSearchX (where X = 1-5)</w:t>
+            </w:r>
+          </w:p>
+        </w:tc>
+        <w:tc>
+          <w:tcPr>
+            <w:tcW w:w="1845" w:type="dxa"/>
+            <w:tcBorders>
+              <w:top w:val="single" w:sz="4" w:space="0" w:color="8EAADB" w:themeColor="accent1" w:themeTint="99"/>
+              <w:left w:val="single" w:sz="4" w:space="0" w:color="8EAADB" w:themeColor="accent1" w:themeTint="99"/>
+              <w:bottom w:val="single" w:sz="4" w:space="0" w:color="8EAADB" w:themeColor="accent1" w:themeTint="99"/>
+              <w:right w:val="single" w:sz="4" w:space="0" w:color="8EAADB" w:themeColor="accent1" w:themeTint="99"/>
+            </w:tcBorders>
+          </w:tcPr>
+          <w:p>
+            <w:pPr>
               <w:rPr>
                 <w:kern w:val="0"/>
                 <w14:ligatures w14:val="none"/>
               </w:rPr>
-              <w:t xml:space="preserve"> (where X = 1-5)</w:t>
-            </w:r>
-          </w:p>
-        </w:tc>
-        <w:tc>
-          <w:tcPr>
-            <w:tcW w:w="1845" w:type="dxa"/>
-            <w:tcBorders>
-              <w:top w:val="single" w:sz="4" w:space="0" w:color="8EAADB" w:themeColor="accent1" w:themeTint="99"/>
-              <w:left w:val="single" w:sz="4" w:space="0" w:color="8EAADB" w:themeColor="accent1" w:themeTint="99"/>
-              <w:bottom w:val="single" w:sz="4" w:space="0" w:color="8EAADB" w:themeColor="accent1" w:themeTint="99"/>
-              <w:right w:val="single" w:sz="4" w:space="0" w:color="8EAADB" w:themeColor="accent1" w:themeTint="99"/>
-            </w:tcBorders>
-          </w:tcPr>
-          <w:p>
-            <w:pPr>
+            </w:pPr>
+            <w:r>
               <w:rPr>
                 <w:kern w:val="0"/>
                 <w14:ligatures w14:val="none"/>
               </w:rPr>
-            </w:pPr>
-            <w:r>
+              <w:t>Search Drones</w:t>
+            </w:r>
+          </w:p>
+        </w:tc>
+        <w:tc>
+          <w:tcPr>
+            <w:tcW w:w="2404" w:type="dxa"/>
+            <w:tcBorders>
+              <w:top w:val="single" w:sz="4" w:space="0" w:color="8EAADB" w:themeColor="accent1" w:themeTint="99"/>
+              <w:left w:val="single" w:sz="4" w:space="0" w:color="8EAADB" w:themeColor="accent1" w:themeTint="99"/>
+              <w:bottom w:val="single" w:sz="4" w:space="0" w:color="8EAADB" w:themeColor="accent1" w:themeTint="99"/>
+              <w:right w:val="single" w:sz="4" w:space="0" w:color="8EAADB" w:themeColor="accent1" w:themeTint="99"/>
+            </w:tcBorders>
+          </w:tcPr>
+          <w:p>
+            <w:pPr>
               <w:rPr>
                 <w:kern w:val="0"/>
                 <w14:ligatures w14:val="none"/>
               </w:rPr>
-              <w:t>Search Drones</w:t>
-            </w:r>
-          </w:p>
-        </w:tc>
-        <w:tc>
-          <w:tcPr>
-            <w:tcW w:w="2404" w:type="dxa"/>
-            <w:tcBorders>
-              <w:top w:val="single" w:sz="4" w:space="0" w:color="8EAADB" w:themeColor="accent1" w:themeTint="99"/>
-              <w:left w:val="single" w:sz="4" w:space="0" w:color="8EAADB" w:themeColor="accent1" w:themeTint="99"/>
-              <w:bottom w:val="single" w:sz="4" w:space="0" w:color="8EAADB" w:themeColor="accent1" w:themeTint="99"/>
-              <w:right w:val="single" w:sz="4" w:space="0" w:color="8EAADB" w:themeColor="accent1" w:themeTint="99"/>
-            </w:tcBorders>
-          </w:tcPr>
-          <w:p>
-            <w:pPr>
+            </w:pPr>
+            <w:r>
               <w:rPr>
                 <w:kern w:val="0"/>
                 <w14:ligatures w14:val="none"/>
               </w:rPr>
-            </w:pPr>
-            <w:r>
+              <w:t>Search area of interest</w:t>
+            </w:r>
+          </w:p>
+        </w:tc>
+        <w:tc>
+          <w:tcPr>
+            <w:tcW w:w="3260" w:type="dxa"/>
+            <w:tcBorders>
+              <w:top w:val="single" w:sz="4" w:space="0" w:color="8EAADB" w:themeColor="accent1" w:themeTint="99"/>
+              <w:left w:val="single" w:sz="4" w:space="0" w:color="8EAADB" w:themeColor="accent1" w:themeTint="99"/>
+              <w:bottom w:val="single" w:sz="4" w:space="0" w:color="8EAADB" w:themeColor="accent1" w:themeTint="99"/>
+              <w:right w:val="single" w:sz="4" w:space="0" w:color="8EAADB" w:themeColor="accent1" w:themeTint="99"/>
+            </w:tcBorders>
+          </w:tcPr>
+          <w:p>
+            <w:pPr>
               <w:rPr>
                 <w:kern w:val="0"/>
                 <w14:ligatures w14:val="none"/>
               </w:rPr>
-              <w:t>Search area of interest</w:t>
-            </w:r>
-          </w:p>
-        </w:tc>
-        <w:tc>
-          <w:tcPr>
-            <w:tcW w:w="3260" w:type="dxa"/>
-            <w:tcBorders>
-              <w:top w:val="single" w:sz="4" w:space="0" w:color="8EAADB" w:themeColor="accent1" w:themeTint="99"/>
-              <w:left w:val="single" w:sz="4" w:space="0" w:color="8EAADB" w:themeColor="accent1" w:themeTint="99"/>
-              <w:bottom w:val="single" w:sz="4" w:space="0" w:color="8EAADB" w:themeColor="accent1" w:themeTint="99"/>
-              <w:right w:val="single" w:sz="4" w:space="0" w:color="8EAADB" w:themeColor="accent1" w:themeTint="99"/>
-            </w:tcBorders>
-          </w:tcPr>
-          <w:p>
-            <w:pPr>
+            </w:pPr>
+            <w:r>
               <w:rPr>
                 <w:kern w:val="0"/>
                 <w14:ligatures w14:val="none"/>
               </w:rPr>
-            </w:pPr>
-            <w:r>
+              <w:t xml:space="preserve">Mobility: Jet Single Engine </w:t>
+            </w:r>
+          </w:p>
+          <w:p>
+            <w:pPr>
               <w:rPr>
                 <w:kern w:val="0"/>
                 <w14:ligatures w14:val="none"/>
               </w:rPr>
-              <w:t xml:space="preserve">Mobility: Jet Single Engine </w:t>
-            </w:r>
-          </w:p>
-          <w:p>
-            <w:pPr>
+            </w:pPr>
+            <w:r>
               <w:rPr>
                 <w:kern w:val="0"/>
                 <w14:ligatures w14:val="none"/>
               </w:rPr>
-            </w:pPr>
-            <w:proofErr w:type="spellStart"/>
-            <w:r>
-              <w:rPr>
-                <w:kern w:val="0"/>
-                <w14:ligatures w14:val="none"/>
-              </w:rPr>
-              <w:t>VehicleType</w:t>
-            </w:r>
-            <w:proofErr w:type="spellEnd"/>
-            <w:r>
-              <w:rPr>
-                <w:kern w:val="0"/>
-                <w14:ligatures w14:val="none"/>
-              </w:rPr>
-              <w:t xml:space="preserve">: </w:t>
-            </w:r>
-            <w:proofErr w:type="spellStart"/>
-            <w:r>
-              <w:rPr>
-                <w:kern w:val="0"/>
-                <w14:ligatures w14:val="none"/>
-              </w:rPr>
-              <w:t>FixedWing</w:t>
-            </w:r>
-            <w:proofErr w:type="spellEnd"/>
+              <w:t>VehicleType: FixedWing</w:t>
+            </w:r>
           </w:p>
           <w:p>
             <w:pPr>
@@ -18471,11 +18295,9 @@
             <w:hideMark/>
           </w:tcPr>
           <w:p>
-            <w:proofErr w:type="spellStart"/>
             <w:r>
               <w:t>UavSearch</w:t>
             </w:r>
-            <w:proofErr w:type="spellEnd"/>
           </w:p>
         </w:tc>
         <w:tc>
@@ -18490,11 +18312,9 @@
             <w:hideMark/>
           </w:tcPr>
           <w:p>
-            <w:proofErr w:type="spellStart"/>
             <w:r>
               <w:t>InitializationConcept</w:t>
             </w:r>
-            <w:proofErr w:type="spellEnd"/>
           </w:p>
         </w:tc>
         <w:tc>
@@ -18509,11 +18329,9 @@
             <w:hideMark/>
           </w:tcPr>
           <w:p>
-            <w:proofErr w:type="spellStart"/>
             <w:r>
               <w:t>SearchPattern</w:t>
             </w:r>
-            <w:proofErr w:type="spellEnd"/>
           </w:p>
         </w:tc>
         <w:tc>
@@ -18566,13 +18384,8 @@
             <w:hideMark/>
           </w:tcPr>
           <w:p>
-            <w:proofErr w:type="spellStart"/>
-            <w:r>
-              <w:t>TargetDatabase</w:t>
-            </w:r>
-            <w:proofErr w:type="spellEnd"/>
-            <w:r>
-              <w:t xml:space="preserve"> – People </w:t>
+            <w:r>
+              <w:t xml:space="preserve">TargetDatabase – People </w:t>
             </w:r>
           </w:p>
         </w:tc>
@@ -18629,13 +18442,8 @@
             <w:hideMark/>
           </w:tcPr>
           <w:p>
-            <w:proofErr w:type="spellStart"/>
-            <w:r>
-              <w:t>TargetDatabase</w:t>
-            </w:r>
-            <w:proofErr w:type="spellEnd"/>
-            <w:r>
-              <w:t xml:space="preserve"> – Hazards</w:t>
+            <w:r>
+              <w:t>TargetDatabase – Hazards</w:t>
             </w:r>
           </w:p>
         </w:tc>
@@ -18689,11 +18497,9 @@
             <w:hideMark/>
           </w:tcPr>
           <w:p>
-            <w:proofErr w:type="spellStart"/>
             <w:r>
               <w:t>TargetIdAlgorithm</w:t>
             </w:r>
-            <w:proofErr w:type="spellEnd"/>
           </w:p>
         </w:tc>
         <w:tc>
@@ -18749,11 +18555,9 @@
             <w:hideMark/>
           </w:tcPr>
           <w:p>
-            <w:proofErr w:type="spellStart"/>
             <w:r>
               <w:t>SwarmNetworkParameters</w:t>
             </w:r>
-            <w:proofErr w:type="spellEnd"/>
           </w:p>
         </w:tc>
         <w:tc>
@@ -18806,11 +18610,9 @@
             <w:hideMark/>
           </w:tcPr>
           <w:p>
-            <w:proofErr w:type="spellStart"/>
             <w:r>
               <w:t>SwarmNetworkRole</w:t>
             </w:r>
-            <w:proofErr w:type="spellEnd"/>
           </w:p>
         </w:tc>
         <w:tc>
@@ -18825,23 +18627,7 @@
           </w:tcPr>
           <w:p>
             <w:r>
-              <w:t xml:space="preserve">Only one of the units is assigned </w:t>
-            </w:r>
-            <w:proofErr w:type="spellStart"/>
-            <w:r>
-              <w:t>NetworkLeader</w:t>
-            </w:r>
-            <w:proofErr w:type="spellEnd"/>
-            <w:r>
-              <w:t xml:space="preserve">. One or more may be assigned </w:t>
-            </w:r>
-            <w:proofErr w:type="spellStart"/>
-            <w:r>
-              <w:t>SecondaryLeader</w:t>
-            </w:r>
-            <w:proofErr w:type="spellEnd"/>
-            <w:r>
-              <w:t>.</w:t>
+              <w:t>Only one of the units is assigned NetworkLeader. One or more may be assigned SecondaryLeader.</w:t>
             </w:r>
           </w:p>
         </w:tc>
@@ -18885,11 +18671,9 @@
             </w:tcBorders>
           </w:tcPr>
           <w:p>
-            <w:proofErr w:type="spellStart"/>
             <w:r>
               <w:t>SwarmNetworkLeader</w:t>
             </w:r>
-            <w:proofErr w:type="spellEnd"/>
           </w:p>
         </w:tc>
         <w:tc>
@@ -19441,21 +19225,12 @@
                 <w:szCs w:val="20"/>
               </w:rPr>
             </w:pPr>
-            <w:proofErr w:type="spellStart"/>
             <w:r>
               <w:rPr>
                 <w:sz w:val="20"/>
                 <w:szCs w:val="20"/>
               </w:rPr>
-              <w:t>UavSearch</w:t>
-            </w:r>
-            <w:proofErr w:type="spellEnd"/>
-            <w:r>
-              <w:rPr>
-                <w:sz w:val="20"/>
-                <w:szCs w:val="20"/>
-              </w:rPr>
-              <w:t>-all</w:t>
+              <w:t>UavSearch-all</w:t>
             </w:r>
           </w:p>
         </w:tc>
@@ -19812,7 +19587,6 @@
                 <w14:ligatures w14:val="none"/>
               </w:rPr>
             </w:pPr>
-            <w:proofErr w:type="spellStart"/>
             <w:r>
               <w:rPr>
                 <w:b w:val="0"/>
@@ -19820,117 +19594,89 @@
                 <w:kern w:val="0"/>
                 <w14:ligatures w14:val="none"/>
               </w:rPr>
-              <w:t>UavSearchX</w:t>
-            </w:r>
-            <w:proofErr w:type="spellEnd"/>
-            <w:r>
-              <w:rPr>
-                <w:b w:val="0"/>
-                <w:bCs w:val="0"/>
+              <w:t>UavSearchX (where X = 1-5)</w:t>
+            </w:r>
+          </w:p>
+        </w:tc>
+        <w:tc>
+          <w:tcPr>
+            <w:tcW w:w="1845" w:type="dxa"/>
+            <w:hideMark/>
+          </w:tcPr>
+          <w:p>
+            <w:pPr>
+              <w:cnfStyle w:val="000000000000" w:firstRow="0" w:lastRow="0" w:firstColumn="0" w:lastColumn="0" w:oddVBand="0" w:evenVBand="0" w:oddHBand="0" w:evenHBand="0" w:firstRowFirstColumn="0" w:firstRowLastColumn="0" w:lastRowFirstColumn="0" w:lastRowLastColumn="0"/>
+              <w:rPr>
                 <w:kern w:val="0"/>
                 <w14:ligatures w14:val="none"/>
               </w:rPr>
-              <w:t xml:space="preserve"> (where X = 1-5)</w:t>
-            </w:r>
-          </w:p>
-        </w:tc>
-        <w:tc>
-          <w:tcPr>
-            <w:tcW w:w="1845" w:type="dxa"/>
-            <w:hideMark/>
-          </w:tcPr>
-          <w:p>
-            <w:pPr>
-              <w:cnfStyle w:val="000000000000" w:firstRow="0" w:lastRow="0" w:firstColumn="0" w:lastColumn="0" w:oddVBand="0" w:evenVBand="0" w:oddHBand="0" w:evenHBand="0" w:firstRowFirstColumn="0" w:firstRowLastColumn="0" w:lastRowFirstColumn="0" w:lastRowLastColumn="0"/>
+            </w:pPr>
+            <w:r>
               <w:rPr>
                 <w:kern w:val="0"/>
                 <w14:ligatures w14:val="none"/>
               </w:rPr>
-            </w:pPr>
-            <w:r>
+              <w:t>Search Drones</w:t>
+            </w:r>
+          </w:p>
+        </w:tc>
+        <w:tc>
+          <w:tcPr>
+            <w:tcW w:w="2404" w:type="dxa"/>
+            <w:hideMark/>
+          </w:tcPr>
+          <w:p>
+            <w:pPr>
+              <w:cnfStyle w:val="000000000000" w:firstRow="0" w:lastRow="0" w:firstColumn="0" w:lastColumn="0" w:oddVBand="0" w:evenVBand="0" w:oddHBand="0" w:evenHBand="0" w:firstRowFirstColumn="0" w:firstRowLastColumn="0" w:lastRowFirstColumn="0" w:lastRowLastColumn="0"/>
               <w:rPr>
                 <w:kern w:val="0"/>
                 <w14:ligatures w14:val="none"/>
               </w:rPr>
-              <w:t>Search Drones</w:t>
-            </w:r>
-          </w:p>
-        </w:tc>
-        <w:tc>
-          <w:tcPr>
-            <w:tcW w:w="2404" w:type="dxa"/>
-            <w:hideMark/>
-          </w:tcPr>
-          <w:p>
-            <w:pPr>
-              <w:cnfStyle w:val="000000000000" w:firstRow="0" w:lastRow="0" w:firstColumn="0" w:lastColumn="0" w:oddVBand="0" w:evenVBand="0" w:oddHBand="0" w:evenHBand="0" w:firstRowFirstColumn="0" w:firstRowLastColumn="0" w:lastRowFirstColumn="0" w:lastRowLastColumn="0"/>
+            </w:pPr>
+            <w:r>
               <w:rPr>
                 <w:kern w:val="0"/>
                 <w14:ligatures w14:val="none"/>
               </w:rPr>
-            </w:pPr>
-            <w:r>
+              <w:t>Search area of interest</w:t>
+            </w:r>
+          </w:p>
+        </w:tc>
+        <w:tc>
+          <w:tcPr>
+            <w:tcW w:w="3260" w:type="dxa"/>
+          </w:tcPr>
+          <w:p>
+            <w:pPr>
+              <w:cnfStyle w:val="000000000000" w:firstRow="0" w:lastRow="0" w:firstColumn="0" w:lastColumn="0" w:oddVBand="0" w:evenVBand="0" w:oddHBand="0" w:evenHBand="0" w:firstRowFirstColumn="0" w:firstRowLastColumn="0" w:lastRowFirstColumn="0" w:lastRowLastColumn="0"/>
               <w:rPr>
                 <w:kern w:val="0"/>
                 <w14:ligatures w14:val="none"/>
               </w:rPr>
-              <w:t>Search area of interest</w:t>
-            </w:r>
-          </w:p>
-        </w:tc>
-        <w:tc>
-          <w:tcPr>
-            <w:tcW w:w="3260" w:type="dxa"/>
-          </w:tcPr>
-          <w:p>
-            <w:pPr>
-              <w:cnfStyle w:val="000000000000" w:firstRow="0" w:lastRow="0" w:firstColumn="0" w:lastColumn="0" w:oddVBand="0" w:evenVBand="0" w:oddHBand="0" w:evenHBand="0" w:firstRowFirstColumn="0" w:firstRowLastColumn="0" w:lastRowFirstColumn="0" w:lastRowLastColumn="0"/>
+            </w:pPr>
+            <w:r>
               <w:rPr>
                 <w:kern w:val="0"/>
                 <w14:ligatures w14:val="none"/>
               </w:rPr>
-            </w:pPr>
-            <w:r>
+              <w:t xml:space="preserve">Mobility: Jet Single Engine </w:t>
+            </w:r>
+          </w:p>
+          <w:p>
+            <w:pPr>
+              <w:cnfStyle w:val="000000000000" w:firstRow="0" w:lastRow="0" w:firstColumn="0" w:lastColumn="0" w:oddVBand="0" w:evenVBand="0" w:oddHBand="0" w:evenHBand="0" w:firstRowFirstColumn="0" w:firstRowLastColumn="0" w:lastRowFirstColumn="0" w:lastRowLastColumn="0"/>
               <w:rPr>
                 <w:kern w:val="0"/>
                 <w14:ligatures w14:val="none"/>
               </w:rPr>
-              <w:t xml:space="preserve">Mobility: Jet Single Engine </w:t>
-            </w:r>
-          </w:p>
-          <w:p>
-            <w:pPr>
-              <w:cnfStyle w:val="000000000000" w:firstRow="0" w:lastRow="0" w:firstColumn="0" w:lastColumn="0" w:oddVBand="0" w:evenVBand="0" w:oddHBand="0" w:evenHBand="0" w:firstRowFirstColumn="0" w:firstRowLastColumn="0" w:lastRowFirstColumn="0" w:lastRowLastColumn="0"/>
+            </w:pPr>
+            <w:r>
               <w:rPr>
                 <w:kern w:val="0"/>
                 <w14:ligatures w14:val="none"/>
               </w:rPr>
-            </w:pPr>
-            <w:proofErr w:type="spellStart"/>
-            <w:r>
-              <w:rPr>
-                <w:kern w:val="0"/>
-                <w14:ligatures w14:val="none"/>
-              </w:rPr>
-              <w:t>VehicleType</w:t>
-            </w:r>
-            <w:proofErr w:type="spellEnd"/>
-            <w:r>
-              <w:rPr>
-                <w:kern w:val="0"/>
-                <w14:ligatures w14:val="none"/>
-              </w:rPr>
-              <w:t xml:space="preserve">: </w:t>
-            </w:r>
-            <w:proofErr w:type="spellStart"/>
-            <w:r>
-              <w:rPr>
-                <w:kern w:val="0"/>
-                <w14:ligatures w14:val="none"/>
-              </w:rPr>
-              <w:t>FixedWing</w:t>
-            </w:r>
-            <w:proofErr w:type="spellEnd"/>
+              <w:t>VehicleType: FixedWing</w:t>
+            </w:r>
           </w:p>
           <w:p>
             <w:pPr>
@@ -20183,11 +19929,9 @@
             <w:hideMark/>
           </w:tcPr>
           <w:p>
-            <w:proofErr w:type="spellStart"/>
             <w:r>
               <w:t>UavSearch</w:t>
             </w:r>
-            <w:proofErr w:type="spellEnd"/>
           </w:p>
         </w:tc>
         <w:tc>
@@ -20202,11 +19946,9 @@
             <w:hideMark/>
           </w:tcPr>
           <w:p>
-            <w:proofErr w:type="spellStart"/>
             <w:r>
               <w:t>InitializationConcept</w:t>
             </w:r>
-            <w:proofErr w:type="spellEnd"/>
           </w:p>
         </w:tc>
         <w:tc>
@@ -20221,11 +19963,9 @@
             <w:hideMark/>
           </w:tcPr>
           <w:p>
-            <w:proofErr w:type="spellStart"/>
             <w:r>
               <w:t>SearchPattern</w:t>
             </w:r>
-            <w:proofErr w:type="spellEnd"/>
           </w:p>
         </w:tc>
         <w:tc>
@@ -20278,13 +20018,8 @@
             <w:hideMark/>
           </w:tcPr>
           <w:p>
-            <w:proofErr w:type="spellStart"/>
-            <w:r>
-              <w:t>TargetDatabase</w:t>
-            </w:r>
-            <w:proofErr w:type="spellEnd"/>
-            <w:r>
-              <w:t xml:space="preserve"> – People </w:t>
+            <w:r>
+              <w:t xml:space="preserve">TargetDatabase – People </w:t>
             </w:r>
           </w:p>
         </w:tc>
@@ -20341,13 +20076,8 @@
             <w:hideMark/>
           </w:tcPr>
           <w:p>
-            <w:proofErr w:type="spellStart"/>
-            <w:r>
-              <w:t>TargetDatabase</w:t>
-            </w:r>
-            <w:proofErr w:type="spellEnd"/>
-            <w:r>
-              <w:t xml:space="preserve"> – Hazards</w:t>
+            <w:r>
+              <w:t>TargetDatabase – Hazards</w:t>
             </w:r>
           </w:p>
         </w:tc>
@@ -20401,11 +20131,9 @@
             <w:hideMark/>
           </w:tcPr>
           <w:p>
-            <w:proofErr w:type="spellStart"/>
             <w:r>
               <w:t>TargetIdAlgorithm</w:t>
             </w:r>
-            <w:proofErr w:type="spellEnd"/>
           </w:p>
         </w:tc>
         <w:tc>
@@ -20461,11 +20189,9 @@
             <w:hideMark/>
           </w:tcPr>
           <w:p>
-            <w:proofErr w:type="spellStart"/>
             <w:r>
               <w:t>SwarmNetworkParameters</w:t>
             </w:r>
-            <w:proofErr w:type="spellEnd"/>
           </w:p>
         </w:tc>
         <w:tc>
@@ -20518,11 +20244,9 @@
             <w:hideMark/>
           </w:tcPr>
           <w:p>
-            <w:proofErr w:type="spellStart"/>
             <w:r>
               <w:t>SwarmNetworkRole</w:t>
             </w:r>
-            <w:proofErr w:type="spellEnd"/>
           </w:p>
         </w:tc>
         <w:tc>
@@ -20537,23 +20261,7 @@
           </w:tcPr>
           <w:p>
             <w:r>
-              <w:t xml:space="preserve">Only one of the units is assigned </w:t>
-            </w:r>
-            <w:proofErr w:type="spellStart"/>
-            <w:r>
-              <w:t>NetworkLeader</w:t>
-            </w:r>
-            <w:proofErr w:type="spellEnd"/>
-            <w:r>
-              <w:t xml:space="preserve">. One or more may be assigned </w:t>
-            </w:r>
-            <w:proofErr w:type="spellStart"/>
-            <w:r>
-              <w:t>SecondaryLeader</w:t>
-            </w:r>
-            <w:proofErr w:type="spellEnd"/>
-            <w:r>
-              <w:t>.</w:t>
+              <w:t>Only one of the units is assigned NetworkLeader. One or more may be assigned SecondaryLeader.</w:t>
             </w:r>
           </w:p>
         </w:tc>
@@ -20597,11 +20305,9 @@
             </w:tcBorders>
           </w:tcPr>
           <w:p>
-            <w:proofErr w:type="spellStart"/>
             <w:r>
               <w:t>SwarmNetworkLeader</w:t>
             </w:r>
-            <w:proofErr w:type="spellEnd"/>
           </w:p>
         </w:tc>
         <w:tc>
@@ -20938,31 +20644,41 @@
                 <w:sz w:val="20"/>
                 <w:szCs w:val="20"/>
               </w:rPr>
-              <w:t xml:space="preserve">Generated when UavSearch1 fails to initiate Heartbeat request after a given </w:t>
-            </w:r>
-            <w:proofErr w:type="gramStart"/>
-            <w:r>
+              <w:t>Generated when UavSearch1 fails to initiate Heartbeat request after a given time-frame.</w:t>
+            </w:r>
+          </w:p>
+        </w:tc>
+      </w:tr>
+      <w:tr>
+        <w:tc>
+          <w:tcPr>
+            <w:tcW w:w="1236" w:type="dxa"/>
+            <w:tcBorders>
+              <w:top w:val="single" w:sz="4" w:space="0" w:color="8EAADB" w:themeColor="accent1" w:themeTint="99"/>
+              <w:left w:val="single" w:sz="4" w:space="0" w:color="8EAADB" w:themeColor="accent1" w:themeTint="99"/>
+              <w:bottom w:val="single" w:sz="4" w:space="0" w:color="8EAADB" w:themeColor="accent1" w:themeTint="99"/>
+              <w:right w:val="single" w:sz="4" w:space="0" w:color="8EAADB" w:themeColor="accent1" w:themeTint="99"/>
+            </w:tcBorders>
+          </w:tcPr>
+          <w:p>
+            <w:pPr>
               <w:rPr>
                 <w:sz w:val="20"/>
                 <w:szCs w:val="20"/>
               </w:rPr>
-              <w:t>time-frame</w:t>
-            </w:r>
-            <w:proofErr w:type="gramEnd"/>
+            </w:pPr>
             <w:r>
               <w:rPr>
                 <w:sz w:val="20"/>
                 <w:szCs w:val="20"/>
               </w:rPr>
-              <w:t>.</w:t>
-            </w:r>
-          </w:p>
-        </w:tc>
-      </w:tr>
-      <w:tr>
-        <w:tc>
-          <w:tcPr>
-            <w:tcW w:w="1236" w:type="dxa"/>
+              <w:t>UavSearch2</w:t>
+            </w:r>
+          </w:p>
+        </w:tc>
+        <w:tc>
+          <w:tcPr>
+            <w:tcW w:w="1427" w:type="dxa"/>
             <w:tcBorders>
               <w:top w:val="single" w:sz="4" w:space="0" w:color="8EAADB" w:themeColor="accent1" w:themeTint="99"/>
               <w:left w:val="single" w:sz="4" w:space="0" w:color="8EAADB" w:themeColor="accent1" w:themeTint="99"/>
@@ -20982,42 +20698,7 @@
                 <w:sz w:val="20"/>
                 <w:szCs w:val="20"/>
               </w:rPr>
-              <w:t>UavSearch2</w:t>
-            </w:r>
-          </w:p>
-        </w:tc>
-        <w:tc>
-          <w:tcPr>
-            <w:tcW w:w="1427" w:type="dxa"/>
-            <w:tcBorders>
-              <w:top w:val="single" w:sz="4" w:space="0" w:color="8EAADB" w:themeColor="accent1" w:themeTint="99"/>
-              <w:left w:val="single" w:sz="4" w:space="0" w:color="8EAADB" w:themeColor="accent1" w:themeTint="99"/>
-              <w:bottom w:val="single" w:sz="4" w:space="0" w:color="8EAADB" w:themeColor="accent1" w:themeTint="99"/>
-              <w:right w:val="single" w:sz="4" w:space="0" w:color="8EAADB" w:themeColor="accent1" w:themeTint="99"/>
-            </w:tcBorders>
-          </w:tcPr>
-          <w:p>
-            <w:pPr>
-              <w:rPr>
-                <w:sz w:val="20"/>
-                <w:szCs w:val="20"/>
-              </w:rPr>
-            </w:pPr>
-            <w:proofErr w:type="spellStart"/>
-            <w:r>
-              <w:rPr>
-                <w:sz w:val="20"/>
-                <w:szCs w:val="20"/>
-              </w:rPr>
-              <w:t>UavSearch</w:t>
-            </w:r>
-            <w:proofErr w:type="spellEnd"/>
-            <w:r>
-              <w:rPr>
-                <w:sz w:val="20"/>
-                <w:szCs w:val="20"/>
-              </w:rPr>
-              <w:t>-all</w:t>
+              <w:t>UavSearch-all</w:t>
             </w:r>
           </w:p>
         </w:tc>
@@ -21129,188 +20810,170 @@
                 <w:szCs w:val="20"/>
               </w:rPr>
             </w:pPr>
-            <w:proofErr w:type="spellStart"/>
             <w:r>
               <w:rPr>
                 <w:sz w:val="20"/>
                 <w:szCs w:val="20"/>
               </w:rPr>
-              <w:t>UavSearch</w:t>
-            </w:r>
-            <w:proofErr w:type="spellEnd"/>
-            <w:r>
+              <w:t>UavSearch-all</w:t>
+            </w:r>
+          </w:p>
+        </w:tc>
+        <w:tc>
+          <w:tcPr>
+            <w:tcW w:w="1427" w:type="dxa"/>
+            <w:tcBorders>
+              <w:top w:val="single" w:sz="4" w:space="0" w:color="8EAADB" w:themeColor="accent1" w:themeTint="99"/>
+              <w:left w:val="single" w:sz="4" w:space="0" w:color="8EAADB" w:themeColor="accent1" w:themeTint="99"/>
+              <w:bottom w:val="single" w:sz="4" w:space="0" w:color="8EAADB" w:themeColor="accent1" w:themeTint="99"/>
+              <w:right w:val="single" w:sz="4" w:space="0" w:color="8EAADB" w:themeColor="accent1" w:themeTint="99"/>
+            </w:tcBorders>
+          </w:tcPr>
+          <w:p>
+            <w:pPr>
               <w:rPr>
                 <w:sz w:val="20"/>
                 <w:szCs w:val="20"/>
               </w:rPr>
-              <w:t>-all</w:t>
-            </w:r>
-          </w:p>
-        </w:tc>
-        <w:tc>
-          <w:tcPr>
-            <w:tcW w:w="1427" w:type="dxa"/>
-            <w:tcBorders>
-              <w:top w:val="single" w:sz="4" w:space="0" w:color="8EAADB" w:themeColor="accent1" w:themeTint="99"/>
-              <w:left w:val="single" w:sz="4" w:space="0" w:color="8EAADB" w:themeColor="accent1" w:themeTint="99"/>
-              <w:bottom w:val="single" w:sz="4" w:space="0" w:color="8EAADB" w:themeColor="accent1" w:themeTint="99"/>
-              <w:right w:val="single" w:sz="4" w:space="0" w:color="8EAADB" w:themeColor="accent1" w:themeTint="99"/>
-            </w:tcBorders>
-          </w:tcPr>
-          <w:p>
-            <w:pPr>
+            </w:pPr>
+            <w:r>
               <w:rPr>
                 <w:sz w:val="20"/>
                 <w:szCs w:val="20"/>
               </w:rPr>
-            </w:pPr>
-            <w:r>
+              <w:t>UavSearch2</w:t>
+            </w:r>
+          </w:p>
+        </w:tc>
+        <w:tc>
+          <w:tcPr>
+            <w:tcW w:w="2461" w:type="dxa"/>
+            <w:tcBorders>
+              <w:top w:val="single" w:sz="4" w:space="0" w:color="8EAADB" w:themeColor="accent1" w:themeTint="99"/>
+              <w:left w:val="single" w:sz="4" w:space="0" w:color="8EAADB" w:themeColor="accent1" w:themeTint="99"/>
+              <w:bottom w:val="single" w:sz="4" w:space="0" w:color="8EAADB" w:themeColor="accent1" w:themeTint="99"/>
+              <w:right w:val="single" w:sz="4" w:space="0" w:color="8EAADB" w:themeColor="accent1" w:themeTint="99"/>
+            </w:tcBorders>
+          </w:tcPr>
+          <w:p>
+            <w:pPr>
               <w:rPr>
                 <w:sz w:val="20"/>
                 <w:szCs w:val="20"/>
               </w:rPr>
-              <w:t>UavSearch2</w:t>
-            </w:r>
-          </w:p>
-        </w:tc>
-        <w:tc>
-          <w:tcPr>
-            <w:tcW w:w="2461" w:type="dxa"/>
-            <w:tcBorders>
-              <w:top w:val="single" w:sz="4" w:space="0" w:color="8EAADB" w:themeColor="accent1" w:themeTint="99"/>
-              <w:left w:val="single" w:sz="4" w:space="0" w:color="8EAADB" w:themeColor="accent1" w:themeTint="99"/>
-              <w:bottom w:val="single" w:sz="4" w:space="0" w:color="8EAADB" w:themeColor="accent1" w:themeTint="99"/>
-              <w:right w:val="single" w:sz="4" w:space="0" w:color="8EAADB" w:themeColor="accent1" w:themeTint="99"/>
-            </w:tcBorders>
-          </w:tcPr>
-          <w:p>
-            <w:pPr>
+            </w:pPr>
+            <w:r>
               <w:rPr>
                 <w:sz w:val="20"/>
                 <w:szCs w:val="20"/>
               </w:rPr>
-            </w:pPr>
-            <w:r>
+              <w:t>Report</w:t>
+            </w:r>
+          </w:p>
+        </w:tc>
+        <w:tc>
+          <w:tcPr>
+            <w:tcW w:w="1253" w:type="dxa"/>
+            <w:tcBorders>
+              <w:top w:val="single" w:sz="4" w:space="0" w:color="8EAADB" w:themeColor="accent1" w:themeTint="99"/>
+              <w:left w:val="single" w:sz="4" w:space="0" w:color="8EAADB" w:themeColor="accent1" w:themeTint="99"/>
+              <w:bottom w:val="single" w:sz="4" w:space="0" w:color="8EAADB" w:themeColor="accent1" w:themeTint="99"/>
+              <w:right w:val="single" w:sz="4" w:space="0" w:color="8EAADB" w:themeColor="accent1" w:themeTint="99"/>
+            </w:tcBorders>
+          </w:tcPr>
+          <w:p>
+            <w:pPr>
               <w:rPr>
                 <w:sz w:val="20"/>
                 <w:szCs w:val="20"/>
               </w:rPr>
-              <w:t>Report</w:t>
-            </w:r>
-          </w:p>
-        </w:tc>
-        <w:tc>
-          <w:tcPr>
-            <w:tcW w:w="1253" w:type="dxa"/>
-            <w:tcBorders>
-              <w:top w:val="single" w:sz="4" w:space="0" w:color="8EAADB" w:themeColor="accent1" w:themeTint="99"/>
-              <w:left w:val="single" w:sz="4" w:space="0" w:color="8EAADB" w:themeColor="accent1" w:themeTint="99"/>
-              <w:bottom w:val="single" w:sz="4" w:space="0" w:color="8EAADB" w:themeColor="accent1" w:themeTint="99"/>
-              <w:right w:val="single" w:sz="4" w:space="0" w:color="8EAADB" w:themeColor="accent1" w:themeTint="99"/>
-            </w:tcBorders>
-          </w:tcPr>
-          <w:p>
-            <w:pPr>
+            </w:pPr>
+            <w:r>
               <w:rPr>
                 <w:sz w:val="20"/>
                 <w:szCs w:val="20"/>
               </w:rPr>
-            </w:pPr>
-            <w:r>
+              <w:t>Order</w:t>
+            </w:r>
+          </w:p>
+        </w:tc>
+        <w:tc>
+          <w:tcPr>
+            <w:tcW w:w="2240" w:type="dxa"/>
+            <w:tcBorders>
+              <w:top w:val="single" w:sz="4" w:space="0" w:color="8EAADB" w:themeColor="accent1" w:themeTint="99"/>
+              <w:left w:val="single" w:sz="4" w:space="0" w:color="8EAADB" w:themeColor="accent1" w:themeTint="99"/>
+              <w:bottom w:val="single" w:sz="4" w:space="0" w:color="8EAADB" w:themeColor="accent1" w:themeTint="99"/>
+              <w:right w:val="single" w:sz="4" w:space="0" w:color="8EAADB" w:themeColor="accent1" w:themeTint="99"/>
+            </w:tcBorders>
+          </w:tcPr>
+          <w:p>
+            <w:pPr>
               <w:rPr>
                 <w:sz w:val="20"/>
                 <w:szCs w:val="20"/>
               </w:rPr>
-              <w:t>Order</w:t>
-            </w:r>
-          </w:p>
-        </w:tc>
-        <w:tc>
-          <w:tcPr>
-            <w:tcW w:w="2240" w:type="dxa"/>
-            <w:tcBorders>
-              <w:top w:val="single" w:sz="4" w:space="0" w:color="8EAADB" w:themeColor="accent1" w:themeTint="99"/>
-              <w:left w:val="single" w:sz="4" w:space="0" w:color="8EAADB" w:themeColor="accent1" w:themeTint="99"/>
-              <w:bottom w:val="single" w:sz="4" w:space="0" w:color="8EAADB" w:themeColor="accent1" w:themeTint="99"/>
-              <w:right w:val="single" w:sz="4" w:space="0" w:color="8EAADB" w:themeColor="accent1" w:themeTint="99"/>
-            </w:tcBorders>
-          </w:tcPr>
-          <w:p>
-            <w:pPr>
+            </w:pPr>
+            <w:r>
               <w:rPr>
                 <w:sz w:val="20"/>
                 <w:szCs w:val="20"/>
               </w:rPr>
-            </w:pPr>
-            <w:r>
+              <w:t>Confirm New Leader ID</w:t>
+            </w:r>
+          </w:p>
+        </w:tc>
+      </w:tr>
+      <w:tr>
+        <w:tc>
+          <w:tcPr>
+            <w:tcW w:w="1236" w:type="dxa"/>
+            <w:tcBorders>
+              <w:top w:val="single" w:sz="4" w:space="0" w:color="8EAADB" w:themeColor="accent1" w:themeTint="99"/>
+              <w:left w:val="single" w:sz="4" w:space="0" w:color="8EAADB" w:themeColor="accent1" w:themeTint="99"/>
+              <w:bottom w:val="single" w:sz="4" w:space="0" w:color="8EAADB" w:themeColor="accent1" w:themeTint="99"/>
+              <w:right w:val="single" w:sz="4" w:space="0" w:color="8EAADB" w:themeColor="accent1" w:themeTint="99"/>
+            </w:tcBorders>
+          </w:tcPr>
+          <w:p>
+            <w:pPr>
               <w:rPr>
                 <w:sz w:val="20"/>
                 <w:szCs w:val="20"/>
               </w:rPr>
-              <w:t>Confirm New Leader ID</w:t>
-            </w:r>
-          </w:p>
-        </w:tc>
-      </w:tr>
-      <w:tr>
-        <w:tc>
-          <w:tcPr>
-            <w:tcW w:w="1236" w:type="dxa"/>
-            <w:tcBorders>
-              <w:top w:val="single" w:sz="4" w:space="0" w:color="8EAADB" w:themeColor="accent1" w:themeTint="99"/>
-              <w:left w:val="single" w:sz="4" w:space="0" w:color="8EAADB" w:themeColor="accent1" w:themeTint="99"/>
-              <w:bottom w:val="single" w:sz="4" w:space="0" w:color="8EAADB" w:themeColor="accent1" w:themeTint="99"/>
-              <w:right w:val="single" w:sz="4" w:space="0" w:color="8EAADB" w:themeColor="accent1" w:themeTint="99"/>
-            </w:tcBorders>
-          </w:tcPr>
-          <w:p>
-            <w:pPr>
+            </w:pPr>
+            <w:r>
               <w:rPr>
                 <w:sz w:val="20"/>
                 <w:szCs w:val="20"/>
               </w:rPr>
-            </w:pPr>
-            <w:r>
+              <w:t>UavSearch2</w:t>
+            </w:r>
+          </w:p>
+        </w:tc>
+        <w:tc>
+          <w:tcPr>
+            <w:tcW w:w="1427" w:type="dxa"/>
+            <w:tcBorders>
+              <w:top w:val="single" w:sz="4" w:space="0" w:color="8EAADB" w:themeColor="accent1" w:themeTint="99"/>
+              <w:left w:val="single" w:sz="4" w:space="0" w:color="8EAADB" w:themeColor="accent1" w:themeTint="99"/>
+              <w:bottom w:val="single" w:sz="4" w:space="0" w:color="8EAADB" w:themeColor="accent1" w:themeTint="99"/>
+              <w:right w:val="single" w:sz="4" w:space="0" w:color="8EAADB" w:themeColor="accent1" w:themeTint="99"/>
+            </w:tcBorders>
+          </w:tcPr>
+          <w:p>
+            <w:pPr>
               <w:rPr>
                 <w:sz w:val="20"/>
                 <w:szCs w:val="20"/>
               </w:rPr>
-              <w:t>UavSearch2</w:t>
-            </w:r>
-          </w:p>
-        </w:tc>
-        <w:tc>
-          <w:tcPr>
-            <w:tcW w:w="1427" w:type="dxa"/>
-            <w:tcBorders>
-              <w:top w:val="single" w:sz="4" w:space="0" w:color="8EAADB" w:themeColor="accent1" w:themeTint="99"/>
-              <w:left w:val="single" w:sz="4" w:space="0" w:color="8EAADB" w:themeColor="accent1" w:themeTint="99"/>
-              <w:bottom w:val="single" w:sz="4" w:space="0" w:color="8EAADB" w:themeColor="accent1" w:themeTint="99"/>
-              <w:right w:val="single" w:sz="4" w:space="0" w:color="8EAADB" w:themeColor="accent1" w:themeTint="99"/>
-            </w:tcBorders>
-          </w:tcPr>
-          <w:p>
-            <w:pPr>
+            </w:pPr>
+            <w:r>
               <w:rPr>
                 <w:sz w:val="20"/>
                 <w:szCs w:val="20"/>
               </w:rPr>
-            </w:pPr>
-            <w:proofErr w:type="spellStart"/>
-            <w:r>
-              <w:rPr>
-                <w:sz w:val="20"/>
-                <w:szCs w:val="20"/>
-              </w:rPr>
-              <w:t>UavSearch</w:t>
-            </w:r>
-            <w:proofErr w:type="spellEnd"/>
-            <w:r>
-              <w:rPr>
-                <w:sz w:val="20"/>
-                <w:szCs w:val="20"/>
-              </w:rPr>
-              <w:t>-all</w:t>
+              <w:t>UavSearch-all</w:t>
             </w:r>
           </w:p>
         </w:tc>
@@ -21836,135 +21499,108 @@
                 <w14:ligatures w14:val="none"/>
               </w:rPr>
             </w:pPr>
-            <w:proofErr w:type="spellStart"/>
             <w:r>
               <w:rPr>
                 <w:kern w:val="0"/>
                 <w14:ligatures w14:val="none"/>
               </w:rPr>
-              <w:t>UavSearchX</w:t>
-            </w:r>
-            <w:proofErr w:type="spellEnd"/>
-            <w:r>
+              <w:t>UavSearchX (where X = 1-5)</w:t>
+            </w:r>
+          </w:p>
+        </w:tc>
+        <w:tc>
+          <w:tcPr>
+            <w:tcW w:w="1845" w:type="dxa"/>
+            <w:tcBorders>
+              <w:top w:val="single" w:sz="4" w:space="0" w:color="8EAADB" w:themeColor="accent1" w:themeTint="99"/>
+              <w:left w:val="single" w:sz="4" w:space="0" w:color="8EAADB" w:themeColor="accent1" w:themeTint="99"/>
+              <w:bottom w:val="single" w:sz="4" w:space="0" w:color="8EAADB" w:themeColor="accent1" w:themeTint="99"/>
+              <w:right w:val="single" w:sz="4" w:space="0" w:color="8EAADB" w:themeColor="accent1" w:themeTint="99"/>
+            </w:tcBorders>
+            <w:hideMark/>
+          </w:tcPr>
+          <w:p>
+            <w:pPr>
               <w:rPr>
                 <w:kern w:val="0"/>
                 <w14:ligatures w14:val="none"/>
               </w:rPr>
-              <w:t xml:space="preserve"> (where X = 1-5)</w:t>
-            </w:r>
-          </w:p>
-        </w:tc>
-        <w:tc>
-          <w:tcPr>
-            <w:tcW w:w="1845" w:type="dxa"/>
-            <w:tcBorders>
-              <w:top w:val="single" w:sz="4" w:space="0" w:color="8EAADB" w:themeColor="accent1" w:themeTint="99"/>
-              <w:left w:val="single" w:sz="4" w:space="0" w:color="8EAADB" w:themeColor="accent1" w:themeTint="99"/>
-              <w:bottom w:val="single" w:sz="4" w:space="0" w:color="8EAADB" w:themeColor="accent1" w:themeTint="99"/>
-              <w:right w:val="single" w:sz="4" w:space="0" w:color="8EAADB" w:themeColor="accent1" w:themeTint="99"/>
-            </w:tcBorders>
-            <w:hideMark/>
-          </w:tcPr>
-          <w:p>
-            <w:pPr>
+            </w:pPr>
+            <w:r>
               <w:rPr>
                 <w:kern w:val="0"/>
                 <w14:ligatures w14:val="none"/>
               </w:rPr>
-            </w:pPr>
-            <w:r>
+              <w:t>Search Drones</w:t>
+            </w:r>
+          </w:p>
+        </w:tc>
+        <w:tc>
+          <w:tcPr>
+            <w:tcW w:w="2404" w:type="dxa"/>
+            <w:tcBorders>
+              <w:top w:val="single" w:sz="4" w:space="0" w:color="8EAADB" w:themeColor="accent1" w:themeTint="99"/>
+              <w:left w:val="single" w:sz="4" w:space="0" w:color="8EAADB" w:themeColor="accent1" w:themeTint="99"/>
+              <w:bottom w:val="single" w:sz="4" w:space="0" w:color="8EAADB" w:themeColor="accent1" w:themeTint="99"/>
+              <w:right w:val="single" w:sz="4" w:space="0" w:color="8EAADB" w:themeColor="accent1" w:themeTint="99"/>
+            </w:tcBorders>
+            <w:hideMark/>
+          </w:tcPr>
+          <w:p>
+            <w:pPr>
               <w:rPr>
                 <w:kern w:val="0"/>
                 <w14:ligatures w14:val="none"/>
               </w:rPr>
-              <w:t>Search Drones</w:t>
-            </w:r>
-          </w:p>
-        </w:tc>
-        <w:tc>
-          <w:tcPr>
-            <w:tcW w:w="2404" w:type="dxa"/>
-            <w:tcBorders>
-              <w:top w:val="single" w:sz="4" w:space="0" w:color="8EAADB" w:themeColor="accent1" w:themeTint="99"/>
-              <w:left w:val="single" w:sz="4" w:space="0" w:color="8EAADB" w:themeColor="accent1" w:themeTint="99"/>
-              <w:bottom w:val="single" w:sz="4" w:space="0" w:color="8EAADB" w:themeColor="accent1" w:themeTint="99"/>
-              <w:right w:val="single" w:sz="4" w:space="0" w:color="8EAADB" w:themeColor="accent1" w:themeTint="99"/>
-            </w:tcBorders>
-            <w:hideMark/>
-          </w:tcPr>
-          <w:p>
-            <w:pPr>
+            </w:pPr>
+            <w:r>
               <w:rPr>
                 <w:kern w:val="0"/>
                 <w14:ligatures w14:val="none"/>
               </w:rPr>
-            </w:pPr>
-            <w:r>
+              <w:t>Search area of interest</w:t>
+            </w:r>
+          </w:p>
+        </w:tc>
+        <w:tc>
+          <w:tcPr>
+            <w:tcW w:w="3260" w:type="dxa"/>
+            <w:tcBorders>
+              <w:top w:val="single" w:sz="4" w:space="0" w:color="8EAADB" w:themeColor="accent1" w:themeTint="99"/>
+              <w:left w:val="single" w:sz="4" w:space="0" w:color="8EAADB" w:themeColor="accent1" w:themeTint="99"/>
+              <w:bottom w:val="single" w:sz="4" w:space="0" w:color="8EAADB" w:themeColor="accent1" w:themeTint="99"/>
+              <w:right w:val="single" w:sz="4" w:space="0" w:color="8EAADB" w:themeColor="accent1" w:themeTint="99"/>
+            </w:tcBorders>
+          </w:tcPr>
+          <w:p>
+            <w:pPr>
               <w:rPr>
                 <w:kern w:val="0"/>
                 <w14:ligatures w14:val="none"/>
               </w:rPr>
-              <w:t>Search area of interest</w:t>
-            </w:r>
-          </w:p>
-        </w:tc>
-        <w:tc>
-          <w:tcPr>
-            <w:tcW w:w="3260" w:type="dxa"/>
-            <w:tcBorders>
-              <w:top w:val="single" w:sz="4" w:space="0" w:color="8EAADB" w:themeColor="accent1" w:themeTint="99"/>
-              <w:left w:val="single" w:sz="4" w:space="0" w:color="8EAADB" w:themeColor="accent1" w:themeTint="99"/>
-              <w:bottom w:val="single" w:sz="4" w:space="0" w:color="8EAADB" w:themeColor="accent1" w:themeTint="99"/>
-              <w:right w:val="single" w:sz="4" w:space="0" w:color="8EAADB" w:themeColor="accent1" w:themeTint="99"/>
-            </w:tcBorders>
-          </w:tcPr>
-          <w:p>
-            <w:pPr>
+            </w:pPr>
+            <w:r>
               <w:rPr>
                 <w:kern w:val="0"/>
                 <w14:ligatures w14:val="none"/>
               </w:rPr>
-            </w:pPr>
-            <w:r>
+              <w:t xml:space="preserve">Mobility: Jet Single Engine </w:t>
+            </w:r>
+          </w:p>
+          <w:p>
+            <w:pPr>
               <w:rPr>
                 <w:kern w:val="0"/>
                 <w14:ligatures w14:val="none"/>
               </w:rPr>
-              <w:t xml:space="preserve">Mobility: Jet Single Engine </w:t>
-            </w:r>
-          </w:p>
-          <w:p>
-            <w:pPr>
+            </w:pPr>
+            <w:r>
               <w:rPr>
                 <w:kern w:val="0"/>
                 <w14:ligatures w14:val="none"/>
               </w:rPr>
-            </w:pPr>
-            <w:proofErr w:type="spellStart"/>
-            <w:r>
-              <w:rPr>
-                <w:kern w:val="0"/>
-                <w14:ligatures w14:val="none"/>
-              </w:rPr>
-              <w:t>VehicleType</w:t>
-            </w:r>
-            <w:proofErr w:type="spellEnd"/>
-            <w:r>
-              <w:rPr>
-                <w:kern w:val="0"/>
-                <w14:ligatures w14:val="none"/>
-              </w:rPr>
-              <w:t xml:space="preserve">: </w:t>
-            </w:r>
-            <w:proofErr w:type="spellStart"/>
-            <w:r>
-              <w:rPr>
-                <w:kern w:val="0"/>
-                <w14:ligatures w14:val="none"/>
-              </w:rPr>
-              <w:t>FixedWing</w:t>
-            </w:r>
-            <w:proofErr w:type="spellEnd"/>
+              <w:t>VehicleType: FixedWing</w:t>
+            </w:r>
           </w:p>
           <w:p>
             <w:pPr>
@@ -22207,11 +21843,9 @@
             <w:hideMark/>
           </w:tcPr>
           <w:p>
-            <w:proofErr w:type="spellStart"/>
             <w:r>
               <w:t>UavSearch</w:t>
             </w:r>
-            <w:proofErr w:type="spellEnd"/>
           </w:p>
         </w:tc>
         <w:tc>
@@ -22226,11 +21860,9 @@
             <w:hideMark/>
           </w:tcPr>
           <w:p>
-            <w:proofErr w:type="spellStart"/>
             <w:r>
               <w:t>InitializationConcept</w:t>
             </w:r>
-            <w:proofErr w:type="spellEnd"/>
           </w:p>
         </w:tc>
         <w:tc>
@@ -22245,11 +21877,9 @@
             <w:hideMark/>
           </w:tcPr>
           <w:p>
-            <w:proofErr w:type="spellStart"/>
             <w:r>
               <w:t>SearchPattern</w:t>
             </w:r>
-            <w:proofErr w:type="spellEnd"/>
           </w:p>
         </w:tc>
         <w:tc>
@@ -22302,13 +21932,8 @@
             <w:hideMark/>
           </w:tcPr>
           <w:p>
-            <w:proofErr w:type="spellStart"/>
-            <w:r>
-              <w:t>TargetDatabase</w:t>
-            </w:r>
-            <w:proofErr w:type="spellEnd"/>
-            <w:r>
-              <w:t xml:space="preserve"> – People </w:t>
+            <w:r>
+              <w:t xml:space="preserve">TargetDatabase – People </w:t>
             </w:r>
           </w:p>
         </w:tc>
@@ -22365,13 +21990,8 @@
             <w:hideMark/>
           </w:tcPr>
           <w:p>
-            <w:proofErr w:type="spellStart"/>
-            <w:r>
-              <w:t>TargetDatabase</w:t>
-            </w:r>
-            <w:proofErr w:type="spellEnd"/>
-            <w:r>
-              <w:t xml:space="preserve"> – Hazards</w:t>
+            <w:r>
+              <w:t>TargetDatabase – Hazards</w:t>
             </w:r>
           </w:p>
         </w:tc>
@@ -22425,11 +22045,9 @@
             <w:hideMark/>
           </w:tcPr>
           <w:p>
-            <w:proofErr w:type="spellStart"/>
             <w:r>
               <w:t>TargetIdAlgorithm</w:t>
             </w:r>
-            <w:proofErr w:type="spellEnd"/>
           </w:p>
         </w:tc>
         <w:tc>
@@ -22485,11 +22103,9 @@
             <w:hideMark/>
           </w:tcPr>
           <w:p>
-            <w:proofErr w:type="spellStart"/>
             <w:r>
               <w:t>SwarmNetworkParameters</w:t>
             </w:r>
-            <w:proofErr w:type="spellEnd"/>
           </w:p>
         </w:tc>
         <w:tc>
@@ -22542,11 +22158,9 @@
             <w:hideMark/>
           </w:tcPr>
           <w:p>
-            <w:proofErr w:type="spellStart"/>
             <w:r>
               <w:t>SwarmNetworkRole</w:t>
             </w:r>
-            <w:proofErr w:type="spellEnd"/>
           </w:p>
         </w:tc>
         <w:tc>
@@ -22562,23 +22176,7 @@
           </w:tcPr>
           <w:p>
             <w:r>
-              <w:t xml:space="preserve">Only one of the units is assigned </w:t>
-            </w:r>
-            <w:proofErr w:type="spellStart"/>
-            <w:r>
-              <w:t>NetworkLeader</w:t>
-            </w:r>
-            <w:proofErr w:type="spellEnd"/>
-            <w:r>
-              <w:t xml:space="preserve">. One or more may be assigned </w:t>
-            </w:r>
-            <w:proofErr w:type="spellStart"/>
-            <w:r>
-              <w:t>SecondaryLeader</w:t>
-            </w:r>
-            <w:proofErr w:type="spellEnd"/>
-            <w:r>
-              <w:t>.</w:t>
+              <w:t>Only one of the units is assigned NetworkLeader. One or more may be assigned SecondaryLeader.</w:t>
             </w:r>
           </w:p>
         </w:tc>
@@ -22623,11 +22221,9 @@
             <w:hideMark/>
           </w:tcPr>
           <w:p>
-            <w:proofErr w:type="spellStart"/>
             <w:r>
               <w:t>SwarmNetworkLeader</w:t>
             </w:r>
-            <w:proofErr w:type="spellEnd"/>
           </w:p>
         </w:tc>
         <w:tc>
@@ -23157,23 +22753,7 @@
                 <w:sz w:val="20"/>
                 <w:szCs w:val="20"/>
               </w:rPr>
-              <w:t xml:space="preserve">Repeat for all active </w:t>
-            </w:r>
-            <w:proofErr w:type="spellStart"/>
-            <w:r>
-              <w:rPr>
-                <w:sz w:val="20"/>
-                <w:szCs w:val="20"/>
-              </w:rPr>
-              <w:t>UavSearch</w:t>
-            </w:r>
-            <w:proofErr w:type="spellEnd"/>
-            <w:r>
-              <w:rPr>
-                <w:sz w:val="20"/>
-                <w:szCs w:val="20"/>
-              </w:rPr>
-              <w:t xml:space="preserve"> units in swarm</w:t>
+              <w:t>Repeat for all active UavSearch units in swarm</w:t>
             </w:r>
           </w:p>
         </w:tc>
@@ -23640,135 +23220,108 @@
                 <w14:ligatures w14:val="none"/>
               </w:rPr>
             </w:pPr>
-            <w:proofErr w:type="spellStart"/>
             <w:r>
               <w:rPr>
                 <w:kern w:val="0"/>
                 <w14:ligatures w14:val="none"/>
               </w:rPr>
-              <w:t>UavSearchX</w:t>
-            </w:r>
-            <w:proofErr w:type="spellEnd"/>
-            <w:r>
+              <w:t>UavSearchX (where X = 1-5)</w:t>
+            </w:r>
+          </w:p>
+        </w:tc>
+        <w:tc>
+          <w:tcPr>
+            <w:tcW w:w="1845" w:type="dxa"/>
+            <w:tcBorders>
+              <w:top w:val="single" w:sz="4" w:space="0" w:color="8EAADB" w:themeColor="accent1" w:themeTint="99"/>
+              <w:left w:val="single" w:sz="4" w:space="0" w:color="8EAADB" w:themeColor="accent1" w:themeTint="99"/>
+              <w:bottom w:val="single" w:sz="4" w:space="0" w:color="8EAADB" w:themeColor="accent1" w:themeTint="99"/>
+              <w:right w:val="single" w:sz="4" w:space="0" w:color="8EAADB" w:themeColor="accent1" w:themeTint="99"/>
+            </w:tcBorders>
+            <w:hideMark/>
+          </w:tcPr>
+          <w:p>
+            <w:pPr>
               <w:rPr>
                 <w:kern w:val="0"/>
                 <w14:ligatures w14:val="none"/>
               </w:rPr>
-              <w:t xml:space="preserve"> (where X = 1-5)</w:t>
-            </w:r>
-          </w:p>
-        </w:tc>
-        <w:tc>
-          <w:tcPr>
-            <w:tcW w:w="1845" w:type="dxa"/>
-            <w:tcBorders>
-              <w:top w:val="single" w:sz="4" w:space="0" w:color="8EAADB" w:themeColor="accent1" w:themeTint="99"/>
-              <w:left w:val="single" w:sz="4" w:space="0" w:color="8EAADB" w:themeColor="accent1" w:themeTint="99"/>
-              <w:bottom w:val="single" w:sz="4" w:space="0" w:color="8EAADB" w:themeColor="accent1" w:themeTint="99"/>
-              <w:right w:val="single" w:sz="4" w:space="0" w:color="8EAADB" w:themeColor="accent1" w:themeTint="99"/>
-            </w:tcBorders>
-            <w:hideMark/>
-          </w:tcPr>
-          <w:p>
-            <w:pPr>
+            </w:pPr>
+            <w:r>
               <w:rPr>
                 <w:kern w:val="0"/>
                 <w14:ligatures w14:val="none"/>
               </w:rPr>
-            </w:pPr>
-            <w:r>
+              <w:t>Search Drones</w:t>
+            </w:r>
+          </w:p>
+        </w:tc>
+        <w:tc>
+          <w:tcPr>
+            <w:tcW w:w="2404" w:type="dxa"/>
+            <w:tcBorders>
+              <w:top w:val="single" w:sz="4" w:space="0" w:color="8EAADB" w:themeColor="accent1" w:themeTint="99"/>
+              <w:left w:val="single" w:sz="4" w:space="0" w:color="8EAADB" w:themeColor="accent1" w:themeTint="99"/>
+              <w:bottom w:val="single" w:sz="4" w:space="0" w:color="8EAADB" w:themeColor="accent1" w:themeTint="99"/>
+              <w:right w:val="single" w:sz="4" w:space="0" w:color="8EAADB" w:themeColor="accent1" w:themeTint="99"/>
+            </w:tcBorders>
+            <w:hideMark/>
+          </w:tcPr>
+          <w:p>
+            <w:pPr>
               <w:rPr>
                 <w:kern w:val="0"/>
                 <w14:ligatures w14:val="none"/>
               </w:rPr>
-              <w:t>Search Drones</w:t>
-            </w:r>
-          </w:p>
-        </w:tc>
-        <w:tc>
-          <w:tcPr>
-            <w:tcW w:w="2404" w:type="dxa"/>
-            <w:tcBorders>
-              <w:top w:val="single" w:sz="4" w:space="0" w:color="8EAADB" w:themeColor="accent1" w:themeTint="99"/>
-              <w:left w:val="single" w:sz="4" w:space="0" w:color="8EAADB" w:themeColor="accent1" w:themeTint="99"/>
-              <w:bottom w:val="single" w:sz="4" w:space="0" w:color="8EAADB" w:themeColor="accent1" w:themeTint="99"/>
-              <w:right w:val="single" w:sz="4" w:space="0" w:color="8EAADB" w:themeColor="accent1" w:themeTint="99"/>
-            </w:tcBorders>
-            <w:hideMark/>
-          </w:tcPr>
-          <w:p>
-            <w:pPr>
+            </w:pPr>
+            <w:r>
               <w:rPr>
                 <w:kern w:val="0"/>
                 <w14:ligatures w14:val="none"/>
               </w:rPr>
-            </w:pPr>
-            <w:r>
+              <w:t>Search area of interest</w:t>
+            </w:r>
+          </w:p>
+        </w:tc>
+        <w:tc>
+          <w:tcPr>
+            <w:tcW w:w="3260" w:type="dxa"/>
+            <w:tcBorders>
+              <w:top w:val="single" w:sz="4" w:space="0" w:color="8EAADB" w:themeColor="accent1" w:themeTint="99"/>
+              <w:left w:val="single" w:sz="4" w:space="0" w:color="8EAADB" w:themeColor="accent1" w:themeTint="99"/>
+              <w:bottom w:val="single" w:sz="4" w:space="0" w:color="8EAADB" w:themeColor="accent1" w:themeTint="99"/>
+              <w:right w:val="single" w:sz="4" w:space="0" w:color="8EAADB" w:themeColor="accent1" w:themeTint="99"/>
+            </w:tcBorders>
+          </w:tcPr>
+          <w:p>
+            <w:pPr>
               <w:rPr>
                 <w:kern w:val="0"/>
                 <w14:ligatures w14:val="none"/>
               </w:rPr>
-              <w:t>Search area of interest</w:t>
-            </w:r>
-          </w:p>
-        </w:tc>
-        <w:tc>
-          <w:tcPr>
-            <w:tcW w:w="3260" w:type="dxa"/>
-            <w:tcBorders>
-              <w:top w:val="single" w:sz="4" w:space="0" w:color="8EAADB" w:themeColor="accent1" w:themeTint="99"/>
-              <w:left w:val="single" w:sz="4" w:space="0" w:color="8EAADB" w:themeColor="accent1" w:themeTint="99"/>
-              <w:bottom w:val="single" w:sz="4" w:space="0" w:color="8EAADB" w:themeColor="accent1" w:themeTint="99"/>
-              <w:right w:val="single" w:sz="4" w:space="0" w:color="8EAADB" w:themeColor="accent1" w:themeTint="99"/>
-            </w:tcBorders>
-          </w:tcPr>
-          <w:p>
-            <w:pPr>
+            </w:pPr>
+            <w:r>
               <w:rPr>
                 <w:kern w:val="0"/>
                 <w14:ligatures w14:val="none"/>
               </w:rPr>
-            </w:pPr>
-            <w:r>
+              <w:t xml:space="preserve">Mobility: Jet Single Engine </w:t>
+            </w:r>
+          </w:p>
+          <w:p>
+            <w:pPr>
               <w:rPr>
                 <w:kern w:val="0"/>
                 <w14:ligatures w14:val="none"/>
               </w:rPr>
-              <w:t xml:space="preserve">Mobility: Jet Single Engine </w:t>
-            </w:r>
-          </w:p>
-          <w:p>
-            <w:pPr>
+            </w:pPr>
+            <w:r>
               <w:rPr>
                 <w:kern w:val="0"/>
                 <w14:ligatures w14:val="none"/>
               </w:rPr>
-            </w:pPr>
-            <w:proofErr w:type="spellStart"/>
-            <w:r>
-              <w:rPr>
-                <w:kern w:val="0"/>
-                <w14:ligatures w14:val="none"/>
-              </w:rPr>
-              <w:t>VehicleType</w:t>
-            </w:r>
-            <w:proofErr w:type="spellEnd"/>
-            <w:r>
-              <w:rPr>
-                <w:kern w:val="0"/>
-                <w14:ligatures w14:val="none"/>
-              </w:rPr>
-              <w:t xml:space="preserve">: </w:t>
-            </w:r>
-            <w:proofErr w:type="spellStart"/>
-            <w:r>
-              <w:rPr>
-                <w:kern w:val="0"/>
-                <w14:ligatures w14:val="none"/>
-              </w:rPr>
-              <w:t>FixedWing</w:t>
-            </w:r>
-            <w:proofErr w:type="spellEnd"/>
+              <w:t>VehicleType: FixedWing</w:t>
+            </w:r>
           </w:p>
           <w:p>
             <w:pPr>
@@ -23908,7 +23461,6 @@
                 <w14:ligatures w14:val="none"/>
               </w:rPr>
             </w:pPr>
-            <w:proofErr w:type="spellStart"/>
             <w:r>
               <w:rPr>
                 <w:kern w:val="0"/>
@@ -23917,7 +23469,6 @@
               <w:lastRenderedPageBreak/>
               <w:t>UavJammer</w:t>
             </w:r>
-            <w:proofErr w:type="spellEnd"/>
           </w:p>
         </w:tc>
         <w:tc>
@@ -23989,31 +23540,13 @@
                 <w14:ligatures w14:val="none"/>
               </w:rPr>
             </w:pPr>
-            <w:proofErr w:type="spellStart"/>
             <w:r>
               <w:rPr>
                 <w:kern w:val="0"/>
                 <w14:ligatures w14:val="none"/>
               </w:rPr>
-              <w:t>Movility</w:t>
-            </w:r>
-            <w:proofErr w:type="spellEnd"/>
-            <w:r>
-              <w:rPr>
-                <w:kern w:val="0"/>
-                <w14:ligatures w14:val="none"/>
-              </w:rPr>
-              <w:t xml:space="preserve">: </w:t>
-            </w:r>
-            <w:proofErr w:type="spellStart"/>
-            <w:r>
-              <w:rPr>
-                <w:kern w:val="0"/>
-                <w14:ligatures w14:val="none"/>
-              </w:rPr>
-              <w:t>HoverFan</w:t>
-            </w:r>
-            <w:proofErr w:type="spellEnd"/>
+              <w:t>Movility: HoverFan</w:t>
+            </w:r>
           </w:p>
           <w:p>
             <w:pPr>
@@ -24195,11 +23728,9 @@
             <w:hideMark/>
           </w:tcPr>
           <w:p>
-            <w:proofErr w:type="spellStart"/>
             <w:r>
               <w:t>UavSearch</w:t>
             </w:r>
-            <w:proofErr w:type="spellEnd"/>
             <w:r>
               <w:t>-all</w:t>
             </w:r>
@@ -24217,11 +23748,9 @@
             <w:hideMark/>
           </w:tcPr>
           <w:p>
-            <w:proofErr w:type="spellStart"/>
             <w:r>
               <w:t>InitializationConcept</w:t>
             </w:r>
-            <w:proofErr w:type="spellEnd"/>
           </w:p>
         </w:tc>
         <w:tc>
@@ -24236,11 +23765,9 @@
             <w:hideMark/>
           </w:tcPr>
           <w:p>
-            <w:proofErr w:type="spellStart"/>
             <w:r>
               <w:t>SearchPattern</w:t>
             </w:r>
-            <w:proofErr w:type="spellEnd"/>
           </w:p>
         </w:tc>
         <w:tc>
@@ -24293,13 +23820,8 @@
             <w:hideMark/>
           </w:tcPr>
           <w:p>
-            <w:proofErr w:type="spellStart"/>
-            <w:r>
-              <w:t>TargetDatabase</w:t>
-            </w:r>
-            <w:proofErr w:type="spellEnd"/>
-            <w:r>
-              <w:t xml:space="preserve"> – People </w:t>
+            <w:r>
+              <w:t xml:space="preserve">TargetDatabase – People </w:t>
             </w:r>
           </w:p>
         </w:tc>
@@ -24356,13 +23878,8 @@
             <w:hideMark/>
           </w:tcPr>
           <w:p>
-            <w:proofErr w:type="spellStart"/>
-            <w:r>
-              <w:t>TargetDatabase</w:t>
-            </w:r>
-            <w:proofErr w:type="spellEnd"/>
-            <w:r>
-              <w:t xml:space="preserve"> – Hazards</w:t>
+            <w:r>
+              <w:t>TargetDatabase – Hazards</w:t>
             </w:r>
           </w:p>
         </w:tc>
@@ -24416,11 +23933,9 @@
             <w:hideMark/>
           </w:tcPr>
           <w:p>
-            <w:proofErr w:type="spellStart"/>
             <w:r>
               <w:t>TargetIdAlgorithm</w:t>
             </w:r>
-            <w:proofErr w:type="spellEnd"/>
           </w:p>
         </w:tc>
         <w:tc>
@@ -24476,11 +23991,9 @@
             <w:hideMark/>
           </w:tcPr>
           <w:p>
-            <w:proofErr w:type="spellStart"/>
             <w:r>
               <w:t>SwarmNetworkParameters</w:t>
             </w:r>
-            <w:proofErr w:type="spellEnd"/>
           </w:p>
         </w:tc>
         <w:tc>
@@ -24533,11 +24046,9 @@
             <w:hideMark/>
           </w:tcPr>
           <w:p>
-            <w:proofErr w:type="spellStart"/>
             <w:r>
               <w:t>SwarmNetworkRole</w:t>
             </w:r>
-            <w:proofErr w:type="spellEnd"/>
           </w:p>
         </w:tc>
         <w:tc>
@@ -24553,23 +24064,7 @@
           </w:tcPr>
           <w:p>
             <w:r>
-              <w:t xml:space="preserve">Only one of the units is assigned </w:t>
-            </w:r>
-            <w:proofErr w:type="spellStart"/>
-            <w:r>
-              <w:t>NetworkLeader</w:t>
-            </w:r>
-            <w:proofErr w:type="spellEnd"/>
-            <w:r>
-              <w:t xml:space="preserve">. One or more may be assigned </w:t>
-            </w:r>
-            <w:proofErr w:type="spellStart"/>
-            <w:r>
-              <w:t>SecondaryLeader</w:t>
-            </w:r>
-            <w:proofErr w:type="spellEnd"/>
-            <w:r>
-              <w:t>.</w:t>
+              <w:t>Only one of the units is assigned NetworkLeader. One or more may be assigned SecondaryLeader.</w:t>
             </w:r>
           </w:p>
         </w:tc>
@@ -24614,11 +24109,9 @@
             <w:hideMark/>
           </w:tcPr>
           <w:p>
-            <w:proofErr w:type="spellStart"/>
             <w:r>
               <w:t>SwarmNetworkLeader</w:t>
             </w:r>
-            <w:proofErr w:type="spellEnd"/>
           </w:p>
         </w:tc>
         <w:tc>
@@ -24651,11 +24144,9 @@
             </w:tcBorders>
           </w:tcPr>
           <w:p>
-            <w:proofErr w:type="spellStart"/>
             <w:r>
               <w:t>UavJammer</w:t>
             </w:r>
-            <w:proofErr w:type="spellEnd"/>
           </w:p>
         </w:tc>
         <w:tc>
@@ -24669,11 +24160,9 @@
             </w:tcBorders>
           </w:tcPr>
           <w:p>
-            <w:proofErr w:type="spellStart"/>
             <w:r>
               <w:t>InitializationConcept</w:t>
             </w:r>
-            <w:proofErr w:type="spellEnd"/>
           </w:p>
         </w:tc>
         <w:tc>
@@ -25342,135 +24831,108 @@
                 <w14:ligatures w14:val="none"/>
               </w:rPr>
             </w:pPr>
-            <w:proofErr w:type="spellStart"/>
             <w:r>
               <w:rPr>
                 <w:kern w:val="0"/>
                 <w14:ligatures w14:val="none"/>
               </w:rPr>
-              <w:t>UavSearchX</w:t>
-            </w:r>
-            <w:proofErr w:type="spellEnd"/>
-            <w:r>
+              <w:t>UavSearchX (where X = 1-5)</w:t>
+            </w:r>
+          </w:p>
+        </w:tc>
+        <w:tc>
+          <w:tcPr>
+            <w:tcW w:w="2051" w:type="dxa"/>
+            <w:tcBorders>
+              <w:top w:val="single" w:sz="4" w:space="0" w:color="8EAADB" w:themeColor="accent1" w:themeTint="99"/>
+              <w:left w:val="single" w:sz="4" w:space="0" w:color="8EAADB" w:themeColor="accent1" w:themeTint="99"/>
+              <w:bottom w:val="single" w:sz="4" w:space="0" w:color="8EAADB" w:themeColor="accent1" w:themeTint="99"/>
+              <w:right w:val="single" w:sz="4" w:space="0" w:color="8EAADB" w:themeColor="accent1" w:themeTint="99"/>
+            </w:tcBorders>
+            <w:hideMark/>
+          </w:tcPr>
+          <w:p>
+            <w:pPr>
               <w:rPr>
                 <w:kern w:val="0"/>
                 <w14:ligatures w14:val="none"/>
               </w:rPr>
-              <w:t xml:space="preserve"> (where X = 1-5)</w:t>
-            </w:r>
-          </w:p>
-        </w:tc>
-        <w:tc>
-          <w:tcPr>
-            <w:tcW w:w="2051" w:type="dxa"/>
-            <w:tcBorders>
-              <w:top w:val="single" w:sz="4" w:space="0" w:color="8EAADB" w:themeColor="accent1" w:themeTint="99"/>
-              <w:left w:val="single" w:sz="4" w:space="0" w:color="8EAADB" w:themeColor="accent1" w:themeTint="99"/>
-              <w:bottom w:val="single" w:sz="4" w:space="0" w:color="8EAADB" w:themeColor="accent1" w:themeTint="99"/>
-              <w:right w:val="single" w:sz="4" w:space="0" w:color="8EAADB" w:themeColor="accent1" w:themeTint="99"/>
-            </w:tcBorders>
-            <w:hideMark/>
-          </w:tcPr>
-          <w:p>
-            <w:pPr>
+            </w:pPr>
+            <w:r>
               <w:rPr>
                 <w:kern w:val="0"/>
                 <w14:ligatures w14:val="none"/>
               </w:rPr>
-            </w:pPr>
-            <w:r>
+              <w:t>Search Drones</w:t>
+            </w:r>
+          </w:p>
+        </w:tc>
+        <w:tc>
+          <w:tcPr>
+            <w:tcW w:w="2404" w:type="dxa"/>
+            <w:tcBorders>
+              <w:top w:val="single" w:sz="4" w:space="0" w:color="8EAADB" w:themeColor="accent1" w:themeTint="99"/>
+              <w:left w:val="single" w:sz="4" w:space="0" w:color="8EAADB" w:themeColor="accent1" w:themeTint="99"/>
+              <w:bottom w:val="single" w:sz="4" w:space="0" w:color="8EAADB" w:themeColor="accent1" w:themeTint="99"/>
+              <w:right w:val="single" w:sz="4" w:space="0" w:color="8EAADB" w:themeColor="accent1" w:themeTint="99"/>
+            </w:tcBorders>
+            <w:hideMark/>
+          </w:tcPr>
+          <w:p>
+            <w:pPr>
               <w:rPr>
                 <w:kern w:val="0"/>
                 <w14:ligatures w14:val="none"/>
               </w:rPr>
-              <w:t>Search Drones</w:t>
-            </w:r>
-          </w:p>
-        </w:tc>
-        <w:tc>
-          <w:tcPr>
-            <w:tcW w:w="2404" w:type="dxa"/>
-            <w:tcBorders>
-              <w:top w:val="single" w:sz="4" w:space="0" w:color="8EAADB" w:themeColor="accent1" w:themeTint="99"/>
-              <w:left w:val="single" w:sz="4" w:space="0" w:color="8EAADB" w:themeColor="accent1" w:themeTint="99"/>
-              <w:bottom w:val="single" w:sz="4" w:space="0" w:color="8EAADB" w:themeColor="accent1" w:themeTint="99"/>
-              <w:right w:val="single" w:sz="4" w:space="0" w:color="8EAADB" w:themeColor="accent1" w:themeTint="99"/>
-            </w:tcBorders>
-            <w:hideMark/>
-          </w:tcPr>
-          <w:p>
-            <w:pPr>
+            </w:pPr>
+            <w:r>
               <w:rPr>
                 <w:kern w:val="0"/>
                 <w14:ligatures w14:val="none"/>
               </w:rPr>
-            </w:pPr>
-            <w:r>
+              <w:t>Search area of interest</w:t>
+            </w:r>
+          </w:p>
+        </w:tc>
+        <w:tc>
+          <w:tcPr>
+            <w:tcW w:w="3260" w:type="dxa"/>
+            <w:tcBorders>
+              <w:top w:val="single" w:sz="4" w:space="0" w:color="8EAADB" w:themeColor="accent1" w:themeTint="99"/>
+              <w:left w:val="single" w:sz="4" w:space="0" w:color="8EAADB" w:themeColor="accent1" w:themeTint="99"/>
+              <w:bottom w:val="single" w:sz="4" w:space="0" w:color="8EAADB" w:themeColor="accent1" w:themeTint="99"/>
+              <w:right w:val="single" w:sz="4" w:space="0" w:color="8EAADB" w:themeColor="accent1" w:themeTint="99"/>
+            </w:tcBorders>
+          </w:tcPr>
+          <w:p>
+            <w:pPr>
               <w:rPr>
                 <w:kern w:val="0"/>
                 <w14:ligatures w14:val="none"/>
               </w:rPr>
-              <w:t>Search area of interest</w:t>
-            </w:r>
-          </w:p>
-        </w:tc>
-        <w:tc>
-          <w:tcPr>
-            <w:tcW w:w="3260" w:type="dxa"/>
-            <w:tcBorders>
-              <w:top w:val="single" w:sz="4" w:space="0" w:color="8EAADB" w:themeColor="accent1" w:themeTint="99"/>
-              <w:left w:val="single" w:sz="4" w:space="0" w:color="8EAADB" w:themeColor="accent1" w:themeTint="99"/>
-              <w:bottom w:val="single" w:sz="4" w:space="0" w:color="8EAADB" w:themeColor="accent1" w:themeTint="99"/>
-              <w:right w:val="single" w:sz="4" w:space="0" w:color="8EAADB" w:themeColor="accent1" w:themeTint="99"/>
-            </w:tcBorders>
-          </w:tcPr>
-          <w:p>
-            <w:pPr>
+            </w:pPr>
+            <w:r>
               <w:rPr>
                 <w:kern w:val="0"/>
                 <w14:ligatures w14:val="none"/>
               </w:rPr>
-            </w:pPr>
-            <w:r>
+              <w:t xml:space="preserve">Mobility: Jet Single Engine </w:t>
+            </w:r>
+          </w:p>
+          <w:p>
+            <w:pPr>
               <w:rPr>
                 <w:kern w:val="0"/>
                 <w14:ligatures w14:val="none"/>
               </w:rPr>
-              <w:t xml:space="preserve">Mobility: Jet Single Engine </w:t>
-            </w:r>
-          </w:p>
-          <w:p>
-            <w:pPr>
+            </w:pPr>
+            <w:r>
               <w:rPr>
                 <w:kern w:val="0"/>
                 <w14:ligatures w14:val="none"/>
               </w:rPr>
-            </w:pPr>
-            <w:proofErr w:type="spellStart"/>
-            <w:r>
-              <w:rPr>
-                <w:kern w:val="0"/>
-                <w14:ligatures w14:val="none"/>
-              </w:rPr>
-              <w:t>VehicleType</w:t>
-            </w:r>
-            <w:proofErr w:type="spellEnd"/>
-            <w:r>
-              <w:rPr>
-                <w:kern w:val="0"/>
-                <w14:ligatures w14:val="none"/>
-              </w:rPr>
-              <w:t xml:space="preserve">: </w:t>
-            </w:r>
-            <w:proofErr w:type="spellStart"/>
-            <w:r>
-              <w:rPr>
-                <w:kern w:val="0"/>
-                <w14:ligatures w14:val="none"/>
-              </w:rPr>
-              <w:t>FixedWing</w:t>
-            </w:r>
-            <w:proofErr w:type="spellEnd"/>
+              <w:t>VehicleType: FixedWing</w:t>
+            </w:r>
           </w:p>
           <w:p>
             <w:pPr>
@@ -25608,7 +25070,6 @@
                 <w:bCs w:val="0"/>
               </w:rPr>
             </w:pPr>
-            <w:proofErr w:type="spellStart"/>
             <w:r>
               <w:rPr>
                 <w:b w:val="0"/>
@@ -25616,7 +25077,6 @@
               </w:rPr>
               <w:t>UavJammer</w:t>
             </w:r>
-            <w:proofErr w:type="spellEnd"/>
           </w:p>
         </w:tc>
         <w:tc>
@@ -25655,19 +25115,9 @@
             <w:pPr>
               <w:cnfStyle w:val="000000100000" w:firstRow="0" w:lastRow="0" w:firstColumn="0" w:lastColumn="0" w:oddVBand="0" w:evenVBand="0" w:oddHBand="1" w:evenHBand="0" w:firstRowFirstColumn="0" w:firstRowLastColumn="0" w:lastRowFirstColumn="0" w:lastRowLastColumn="0"/>
             </w:pPr>
-            <w:proofErr w:type="spellStart"/>
-            <w:r>
-              <w:t>Movility</w:t>
-            </w:r>
-            <w:proofErr w:type="spellEnd"/>
-            <w:r>
-              <w:t xml:space="preserve">: </w:t>
-            </w:r>
-            <w:proofErr w:type="spellStart"/>
-            <w:r>
-              <w:t>HoverFan</w:t>
-            </w:r>
-            <w:proofErr w:type="spellEnd"/>
+            <w:r>
+              <w:t>Movility: HoverFan</w:t>
+            </w:r>
           </w:p>
         </w:tc>
       </w:tr>
@@ -25797,11 +25247,9 @@
             <w:hideMark/>
           </w:tcPr>
           <w:p>
-            <w:proofErr w:type="spellStart"/>
             <w:r>
               <w:t>UavSearch</w:t>
             </w:r>
-            <w:proofErr w:type="spellEnd"/>
           </w:p>
         </w:tc>
         <w:tc>
@@ -25816,11 +25264,9 @@
             <w:hideMark/>
           </w:tcPr>
           <w:p>
-            <w:proofErr w:type="spellStart"/>
             <w:r>
               <w:t>InitializationConcept</w:t>
             </w:r>
-            <w:proofErr w:type="spellEnd"/>
           </w:p>
         </w:tc>
         <w:tc>
@@ -25835,11 +25281,9 @@
             <w:hideMark/>
           </w:tcPr>
           <w:p>
-            <w:proofErr w:type="spellStart"/>
             <w:r>
               <w:t>SearchPattern</w:t>
             </w:r>
-            <w:proofErr w:type="spellEnd"/>
           </w:p>
         </w:tc>
         <w:tc>
@@ -25892,13 +25336,8 @@
             <w:hideMark/>
           </w:tcPr>
           <w:p>
-            <w:proofErr w:type="spellStart"/>
-            <w:r>
-              <w:t>TargetDatabase</w:t>
-            </w:r>
-            <w:proofErr w:type="spellEnd"/>
-            <w:r>
-              <w:t xml:space="preserve"> – People </w:t>
+            <w:r>
+              <w:t xml:space="preserve">TargetDatabase – People </w:t>
             </w:r>
           </w:p>
         </w:tc>
@@ -25955,13 +25394,8 @@
             <w:hideMark/>
           </w:tcPr>
           <w:p>
-            <w:proofErr w:type="spellStart"/>
-            <w:r>
-              <w:t>TargetDatabase</w:t>
-            </w:r>
-            <w:proofErr w:type="spellEnd"/>
-            <w:r>
-              <w:t xml:space="preserve"> – Hazards</w:t>
+            <w:r>
+              <w:t>TargetDatabase – Hazards</w:t>
             </w:r>
           </w:p>
         </w:tc>
@@ -26015,11 +25449,9 @@
             <w:hideMark/>
           </w:tcPr>
           <w:p>
-            <w:proofErr w:type="spellStart"/>
             <w:r>
               <w:t>TargetIdAlgorithm</w:t>
             </w:r>
-            <w:proofErr w:type="spellEnd"/>
           </w:p>
         </w:tc>
         <w:tc>
@@ -26075,11 +25507,9 @@
             <w:hideMark/>
           </w:tcPr>
           <w:p>
-            <w:proofErr w:type="spellStart"/>
             <w:r>
               <w:t>SwarmNetworkParameters</w:t>
             </w:r>
-            <w:proofErr w:type="spellEnd"/>
           </w:p>
         </w:tc>
         <w:tc>
@@ -26132,11 +25562,9 @@
             <w:hideMark/>
           </w:tcPr>
           <w:p>
-            <w:proofErr w:type="spellStart"/>
             <w:r>
               <w:t>SwarmNetworkRole</w:t>
             </w:r>
-            <w:proofErr w:type="spellEnd"/>
           </w:p>
         </w:tc>
         <w:tc>
@@ -26152,23 +25580,7 @@
           </w:tcPr>
           <w:p>
             <w:r>
-              <w:t xml:space="preserve">Only one of the units is assigned </w:t>
-            </w:r>
-            <w:proofErr w:type="spellStart"/>
-            <w:r>
-              <w:t>NetworkLeader</w:t>
-            </w:r>
-            <w:proofErr w:type="spellEnd"/>
-            <w:r>
-              <w:t xml:space="preserve">. One or more may be assigned </w:t>
-            </w:r>
-            <w:proofErr w:type="spellStart"/>
-            <w:r>
-              <w:t>SecondaryLeader</w:t>
-            </w:r>
-            <w:proofErr w:type="spellEnd"/>
-            <w:r>
-              <w:t>.</w:t>
+              <w:t>Only one of the units is assigned NetworkLeader. One or more may be assigned SecondaryLeader.</w:t>
             </w:r>
           </w:p>
         </w:tc>
@@ -26213,11 +25625,9 @@
             <w:hideMark/>
           </w:tcPr>
           <w:p>
-            <w:proofErr w:type="spellStart"/>
             <w:r>
               <w:t>SwarmNetworkLeader</w:t>
             </w:r>
-            <w:proofErr w:type="spellEnd"/>
           </w:p>
         </w:tc>
         <w:tc>
@@ -26255,7 +25665,6 @@
                 <w:bCs w:val="0"/>
               </w:rPr>
             </w:pPr>
-            <w:proofErr w:type="spellStart"/>
             <w:r>
               <w:rPr>
                 <w:b w:val="0"/>
@@ -26263,7 +25672,6 @@
               </w:rPr>
               <w:t>UavJammer</w:t>
             </w:r>
-            <w:proofErr w:type="spellEnd"/>
           </w:p>
         </w:tc>
         <w:tc>
@@ -26279,11 +25687,9 @@
                 <w:bCs/>
               </w:rPr>
             </w:pPr>
-            <w:proofErr w:type="spellStart"/>
             <w:r>
               <w:t>InitializationConcept</w:t>
             </w:r>
-            <w:proofErr w:type="spellEnd"/>
           </w:p>
         </w:tc>
         <w:tc>
@@ -26542,7 +25948,6 @@
                 <w:szCs w:val="20"/>
               </w:rPr>
             </w:pPr>
-            <w:proofErr w:type="spellStart"/>
             <w:r>
               <w:rPr>
                 <w:sz w:val="20"/>
@@ -26550,7 +25955,6 @@
               </w:rPr>
               <w:t>UavJammer</w:t>
             </w:r>
-            <w:proofErr w:type="spellEnd"/>
           </w:p>
         </w:tc>
         <w:tc>
@@ -26658,7 +26062,6 @@
                 <w:szCs w:val="20"/>
               </w:rPr>
             </w:pPr>
-            <w:proofErr w:type="spellStart"/>
             <w:r>
               <w:rPr>
                 <w:sz w:val="20"/>
@@ -26666,7 +26069,6 @@
               </w:rPr>
               <w:t>UavJammer</w:t>
             </w:r>
-            <w:proofErr w:type="spellEnd"/>
           </w:p>
         </w:tc>
         <w:tc>
@@ -27409,16 +26811,8 @@
               <w:rPr>
                 <w:rFonts w:asciiTheme="minorHAnsi" w:eastAsiaTheme="minorHAnsi" w:hAnsiTheme="minorHAnsi" w:cstheme="minorBidi"/>
               </w:rPr>
-              <w:t xml:space="preserve">Mobility: </w:t>
-            </w:r>
-            <w:proofErr w:type="spellStart"/>
-            <w:r>
-              <w:rPr>
-                <w:rFonts w:asciiTheme="minorHAnsi" w:eastAsiaTheme="minorHAnsi" w:hAnsiTheme="minorHAnsi" w:cstheme="minorBidi"/>
-              </w:rPr>
-              <w:t>HoverFans</w:t>
-            </w:r>
-            <w:proofErr w:type="spellEnd"/>
+              <w:t>Mobility: HoverFans</w:t>
+            </w:r>
           </w:p>
           <w:p>
             <w:pPr>
@@ -27493,13 +26887,8 @@
           </w:tcPr>
           <w:p>
             <w:r>
-              <w:t xml:space="preserve">Attack </w:t>
-            </w:r>
-            <w:proofErr w:type="spellStart"/>
-            <w:r>
-              <w:t>UavHostiles</w:t>
-            </w:r>
-            <w:proofErr w:type="spellEnd"/>
+              <w:t>Attack UavHostiles</w:t>
+            </w:r>
           </w:p>
         </w:tc>
         <w:tc>
@@ -27513,19 +26902,9 @@
             </w:tcBorders>
           </w:tcPr>
           <w:p>
-            <w:proofErr w:type="spellStart"/>
-            <w:r>
-              <w:t>Movility</w:t>
-            </w:r>
-            <w:proofErr w:type="spellEnd"/>
-            <w:r>
-              <w:t xml:space="preserve">: </w:t>
-            </w:r>
-            <w:proofErr w:type="spellStart"/>
-            <w:r>
-              <w:t>HoverFans</w:t>
-            </w:r>
-            <w:proofErr w:type="spellEnd"/>
+            <w:r>
+              <w:t>Movility: HoverFans</w:t>
+            </w:r>
           </w:p>
           <w:p>
             <w:r>
@@ -27679,11 +27058,9 @@
             <w:pPr>
               <w:spacing w:after="160" w:line="259" w:lineRule="auto"/>
             </w:pPr>
-            <w:proofErr w:type="spellStart"/>
             <w:r>
               <w:t>UavRecce</w:t>
             </w:r>
-            <w:proofErr w:type="spellEnd"/>
           </w:p>
         </w:tc>
         <w:tc>
@@ -27701,11 +27078,9 @@
             <w:pPr>
               <w:spacing w:after="160" w:line="259" w:lineRule="auto"/>
             </w:pPr>
-            <w:proofErr w:type="spellStart"/>
             <w:r>
               <w:t>InitializationConcept</w:t>
             </w:r>
-            <w:proofErr w:type="spellEnd"/>
           </w:p>
         </w:tc>
         <w:tc>
@@ -27723,11 +27098,9 @@
             <w:pPr>
               <w:spacing w:after="160" w:line="259" w:lineRule="auto"/>
             </w:pPr>
-            <w:proofErr w:type="spellStart"/>
             <w:r>
               <w:t>SearchPattern</w:t>
             </w:r>
-            <w:proofErr w:type="spellEnd"/>
             <w:r>
               <w:t xml:space="preserve">, normal </w:t>
             </w:r>
@@ -27784,11 +27157,9 @@
             <w:pPr>
               <w:spacing w:after="160" w:line="259" w:lineRule="auto"/>
             </w:pPr>
-            <w:proofErr w:type="spellStart"/>
             <w:r>
               <w:t>InitializationConcept</w:t>
             </w:r>
-            <w:proofErr w:type="spellEnd"/>
           </w:p>
         </w:tc>
         <w:tc>
@@ -27859,11 +27230,9 @@
             </w:tcBorders>
           </w:tcPr>
           <w:p>
-            <w:proofErr w:type="spellStart"/>
             <w:r>
               <w:t>InitializationConcept</w:t>
             </w:r>
-            <w:proofErr w:type="spellEnd"/>
           </w:p>
         </w:tc>
         <w:tc>
@@ -28304,11 +27673,9 @@
             <w:pPr>
               <w:spacing w:after="160" w:line="259" w:lineRule="auto"/>
             </w:pPr>
-            <w:proofErr w:type="spellStart"/>
             <w:r>
               <w:t>UavArtillery</w:t>
             </w:r>
-            <w:proofErr w:type="spellEnd"/>
           </w:p>
         </w:tc>
         <w:tc>
@@ -28375,13 +27742,8 @@
             <w:pPr>
               <w:spacing w:after="160" w:line="259" w:lineRule="auto"/>
             </w:pPr>
-            <w:proofErr w:type="spellStart"/>
-            <w:r>
-              <w:t>Targetting</w:t>
-            </w:r>
-            <w:proofErr w:type="spellEnd"/>
-            <w:r>
-              <w:t xml:space="preserve"> info</w:t>
+            <w:r>
+              <w:t>Targetting info</w:t>
             </w:r>
           </w:p>
         </w:tc>
@@ -28711,11 +28073,9 @@
             </w:tcBorders>
           </w:tcPr>
           <w:p>
-            <w:proofErr w:type="spellStart"/>
             <w:r>
               <w:t>UavArtillery</w:t>
             </w:r>
-            <w:proofErr w:type="spellEnd"/>
           </w:p>
         </w:tc>
         <w:tc>
@@ -29232,16 +28592,8 @@
               <w:rPr>
                 <w:rFonts w:asciiTheme="minorHAnsi" w:eastAsiaTheme="minorHAnsi" w:hAnsiTheme="minorHAnsi" w:cstheme="minorBidi"/>
               </w:rPr>
-              <w:t xml:space="preserve">Mobility: </w:t>
-            </w:r>
-            <w:proofErr w:type="spellStart"/>
-            <w:r>
-              <w:rPr>
-                <w:rFonts w:asciiTheme="minorHAnsi" w:eastAsiaTheme="minorHAnsi" w:hAnsiTheme="minorHAnsi" w:cstheme="minorBidi"/>
-              </w:rPr>
-              <w:t>HoverFans</w:t>
-            </w:r>
-            <w:proofErr w:type="spellEnd"/>
+              <w:t>Mobility: HoverFans</w:t>
+            </w:r>
           </w:p>
           <w:p>
             <w:pPr>
@@ -29324,52 +28676,28 @@
               <w:rPr>
                 <w:rFonts w:asciiTheme="minorHAnsi" w:eastAsiaTheme="minorHAnsi" w:hAnsiTheme="minorHAnsi" w:cstheme="minorBidi"/>
               </w:rPr>
-              <w:t xml:space="preserve">Attack </w:t>
-            </w:r>
-            <w:proofErr w:type="spellStart"/>
-            <w:r>
+              <w:t>Attack UavHostiles</w:t>
+            </w:r>
+          </w:p>
+        </w:tc>
+        <w:tc>
+          <w:tcPr>
+            <w:tcW w:w="3260" w:type="dxa"/>
+            <w:hideMark/>
+          </w:tcPr>
+          <w:p>
+            <w:pPr>
+              <w:spacing w:after="160" w:line="259" w:lineRule="auto"/>
               <w:rPr>
                 <w:rFonts w:asciiTheme="minorHAnsi" w:eastAsiaTheme="minorHAnsi" w:hAnsiTheme="minorHAnsi" w:cstheme="minorBidi"/>
               </w:rPr>
-              <w:t>UavHostiles</w:t>
-            </w:r>
-            <w:proofErr w:type="spellEnd"/>
-          </w:p>
-        </w:tc>
-        <w:tc>
-          <w:tcPr>
-            <w:tcW w:w="3260" w:type="dxa"/>
-            <w:hideMark/>
-          </w:tcPr>
-          <w:p>
-            <w:pPr>
-              <w:spacing w:after="160" w:line="259" w:lineRule="auto"/>
+            </w:pPr>
+            <w:r>
               <w:rPr>
                 <w:rFonts w:asciiTheme="minorHAnsi" w:eastAsiaTheme="minorHAnsi" w:hAnsiTheme="minorHAnsi" w:cstheme="minorBidi"/>
               </w:rPr>
-            </w:pPr>
-            <w:proofErr w:type="spellStart"/>
-            <w:r>
-              <w:rPr>
-                <w:rFonts w:asciiTheme="minorHAnsi" w:eastAsiaTheme="minorHAnsi" w:hAnsiTheme="minorHAnsi" w:cstheme="minorBidi"/>
-              </w:rPr>
-              <w:t>Movility</w:t>
-            </w:r>
-            <w:proofErr w:type="spellEnd"/>
-            <w:r>
-              <w:rPr>
-                <w:rFonts w:asciiTheme="minorHAnsi" w:eastAsiaTheme="minorHAnsi" w:hAnsiTheme="minorHAnsi" w:cstheme="minorBidi"/>
-              </w:rPr>
-              <w:t xml:space="preserve">: </w:t>
-            </w:r>
-            <w:proofErr w:type="spellStart"/>
-            <w:r>
-              <w:rPr>
-                <w:rFonts w:asciiTheme="minorHAnsi" w:eastAsiaTheme="minorHAnsi" w:hAnsiTheme="minorHAnsi" w:cstheme="minorBidi"/>
-              </w:rPr>
-              <w:t>HoverFans</w:t>
-            </w:r>
-            <w:proofErr w:type="spellEnd"/>
+              <w:t>Movility: HoverFans</w:t>
+            </w:r>
           </w:p>
           <w:p>
             <w:pPr>
@@ -30484,11 +29812,9 @@
             <w:pPr>
               <w:spacing w:after="160" w:line="259" w:lineRule="auto"/>
             </w:pPr>
-            <w:proofErr w:type="spellStart"/>
             <w:r>
               <w:t>UavArtillery</w:t>
             </w:r>
-            <w:proofErr w:type="spellEnd"/>
           </w:p>
         </w:tc>
         <w:tc>
@@ -30598,11 +29924,9 @@
             </w:tcBorders>
           </w:tcPr>
           <w:p>
-            <w:proofErr w:type="spellStart"/>
             <w:r>
               <w:t>UavArtillery</w:t>
             </w:r>
-            <w:proofErr w:type="spellEnd"/>
           </w:p>
         </w:tc>
         <w:tc>
@@ -30979,13 +30303,8 @@
           </w:tcPr>
           <w:p>
             <w:r>
-              <w:t xml:space="preserve">Mobility: </w:t>
-            </w:r>
-            <w:proofErr w:type="spellStart"/>
-            <w:r>
-              <w:t>HoverFans</w:t>
-            </w:r>
-            <w:proofErr w:type="spellEnd"/>
+              <w:t>Mobility: HoverFans</w:t>
+            </w:r>
           </w:p>
           <w:p/>
           <w:p>
@@ -31166,11 +30485,9 @@
             <w:pPr>
               <w:spacing w:after="160" w:line="259" w:lineRule="auto"/>
             </w:pPr>
-            <w:proofErr w:type="spellStart"/>
             <w:r>
               <w:t>InitializationConcept</w:t>
             </w:r>
-            <w:proofErr w:type="spellEnd"/>
           </w:p>
         </w:tc>
         <w:tc>
@@ -31188,13 +30505,8 @@
             <w:pPr>
               <w:spacing w:after="160" w:line="259" w:lineRule="auto"/>
             </w:pPr>
-            <w:proofErr w:type="spellStart"/>
-            <w:r>
-              <w:t>SearchPattern</w:t>
-            </w:r>
-            <w:proofErr w:type="spellEnd"/>
-            <w:r>
-              <w:t xml:space="preserve">, </w:t>
+            <w:r>
+              <w:t xml:space="preserve">SearchPattern, </w:t>
             </w:r>
           </w:p>
         </w:tc>
@@ -32071,11 +31383,9 @@
       <w:r>
         <w:t xml:space="preserve"> </w:t>
       </w:r>
-      <w:proofErr w:type="spellStart"/>
       <w:r>
         <w:t>UxV</w:t>
       </w:r>
-      <w:proofErr w:type="spellEnd"/>
       <w:r>
         <w:t>-Specific</w:t>
       </w:r>
@@ -32114,13 +31424,8 @@
       <w:r>
         <w:t xml:space="preserve"> </w:t>
       </w:r>
-      <w:proofErr w:type="spellStart"/>
-      <w:r>
-        <w:t>UxV</w:t>
-      </w:r>
-      <w:proofErr w:type="spellEnd"/>
-      <w:r>
-        <w:t xml:space="preserve"> Attributes</w:t>
+      <w:r>
+        <w:t>UxV Attributes</w:t>
       </w:r>
       <w:bookmarkEnd w:id="113"/>
     </w:p>
@@ -32157,13 +31462,8 @@
           </w:tcPr>
           <w:p>
             <w:r>
-              <w:t xml:space="preserve">New / </w:t>
-            </w:r>
-            <w:proofErr w:type="spellStart"/>
-            <w:r>
-              <w:t>Extisting</w:t>
-            </w:r>
-            <w:proofErr w:type="spellEnd"/>
+              <w:t>New / Extisting</w:t>
+            </w:r>
           </w:p>
         </w:tc>
         <w:tc>
@@ -32222,21 +31522,17 @@
             <w:tcW w:w="2336" w:type="dxa"/>
           </w:tcPr>
           <w:p>
-            <w:proofErr w:type="spellStart"/>
             <w:r>
               <w:t>MultiRotor</w:t>
             </w:r>
-            <w:proofErr w:type="spellEnd"/>
             <w:r>
               <w:t>,</w:t>
             </w:r>
           </w:p>
           <w:p>
-            <w:proofErr w:type="spellStart"/>
             <w:r>
               <w:t>InternalCombustionEngine</w:t>
             </w:r>
-            <w:proofErr w:type="spellEnd"/>
             <w:r>
               <w:t xml:space="preserve">, </w:t>
             </w:r>
@@ -32256,11 +31552,9 @@
             <w:tcW w:w="2136" w:type="dxa"/>
           </w:tcPr>
           <w:p>
-            <w:proofErr w:type="spellStart"/>
             <w:r>
               <w:t>NavigationAutonomy</w:t>
             </w:r>
-            <w:proofErr w:type="spellEnd"/>
           </w:p>
         </w:tc>
         <w:tc>
@@ -32286,13 +31580,8 @@
             </w:r>
           </w:p>
           <w:p>
-            <w:proofErr w:type="spellStart"/>
-            <w:r>
-              <w:t>RemoteControl</w:t>
-            </w:r>
-            <w:proofErr w:type="spellEnd"/>
-            <w:r>
-              <w:t xml:space="preserve"> (?),</w:t>
+            <w:r>
+              <w:t>RemoteControl (?),</w:t>
             </w:r>
           </w:p>
           <w:p/>
@@ -32313,11 +31602,9 @@
             <w:tcW w:w="2136" w:type="dxa"/>
           </w:tcPr>
           <w:p>
-            <w:proofErr w:type="spellStart"/>
             <w:r>
               <w:t>VehicleType</w:t>
             </w:r>
-            <w:proofErr w:type="spellEnd"/>
           </w:p>
         </w:tc>
         <w:tc>
@@ -32335,18 +31622,14 @@
             <w:tcW w:w="2336" w:type="dxa"/>
           </w:tcPr>
           <w:p>
-            <w:proofErr w:type="spellStart"/>
             <w:r>
               <w:t>DroneFixedWing</w:t>
             </w:r>
-            <w:proofErr w:type="spellEnd"/>
-          </w:p>
-          <w:p>
-            <w:proofErr w:type="spellStart"/>
+          </w:p>
+          <w:p>
             <w:r>
               <w:t>DroneHover</w:t>
             </w:r>
-            <w:proofErr w:type="spellEnd"/>
           </w:p>
         </w:tc>
         <w:tc>
@@ -32382,37 +31665,8 @@
             <w:tcW w:w="2336" w:type="dxa"/>
           </w:tcPr>
           <w:p>
-            <w:proofErr w:type="spellStart"/>
-            <w:r>
-              <w:t>SensorVideo</w:t>
-            </w:r>
-            <w:proofErr w:type="spellEnd"/>
-            <w:r>
-              <w:t xml:space="preserve">, </w:t>
-            </w:r>
-            <w:proofErr w:type="spellStart"/>
-            <w:r>
-              <w:t>SensorAudio</w:t>
-            </w:r>
-            <w:proofErr w:type="spellEnd"/>
-            <w:r>
-              <w:t xml:space="preserve">, </w:t>
-            </w:r>
-            <w:proofErr w:type="spellStart"/>
-            <w:r>
-              <w:t>SensorEw</w:t>
-            </w:r>
-            <w:proofErr w:type="spellEnd"/>
-            <w:r>
-              <w:t xml:space="preserve">, </w:t>
-            </w:r>
-            <w:proofErr w:type="spellStart"/>
-            <w:r>
-              <w:t>JammerEw</w:t>
-            </w:r>
-            <w:proofErr w:type="spellEnd"/>
-            <w:r>
-              <w:t xml:space="preserve">, </w:t>
+            <w:r>
+              <w:t xml:space="preserve">SensorVideo, SensorAudio, SensorEw, JammerEw, </w:t>
             </w:r>
           </w:p>
         </w:tc>
@@ -32436,11 +31690,9 @@
             <w:tcW w:w="2136" w:type="dxa"/>
           </w:tcPr>
           <w:p>
-            <w:proofErr w:type="spellStart"/>
             <w:r>
               <w:t>PayloadCapability</w:t>
             </w:r>
-            <w:proofErr w:type="spellEnd"/>
           </w:p>
         </w:tc>
         <w:tc>
@@ -32463,16 +31715,8 @@
               <w:rPr>
                 <w:lang w:val="fr-FR"/>
               </w:rPr>
-              <w:t xml:space="preserve">None, Supplies, Fuel, </w:t>
-            </w:r>
-            <w:proofErr w:type="spellStart"/>
-            <w:r>
-              <w:rPr>
-                <w:lang w:val="fr-FR"/>
-              </w:rPr>
-              <w:t>Vehicles</w:t>
-            </w:r>
-            <w:proofErr w:type="spellEnd"/>
+              <w:t>None, Supplies, Fuel, Vehicles</w:t>
+            </w:r>
             <w:r>
               <w:rPr>
                 <w:lang w:val="fr-FR"/>
@@ -32538,16 +31782,11 @@
             <w:tcW w:w="2336" w:type="dxa"/>
           </w:tcPr>
           <w:p>
-            <w:proofErr w:type="spellStart"/>
             <w:r>
               <w:t>Arm</w:t>
             </w:r>
             <w:r>
-              <w:t>iture</w:t>
-            </w:r>
-            <w:proofErr w:type="spellEnd"/>
-            <w:r>
-              <w:t>,</w:t>
+              <w:t>iture,</w:t>
             </w:r>
           </w:p>
           <w:p>
@@ -32680,11 +31919,9 @@
             <w:tcW w:w="2136" w:type="dxa"/>
           </w:tcPr>
           <w:p>
-            <w:proofErr w:type="spellStart"/>
             <w:r>
               <w:t>SensorType</w:t>
             </w:r>
-            <w:proofErr w:type="spellEnd"/>
           </w:p>
         </w:tc>
         <w:tc>
@@ -32901,13 +32138,8 @@
           </w:tcPr>
           <w:p>
             <w:r>
-              <w:t xml:space="preserve">New </w:t>
-            </w:r>
-            <w:proofErr w:type="spellStart"/>
-            <w:r>
-              <w:t>enum</w:t>
-            </w:r>
-            <w:proofErr w:type="spellEnd"/>
+              <w:t>New enum</w:t>
+            </w:r>
           </w:p>
         </w:tc>
         <w:tc>
@@ -33003,15 +32235,7 @@
       </w:pPr>
       <w:bookmarkStart w:id="114" w:name="_Toc209017958"/>
       <w:r>
-        <w:t xml:space="preserve">C2SIM Concepts Used </w:t>
-      </w:r>
-      <w:proofErr w:type="gramStart"/>
-      <w:r>
-        <w:t>In</w:t>
-      </w:r>
-      <w:proofErr w:type="gramEnd"/>
-      <w:r>
-        <w:t xml:space="preserve"> Messages</w:t>
+        <w:t>C2SIM Concepts Used In Messages</w:t>
       </w:r>
       <w:bookmarkEnd w:id="114"/>
     </w:p>
@@ -33130,13 +32354,9 @@
           <w:numId w:val="25"/>
         </w:numPr>
       </w:pPr>
-      <w:proofErr w:type="spellStart"/>
-      <w:proofErr w:type="gramStart"/>
       <w:r>
         <w:t>Owl:Thing</w:t>
       </w:r>
-      <w:proofErr w:type="spellEnd"/>
-      <w:proofErr w:type="gramEnd"/>
     </w:p>
     <w:p>
       <w:pPr>
@@ -33145,11 +32365,9 @@
           <w:numId w:val="25"/>
         </w:numPr>
       </w:pPr>
-      <w:proofErr w:type="spellStart"/>
       <w:r>
         <w:t>InitializationConcept</w:t>
       </w:r>
-      <w:proofErr w:type="spellEnd"/>
     </w:p>
     <w:p>
       <w:pPr>
@@ -33158,11 +32376,9 @@
           <w:numId w:val="25"/>
         </w:numPr>
       </w:pPr>
-      <w:proofErr w:type="spellStart"/>
       <w:r>
         <w:t>InitializationDataFile</w:t>
       </w:r>
-      <w:proofErr w:type="spellEnd"/>
     </w:p>
     <w:p>
       <w:pPr>
@@ -33171,11 +32387,9 @@
           <w:numId w:val="25"/>
         </w:numPr>
       </w:pPr>
-      <w:proofErr w:type="spellStart"/>
       <w:r>
         <w:t>ObjectDefinitions</w:t>
       </w:r>
-      <w:proofErr w:type="spellEnd"/>
     </w:p>
     <w:p>
       <w:pPr>
@@ -33184,11 +32398,9 @@
           <w:numId w:val="25"/>
         </w:numPr>
       </w:pPr>
-      <w:proofErr w:type="spellStart"/>
       <w:r>
         <w:t>ScenarioSetting</w:t>
       </w:r>
-      <w:proofErr w:type="spellEnd"/>
     </w:p>
     <w:p>
       <w:pPr>
@@ -33197,12 +32409,10 @@
           <w:numId w:val="25"/>
         </w:numPr>
       </w:pPr>
-      <w:proofErr w:type="spellStart"/>
       <w:r>
         <w:lastRenderedPageBreak/>
         <w:t>SystemEntityList</w:t>
       </w:r>
-      <w:proofErr w:type="spellEnd"/>
     </w:p>
     <w:p>
       <w:r>
@@ -33296,23 +32506,8 @@
             <w:pPr>
               <w:spacing w:after="160" w:line="259" w:lineRule="auto"/>
             </w:pPr>
-            <w:proofErr w:type="spellStart"/>
-            <w:r>
-              <w:t>InitializationConcept</w:t>
-            </w:r>
-            <w:proofErr w:type="spellEnd"/>
-            <w:r>
-              <w:t xml:space="preserve"> (sub-type of </w:t>
-            </w:r>
-            <w:proofErr w:type="spellStart"/>
-            <w:proofErr w:type="gramStart"/>
-            <w:r>
-              <w:t>owl:Thing</w:t>
-            </w:r>
-            <w:proofErr w:type="spellEnd"/>
-            <w:proofErr w:type="gramEnd"/>
-            <w:r>
-              <w:t>)</w:t>
+            <w:r>
+              <w:t>InitializationConcept (sub-type of owl:Thing)</w:t>
             </w:r>
           </w:p>
         </w:tc>
@@ -33325,11 +32520,9 @@
             <w:pPr>
               <w:spacing w:after="160" w:line="259" w:lineRule="auto"/>
             </w:pPr>
-            <w:proofErr w:type="spellStart"/>
             <w:r>
               <w:t>InitializationDataFile</w:t>
             </w:r>
-            <w:proofErr w:type="spellEnd"/>
           </w:p>
         </w:tc>
         <w:tc>
@@ -33373,11 +32566,9 @@
             <w:pPr>
               <w:spacing w:after="160" w:line="259" w:lineRule="auto"/>
             </w:pPr>
-            <w:proofErr w:type="spellStart"/>
             <w:r>
               <w:t>ObjectDefinitions</w:t>
             </w:r>
-            <w:proofErr w:type="spellEnd"/>
           </w:p>
         </w:tc>
         <w:tc>
@@ -33424,11 +32615,9 @@
             <w:pPr>
               <w:spacing w:after="160" w:line="259" w:lineRule="auto"/>
             </w:pPr>
-            <w:proofErr w:type="spellStart"/>
             <w:r>
               <w:t>ScenarioSetting</w:t>
             </w:r>
-            <w:proofErr w:type="spellEnd"/>
           </w:p>
         </w:tc>
         <w:tc>
@@ -33521,13 +32710,8 @@
       </w:pPr>
       <w:bookmarkStart w:id="116" w:name="_Toc209017954"/>
       <w:r>
-        <w:t xml:space="preserve">Mission Execution – </w:t>
-      </w:r>
-      <w:proofErr w:type="spellStart"/>
-      <w:r>
-        <w:t>UxV</w:t>
-      </w:r>
-      <w:proofErr w:type="spellEnd"/>
+        <w:t>Mission Execution – UxV</w:t>
+      </w:r>
       <w:r>
         <w:t>-</w:t>
       </w:r>
@@ -33538,15 +32722,7 @@
     </w:p>
     <w:p>
       <w:r>
-        <w:t xml:space="preserve">During a mission, the following table contains </w:t>
-      </w:r>
-      <w:proofErr w:type="spellStart"/>
-      <w:r>
-        <w:t>UxV</w:t>
-      </w:r>
-      <w:proofErr w:type="spellEnd"/>
-      <w:r>
-        <w:t>-specific information that needs to be included in the messaging.</w:t>
+        <w:t>During a mission, the following table contains UxV-specific information that needs to be included in the messaging.</w:t>
       </w:r>
     </w:p>
     <w:tbl>
@@ -33602,16 +32778,8 @@
               <w:rPr>
                 <w:rFonts w:asciiTheme="minorHAnsi" w:eastAsiaTheme="minorHAnsi" w:hAnsiTheme="minorHAnsi" w:cstheme="minorBidi"/>
               </w:rPr>
-              <w:t xml:space="preserve">New / </w:t>
-            </w:r>
-            <w:proofErr w:type="spellStart"/>
-            <w:r>
-              <w:rPr>
-                <w:rFonts w:asciiTheme="minorHAnsi" w:eastAsiaTheme="minorHAnsi" w:hAnsiTheme="minorHAnsi" w:cstheme="minorBidi"/>
-              </w:rPr>
-              <w:t>Extisting</w:t>
-            </w:r>
-            <w:proofErr w:type="spellEnd"/>
+              <w:t>New / Extisting</w:t>
+            </w:r>
           </w:p>
         </w:tc>
         <w:tc>
@@ -33711,14 +32879,12 @@
                 <w:rFonts w:asciiTheme="minorHAnsi" w:eastAsiaTheme="minorHAnsi" w:hAnsiTheme="minorHAnsi" w:cstheme="minorBidi"/>
               </w:rPr>
             </w:pPr>
-            <w:proofErr w:type="spellStart"/>
             <w:r>
               <w:rPr>
                 <w:rFonts w:asciiTheme="minorHAnsi" w:eastAsiaTheme="minorHAnsi" w:hAnsiTheme="minorHAnsi" w:cstheme="minorBidi"/>
               </w:rPr>
               <w:t>HoverFans</w:t>
             </w:r>
-            <w:proofErr w:type="spellEnd"/>
           </w:p>
           <w:p>
             <w:pPr>
@@ -33762,14 +32928,12 @@
                 <w:rFonts w:asciiTheme="minorHAnsi" w:eastAsiaTheme="minorHAnsi" w:hAnsiTheme="minorHAnsi" w:cstheme="minorBidi"/>
               </w:rPr>
             </w:pPr>
-            <w:proofErr w:type="spellStart"/>
             <w:r>
               <w:rPr>
                 <w:rFonts w:asciiTheme="minorHAnsi" w:eastAsiaTheme="minorHAnsi" w:hAnsiTheme="minorHAnsi" w:cstheme="minorBidi"/>
               </w:rPr>
               <w:t>VehicleType</w:t>
             </w:r>
-            <w:proofErr w:type="spellEnd"/>
           </w:p>
         </w:tc>
         <w:tc>
@@ -33889,41 +33053,25 @@
                 <w:rFonts w:asciiTheme="minorHAnsi" w:eastAsiaTheme="minorHAnsi" w:hAnsiTheme="minorHAnsi" w:cstheme="minorBidi"/>
               </w:rPr>
             </w:pPr>
-            <w:proofErr w:type="spellStart"/>
             <w:r>
               <w:rPr>
                 <w:rFonts w:asciiTheme="minorHAnsi" w:eastAsiaTheme="minorHAnsi" w:hAnsiTheme="minorHAnsi" w:cstheme="minorBidi"/>
               </w:rPr>
-              <w:t>SensorType</w:t>
-            </w:r>
-            <w:proofErr w:type="spellEnd"/>
-            <w:r>
+              <w:t>SensorType,</w:t>
+            </w:r>
+          </w:p>
+          <w:p>
+            <w:pPr>
+              <w:spacing w:after="160" w:line="259" w:lineRule="auto"/>
               <w:rPr>
                 <w:rFonts w:asciiTheme="minorHAnsi" w:eastAsiaTheme="minorHAnsi" w:hAnsiTheme="minorHAnsi" w:cstheme="minorBidi"/>
               </w:rPr>
-              <w:t>,</w:t>
-            </w:r>
-          </w:p>
-          <w:p>
-            <w:pPr>
-              <w:spacing w:after="160" w:line="259" w:lineRule="auto"/>
+            </w:pPr>
+            <w:r>
               <w:rPr>
                 <w:rFonts w:asciiTheme="minorHAnsi" w:eastAsiaTheme="minorHAnsi" w:hAnsiTheme="minorHAnsi" w:cstheme="minorBidi"/>
               </w:rPr>
-            </w:pPr>
-            <w:proofErr w:type="spellStart"/>
-            <w:r>
-              <w:rPr>
-                <w:rFonts w:asciiTheme="minorHAnsi" w:eastAsiaTheme="minorHAnsi" w:hAnsiTheme="minorHAnsi" w:cstheme="minorBidi"/>
-              </w:rPr>
-              <w:t>Armiture</w:t>
-            </w:r>
-            <w:proofErr w:type="spellEnd"/>
-            <w:r>
-              <w:rPr>
-                <w:rFonts w:asciiTheme="minorHAnsi" w:eastAsiaTheme="minorHAnsi" w:hAnsiTheme="minorHAnsi" w:cstheme="minorBidi"/>
-              </w:rPr>
-              <w:t>,</w:t>
+              <w:t>Armiture,</w:t>
             </w:r>
           </w:p>
           <w:p>
@@ -34185,14 +33333,12 @@
                 <w:rFonts w:asciiTheme="minorHAnsi" w:eastAsiaTheme="minorHAnsi" w:hAnsiTheme="minorHAnsi" w:cstheme="minorBidi"/>
               </w:rPr>
             </w:pPr>
-            <w:proofErr w:type="spellStart"/>
             <w:r>
               <w:rPr>
                 <w:rFonts w:asciiTheme="minorHAnsi" w:eastAsiaTheme="minorHAnsi" w:hAnsiTheme="minorHAnsi" w:cstheme="minorBidi"/>
               </w:rPr>
               <w:t>SensorType</w:t>
             </w:r>
-            <w:proofErr w:type="spellEnd"/>
           </w:p>
         </w:tc>
         <w:tc>
@@ -34420,21 +33566,7 @@
         <w:rPr>
           <w:rFonts w:ascii="Calibri" w:eastAsia="Calibri" w:hAnsi="Calibri" w:cs="Times New Roman"/>
         </w:rPr>
-        <w:t xml:space="preserve">Order – Move to location and deploy resource – </w:t>
-      </w:r>
-      <w:proofErr w:type="spellStart"/>
-      <w:r>
-        <w:rPr>
-          <w:rFonts w:ascii="Calibri" w:eastAsia="Calibri" w:hAnsi="Calibri" w:cs="Times New Roman"/>
-        </w:rPr>
-        <w:t>MedKit</w:t>
-      </w:r>
-      <w:proofErr w:type="spellEnd"/>
-      <w:r>
-        <w:rPr>
-          <w:rFonts w:ascii="Calibri" w:eastAsia="Calibri" w:hAnsi="Calibri" w:cs="Times New Roman"/>
-        </w:rPr>
-        <w:t>.</w:t>
+        <w:t>Order – Move to location and deploy resource – MedKit.</w:t>
       </w:r>
     </w:p>
     <w:p>
@@ -34755,11 +33887,9 @@
             <w:tcW w:w="2694" w:type="dxa"/>
           </w:tcPr>
           <w:p>
-            <w:proofErr w:type="spellStart"/>
             <w:r>
               <w:t>MessageConcept</w:t>
             </w:r>
-            <w:proofErr w:type="spellEnd"/>
           </w:p>
         </w:tc>
         <w:tc>
@@ -34821,11 +33951,9 @@
             <w:tcW w:w="2694" w:type="dxa"/>
           </w:tcPr>
           <w:p>
-            <w:proofErr w:type="spellStart"/>
             <w:r>
               <w:t>MessageConcept</w:t>
             </w:r>
-            <w:proofErr w:type="spellEnd"/>
           </w:p>
         </w:tc>
         <w:tc>
@@ -35825,21 +34953,7 @@
               <w:rPr>
                 <w:lang w:val="en-US"/>
               </w:rPr>
-              <w:t xml:space="preserve">Connection for </w:t>
-            </w:r>
-            <w:proofErr w:type="gramStart"/>
-            <w:r>
-              <w:rPr>
-                <w:lang w:val="en-US"/>
-              </w:rPr>
-              <w:t>partially-autonomous</w:t>
-            </w:r>
-            <w:proofErr w:type="gramEnd"/>
-            <w:r>
-              <w:rPr>
-                <w:lang w:val="en-US"/>
-              </w:rPr>
-              <w:t xml:space="preserve"> units communication back to human to get Orders.</w:t>
+              <w:t>Connection for partially-autonomous units communication back to human to get Orders.</w:t>
             </w:r>
           </w:p>
         </w:tc>
@@ -38762,61 +37876,33 @@
               <w:rPr>
                 <w:lang w:val="en-US"/>
               </w:rPr>
-              <w:t xml:space="preserve">Report </w:t>
-            </w:r>
-            <w:proofErr w:type="gramStart"/>
-            <w:r>
+              <w:t>Report search complete</w:t>
+            </w:r>
+          </w:p>
+        </w:tc>
+        <w:tc>
+          <w:tcPr>
+            <w:tcW w:w="3117" w:type="dxa"/>
+            <w:tcBorders>
+              <w:top w:val="single" w:sz="4" w:space="0" w:color="8EAADB" w:themeColor="accent1" w:themeTint="99"/>
+              <w:left w:val="single" w:sz="4" w:space="0" w:color="8EAADB" w:themeColor="accent1" w:themeTint="99"/>
+              <w:bottom w:val="single" w:sz="4" w:space="0" w:color="8EAADB" w:themeColor="accent1" w:themeTint="99"/>
+              <w:right w:val="single" w:sz="4" w:space="0" w:color="8EAADB" w:themeColor="accent1" w:themeTint="99"/>
+            </w:tcBorders>
+            <w:hideMark/>
+          </w:tcPr>
+          <w:p>
+            <w:pPr>
+              <w:spacing w:after="160" w:line="259" w:lineRule="auto"/>
               <w:rPr>
                 <w:lang w:val="en-US"/>
               </w:rPr>
-              <w:t>search</w:t>
-            </w:r>
-            <w:proofErr w:type="gramEnd"/>
+            </w:pPr>
             <w:r>
               <w:rPr>
                 <w:lang w:val="en-US"/>
               </w:rPr>
-              <w:t xml:space="preserve"> complete</w:t>
-            </w:r>
-          </w:p>
-        </w:tc>
-        <w:tc>
-          <w:tcPr>
-            <w:tcW w:w="3117" w:type="dxa"/>
-            <w:tcBorders>
-              <w:top w:val="single" w:sz="4" w:space="0" w:color="8EAADB" w:themeColor="accent1" w:themeTint="99"/>
-              <w:left w:val="single" w:sz="4" w:space="0" w:color="8EAADB" w:themeColor="accent1" w:themeTint="99"/>
-              <w:bottom w:val="single" w:sz="4" w:space="0" w:color="8EAADB" w:themeColor="accent1" w:themeTint="99"/>
-              <w:right w:val="single" w:sz="4" w:space="0" w:color="8EAADB" w:themeColor="accent1" w:themeTint="99"/>
-            </w:tcBorders>
-            <w:hideMark/>
-          </w:tcPr>
-          <w:p>
-            <w:pPr>
-              <w:spacing w:after="160" w:line="259" w:lineRule="auto"/>
-              <w:rPr>
-                <w:lang w:val="en-US"/>
-              </w:rPr>
-            </w:pPr>
-            <w:r>
-              <w:rPr>
-                <w:lang w:val="en-US"/>
-              </w:rPr>
-              <w:t xml:space="preserve">May result </w:t>
-            </w:r>
-            <w:proofErr w:type="gramStart"/>
-            <w:r>
-              <w:rPr>
-                <w:lang w:val="en-US"/>
-              </w:rPr>
-              <w:t>in order to</w:t>
-            </w:r>
-            <w:proofErr w:type="gramEnd"/>
-            <w:r>
-              <w:rPr>
-                <w:lang w:val="en-US"/>
-              </w:rPr>
-              <w:t xml:space="preserve"> repeat search or start search at new location.</w:t>
+              <w:t>May result in order to repeat search or start search at new location.</w:t>
             </w:r>
           </w:p>
         </w:tc>
@@ -39266,14 +38352,12 @@
                 <w:lang w:val="en-US"/>
               </w:rPr>
             </w:pPr>
-            <w:proofErr w:type="spellStart"/>
             <w:r>
               <w:rPr>
                 <w:lang w:val="en-US"/>
               </w:rPr>
               <w:t>BackupCoordinator</w:t>
             </w:r>
-            <w:proofErr w:type="spellEnd"/>
           </w:p>
         </w:tc>
         <w:tc>
@@ -40634,13 +39718,17 @@
           </w:tcPr>
           <w:p>
             <w:r>
-              <w:t xml:space="preserve">Feature of </w:t>
-            </w:r>
-            <w:proofErr w:type="spellStart"/>
-            <w:r>
-              <w:t>Intereset</w:t>
-            </w:r>
-            <w:proofErr w:type="spellEnd"/>
+              <w:t>Feature of Intere</w:t>
+            </w:r>
+            <w:r>
+              <w:t>s</w:t>
+            </w:r>
+            <w:r>
+              <w:t>t</w:t>
+            </w:r>
+            <w:r>
+              <w:t xml:space="preserve"> / Reports</w:t>
+            </w:r>
           </w:p>
         </w:tc>
         <w:tc>
@@ -40683,8 +39771,32 @@
             <w:tcW w:w="3297" w:type="dxa"/>
           </w:tcPr>
           <w:p>
+            <w:pPr>
+              <w:pStyle w:val="ListParagraph"/>
+              <w:numPr>
+                <w:ilvl w:val="0"/>
+                <w:numId w:val="32"/>
+              </w:numPr>
+              <w:spacing w:line="240" w:lineRule="auto"/>
+            </w:pPr>
+            <w:r>
+              <w:t xml:space="preserve">Observation Report with </w:t>
+            </w:r>
             <w:r>
               <w:t>Video Image</w:t>
+            </w:r>
+          </w:p>
+          <w:p>
+            <w:pPr>
+              <w:pStyle w:val="ListParagraph"/>
+              <w:numPr>
+                <w:ilvl w:val="0"/>
+                <w:numId w:val="32"/>
+              </w:numPr>
+              <w:spacing w:line="240" w:lineRule="auto"/>
+            </w:pPr>
+            <w:r>
+              <w:t>Location Report with Coordinates, area description</w:t>
             </w:r>
           </w:p>
         </w:tc>
@@ -40721,8 +39833,29 @@
             <w:tcW w:w="3297" w:type="dxa"/>
           </w:tcPr>
           <w:p>
-            <w:r>
-              <w:t>Type of resource requested, quantity, location</w:t>
+            <w:pPr>
+              <w:pStyle w:val="ListParagraph"/>
+              <w:numPr>
+                <w:ilvl w:val="0"/>
+                <w:numId w:val="32"/>
+              </w:numPr>
+              <w:spacing w:line="240" w:lineRule="auto"/>
+            </w:pPr>
+            <w:r>
+              <w:t xml:space="preserve">Type of resource requested, quantity, </w:t>
+            </w:r>
+          </w:p>
+          <w:p>
+            <w:pPr>
+              <w:pStyle w:val="ListParagraph"/>
+              <w:numPr>
+                <w:ilvl w:val="0"/>
+                <w:numId w:val="32"/>
+              </w:numPr>
+              <w:spacing w:line="240" w:lineRule="auto"/>
+            </w:pPr>
+            <w:r>
+              <w:t>location</w:t>
             </w:r>
           </w:p>
         </w:tc>
@@ -40756,16 +39889,11 @@
           </w:tcPr>
           <w:p>
             <w:r>
-              <w:t xml:space="preserve">Report arrived on </w:t>
-            </w:r>
-            <w:proofErr w:type="gramStart"/>
-            <w:r>
-              <w:t>location</w:t>
+              <w:t>Report arrived on location</w:t>
             </w:r>
             <w:r>
               <w:t>;</w:t>
             </w:r>
-            <w:proofErr w:type="gramEnd"/>
             <w:r>
               <w:t xml:space="preserve"> </w:t>
             </w:r>
@@ -40784,6 +39912,30 @@
             <w:tcW w:w="3297" w:type="dxa"/>
           </w:tcPr>
           <w:p>
+            <w:pPr>
+              <w:pStyle w:val="ListParagraph"/>
+              <w:numPr>
+                <w:ilvl w:val="0"/>
+                <w:numId w:val="32"/>
+              </w:numPr>
+              <w:spacing w:line="240" w:lineRule="auto"/>
+            </w:pPr>
+            <w:r>
+              <w:t>Location Report</w:t>
+            </w:r>
+          </w:p>
+          <w:p>
+            <w:pPr>
+              <w:pStyle w:val="ListParagraph"/>
+              <w:numPr>
+                <w:ilvl w:val="0"/>
+                <w:numId w:val="32"/>
+              </w:numPr>
+              <w:spacing w:line="240" w:lineRule="auto"/>
+            </w:pPr>
+            <w:r>
+              <w:t xml:space="preserve">Activity Report - </w:t>
+            </w:r>
             <w:r>
               <w:t>Arrival</w:t>
             </w:r>
@@ -40827,6 +39979,40 @@
             <w:tcW w:w="3297" w:type="dxa"/>
           </w:tcPr>
           <w:p>
+            <w:pPr>
+              <w:pStyle w:val="ListParagraph"/>
+              <w:numPr>
+                <w:ilvl w:val="0"/>
+                <w:numId w:val="32"/>
+              </w:numPr>
+              <w:spacing w:line="240" w:lineRule="auto"/>
+            </w:pPr>
+            <w:r>
+              <w:t>Network Response?  Or Identification Response</w:t>
+            </w:r>
+          </w:p>
+          <w:p>
+            <w:pPr>
+              <w:pStyle w:val="ListParagraph"/>
+              <w:numPr>
+                <w:ilvl w:val="0"/>
+                <w:numId w:val="32"/>
+              </w:numPr>
+              <w:spacing w:line="240" w:lineRule="auto"/>
+            </w:pPr>
+            <w:r>
+              <w:t>Include status?</w:t>
+            </w:r>
+          </w:p>
+          <w:p>
+            <w:pPr>
+              <w:pStyle w:val="ListParagraph"/>
+              <w:numPr>
+                <w:ilvl w:val="0"/>
+                <w:numId w:val="32"/>
+              </w:numPr>
+              <w:spacing w:line="240" w:lineRule="auto"/>
+            </w:pPr>
             <w:r>
               <w:t>Response to swarm heartbeat. Must include swarm identifier.</w:t>
             </w:r>
@@ -40868,6 +40054,14 @@
             <w:tcW w:w="3297" w:type="dxa"/>
           </w:tcPr>
           <w:p>
+            <w:pPr>
+              <w:pStyle w:val="ListParagraph"/>
+              <w:numPr>
+                <w:ilvl w:val="0"/>
+                <w:numId w:val="32"/>
+              </w:numPr>
+              <w:spacing w:line="240" w:lineRule="auto"/>
+            </w:pPr>
             <w:r>
               <w:t>ID of lost swarm leader, ID of new swarm leader</w:t>
             </w:r>
@@ -40950,8 +40144,49 @@
             <w:tcW w:w="3297" w:type="dxa"/>
           </w:tcPr>
           <w:p>
-            <w:r>
-              <w:t>Location, size of swarm, type of propulsion, on-board equipment, e.g. munitions, weapons</w:t>
+            <w:pPr>
+              <w:pStyle w:val="ListParagraph"/>
+              <w:numPr>
+                <w:ilvl w:val="0"/>
+                <w:numId w:val="32"/>
+              </w:numPr>
+              <w:spacing w:line="240" w:lineRule="auto"/>
+            </w:pPr>
+            <w:r>
+              <w:t>Observation Report – should include details of observed units, i.e. swarm type, plus activity observed</w:t>
+            </w:r>
+          </w:p>
+          <w:p>
+            <w:pPr>
+              <w:pStyle w:val="ListParagraph"/>
+              <w:numPr>
+                <w:ilvl w:val="0"/>
+                <w:numId w:val="32"/>
+              </w:numPr>
+              <w:spacing w:line="240" w:lineRule="auto"/>
+            </w:pPr>
+            <w:r>
+              <w:t>Location</w:t>
+            </w:r>
+            <w:r>
+              <w:t xml:space="preserve"> Report</w:t>
+            </w:r>
+          </w:p>
+          <w:p>
+            <w:pPr>
+              <w:pStyle w:val="ListParagraph"/>
+              <w:numPr>
+                <w:ilvl w:val="0"/>
+                <w:numId w:val="32"/>
+              </w:numPr>
+              <w:spacing w:line="240" w:lineRule="auto"/>
+            </w:pPr>
+            <w:r>
+              <w:t xml:space="preserve"> size of swarm, type of propulsion, on-board equipment, e.g. </w:t>
+            </w:r>
+            <w:r>
+              <w:lastRenderedPageBreak/>
+              <w:t>munitions, weapons</w:t>
             </w:r>
           </w:p>
         </w:tc>
@@ -41158,7 +40393,6 @@
         <w:pStyle w:val="Heading3"/>
       </w:pPr>
       <w:r>
-        <w:lastRenderedPageBreak/>
         <w:t>Swarm Detection</w:t>
       </w:r>
     </w:p>
@@ -42752,6 +41986,118 @@
     </w:lvl>
   </w:abstractNum>
   <w:abstractNum w:abstractNumId="12" w15:restartNumberingAfterBreak="0">
+    <w:nsid w:val="5AFF313E"/>
+    <w:multiLevelType w:val="hybridMultilevel"/>
+    <w:tmpl w:val="BAEC8978"/>
+    <w:lvl w:ilvl="0" w:tplc="3FE24A2A">
+      <w:numFmt w:val="bullet"/>
+      <w:lvlText w:val="-"/>
+      <w:lvlJc w:val="left"/>
+      <w:pPr>
+        <w:ind w:left="720" w:hanging="360"/>
+      </w:pPr>
+      <w:rPr>
+        <w:rFonts w:ascii="Calibri" w:eastAsia="Calibri" w:hAnsi="Calibri" w:cs="Calibri" w:hint="default"/>
+      </w:rPr>
+    </w:lvl>
+    <w:lvl w:ilvl="1" w:tplc="10090003" w:tentative="1">
+      <w:start w:val="1"/>
+      <w:numFmt w:val="bullet"/>
+      <w:lvlText w:val="o"/>
+      <w:lvlJc w:val="left"/>
+      <w:pPr>
+        <w:ind w:left="1440" w:hanging="360"/>
+      </w:pPr>
+      <w:rPr>
+        <w:rFonts w:ascii="Courier New" w:hAnsi="Courier New" w:cs="Courier New" w:hint="default"/>
+      </w:rPr>
+    </w:lvl>
+    <w:lvl w:ilvl="2" w:tplc="10090005" w:tentative="1">
+      <w:start w:val="1"/>
+      <w:numFmt w:val="bullet"/>
+      <w:lvlText w:val=""/>
+      <w:lvlJc w:val="left"/>
+      <w:pPr>
+        <w:ind w:left="2160" w:hanging="360"/>
+      </w:pPr>
+      <w:rPr>
+        <w:rFonts w:ascii="Wingdings" w:hAnsi="Wingdings" w:hint="default"/>
+      </w:rPr>
+    </w:lvl>
+    <w:lvl w:ilvl="3" w:tplc="10090001" w:tentative="1">
+      <w:start w:val="1"/>
+      <w:numFmt w:val="bullet"/>
+      <w:lvlText w:val=""/>
+      <w:lvlJc w:val="left"/>
+      <w:pPr>
+        <w:ind w:left="2880" w:hanging="360"/>
+      </w:pPr>
+      <w:rPr>
+        <w:rFonts w:ascii="Symbol" w:hAnsi="Symbol" w:hint="default"/>
+      </w:rPr>
+    </w:lvl>
+    <w:lvl w:ilvl="4" w:tplc="10090003" w:tentative="1">
+      <w:start w:val="1"/>
+      <w:numFmt w:val="bullet"/>
+      <w:lvlText w:val="o"/>
+      <w:lvlJc w:val="left"/>
+      <w:pPr>
+        <w:ind w:left="3600" w:hanging="360"/>
+      </w:pPr>
+      <w:rPr>
+        <w:rFonts w:ascii="Courier New" w:hAnsi="Courier New" w:cs="Courier New" w:hint="default"/>
+      </w:rPr>
+    </w:lvl>
+    <w:lvl w:ilvl="5" w:tplc="10090005" w:tentative="1">
+      <w:start w:val="1"/>
+      <w:numFmt w:val="bullet"/>
+      <w:lvlText w:val=""/>
+      <w:lvlJc w:val="left"/>
+      <w:pPr>
+        <w:ind w:left="4320" w:hanging="360"/>
+      </w:pPr>
+      <w:rPr>
+        <w:rFonts w:ascii="Wingdings" w:hAnsi="Wingdings" w:hint="default"/>
+      </w:rPr>
+    </w:lvl>
+    <w:lvl w:ilvl="6" w:tplc="10090001" w:tentative="1">
+      <w:start w:val="1"/>
+      <w:numFmt w:val="bullet"/>
+      <w:lvlText w:val=""/>
+      <w:lvlJc w:val="left"/>
+      <w:pPr>
+        <w:ind w:left="5040" w:hanging="360"/>
+      </w:pPr>
+      <w:rPr>
+        <w:rFonts w:ascii="Symbol" w:hAnsi="Symbol" w:hint="default"/>
+      </w:rPr>
+    </w:lvl>
+    <w:lvl w:ilvl="7" w:tplc="10090003" w:tentative="1">
+      <w:start w:val="1"/>
+      <w:numFmt w:val="bullet"/>
+      <w:lvlText w:val="o"/>
+      <w:lvlJc w:val="left"/>
+      <w:pPr>
+        <w:ind w:left="5760" w:hanging="360"/>
+      </w:pPr>
+      <w:rPr>
+        <w:rFonts w:ascii="Courier New" w:hAnsi="Courier New" w:cs="Courier New" w:hint="default"/>
+      </w:rPr>
+    </w:lvl>
+    <w:lvl w:ilvl="8" w:tplc="10090005" w:tentative="1">
+      <w:start w:val="1"/>
+      <w:numFmt w:val="bullet"/>
+      <w:lvlText w:val=""/>
+      <w:lvlJc w:val="left"/>
+      <w:pPr>
+        <w:ind w:left="6480" w:hanging="360"/>
+      </w:pPr>
+      <w:rPr>
+        <w:rFonts w:ascii="Wingdings" w:hAnsi="Wingdings" w:hint="default"/>
+      </w:rPr>
+    </w:lvl>
+  </w:abstractNum>
+  <w:abstractNum w:abstractNumId="13" w15:restartNumberingAfterBreak="0">
     <w:nsid w:val="5B16152C"/>
     <w:multiLevelType w:val="hybridMultilevel"/>
     <w:tmpl w:val="DAA4835A"/>
@@ -42863,7 +42209,7 @@
       </w:rPr>
     </w:lvl>
   </w:abstractNum>
-  <w:abstractNum w:abstractNumId="13" w15:restartNumberingAfterBreak="0">
+  <w:abstractNum w:abstractNumId="14" w15:restartNumberingAfterBreak="0">
     <w:nsid w:val="5B2C6B6D"/>
     <w:multiLevelType w:val="hybridMultilevel"/>
     <w:tmpl w:val="E78A3622"/>
@@ -42976,7 +42322,7 @@
       </w:rPr>
     </w:lvl>
   </w:abstractNum>
-  <w:abstractNum w:abstractNumId="14" w15:restartNumberingAfterBreak="0">
+  <w:abstractNum w:abstractNumId="15" w15:restartNumberingAfterBreak="0">
     <w:nsid w:val="5DCD4C90"/>
     <w:multiLevelType w:val="hybridMultilevel"/>
     <w:tmpl w:val="E0023CE2"/>
@@ -43089,7 +42435,7 @@
       </w:rPr>
     </w:lvl>
   </w:abstractNum>
-  <w:abstractNum w:abstractNumId="15" w15:restartNumberingAfterBreak="0">
+  <w:abstractNum w:abstractNumId="16" w15:restartNumberingAfterBreak="0">
     <w:nsid w:val="65F6480C"/>
     <w:multiLevelType w:val="multilevel"/>
     <w:tmpl w:val="EB0A75C4"/>
@@ -43184,7 +42530,7 @@
       </w:pPr>
     </w:lvl>
   </w:abstractNum>
-  <w:abstractNum w:abstractNumId="16" w15:restartNumberingAfterBreak="0">
+  <w:abstractNum w:abstractNumId="17" w15:restartNumberingAfterBreak="0">
     <w:nsid w:val="672548D8"/>
     <w:multiLevelType w:val="hybridMultilevel"/>
     <w:tmpl w:val="E5A698EE"/>
@@ -43297,7 +42643,7 @@
       </w:rPr>
     </w:lvl>
   </w:abstractNum>
-  <w:abstractNum w:abstractNumId="17" w15:restartNumberingAfterBreak="0">
+  <w:abstractNum w:abstractNumId="18" w15:restartNumberingAfterBreak="0">
     <w:nsid w:val="731676C6"/>
     <w:multiLevelType w:val="hybridMultilevel"/>
     <w:tmpl w:val="F16C44D2"/>
@@ -43386,7 +42732,7 @@
       </w:pPr>
     </w:lvl>
   </w:abstractNum>
-  <w:abstractNum w:abstractNumId="18" w15:restartNumberingAfterBreak="0">
+  <w:abstractNum w:abstractNumId="19" w15:restartNumberingAfterBreak="0">
     <w:nsid w:val="734746BE"/>
     <w:multiLevelType w:val="hybridMultilevel"/>
     <w:tmpl w:val="9EC80B00"/>
@@ -43499,7 +42845,7 @@
       </w:rPr>
     </w:lvl>
   </w:abstractNum>
-  <w:abstractNum w:abstractNumId="19" w15:restartNumberingAfterBreak="0">
+  <w:abstractNum w:abstractNumId="20" w15:restartNumberingAfterBreak="0">
     <w:nsid w:val="752B3538"/>
     <w:multiLevelType w:val="multilevel"/>
     <w:tmpl w:val="1009001F"/>
@@ -43585,7 +42931,7 @@
       </w:pPr>
     </w:lvl>
   </w:abstractNum>
-  <w:abstractNum w:abstractNumId="20" w15:restartNumberingAfterBreak="0">
+  <w:abstractNum w:abstractNumId="21" w15:restartNumberingAfterBreak="0">
     <w:nsid w:val="75B43F93"/>
     <w:multiLevelType w:val="hybridMultilevel"/>
     <w:tmpl w:val="7024A17C"/>
@@ -43698,7 +43044,7 @@
       </w:rPr>
     </w:lvl>
   </w:abstractNum>
-  <w:abstractNum w:abstractNumId="21" w15:restartNumberingAfterBreak="0">
+  <w:abstractNum w:abstractNumId="22" w15:restartNumberingAfterBreak="0">
     <w:nsid w:val="7EBA778F"/>
     <w:multiLevelType w:val="hybridMultilevel"/>
     <w:tmpl w:val="388A8466"/>
@@ -43788,10 +43134,10 @@
     </w:lvl>
   </w:abstractNum>
   <w:num w:numId="1" w16cid:durableId="217133108">
-    <w:abstractNumId w:val="18"/>
+    <w:abstractNumId w:val="19"/>
   </w:num>
   <w:num w:numId="2" w16cid:durableId="84769943">
-    <w:abstractNumId w:val="18"/>
+    <w:abstractNumId w:val="19"/>
   </w:num>
   <w:num w:numId="3" w16cid:durableId="1792897022">
     <w:abstractNumId w:val="7"/>
@@ -43800,13 +43146,13 @@
     <w:abstractNumId w:val="5"/>
   </w:num>
   <w:num w:numId="5" w16cid:durableId="1072582163">
-    <w:abstractNumId w:val="20"/>
+    <w:abstractNumId w:val="21"/>
   </w:num>
   <w:num w:numId="6" w16cid:durableId="919101003">
     <w:abstractNumId w:val="1"/>
   </w:num>
   <w:num w:numId="7" w16cid:durableId="678191429">
-    <w:abstractNumId w:val="16"/>
+    <w:abstractNumId w:val="17"/>
   </w:num>
   <w:num w:numId="8" w16cid:durableId="1265042898">
     <w:abstractNumId w:val="9"/>
@@ -43821,7 +43167,7 @@
     <w:abstractNumId w:val="8"/>
   </w:num>
   <w:num w:numId="12" w16cid:durableId="1035498593">
-    <w:abstractNumId w:val="19"/>
+    <w:abstractNumId w:val="20"/>
   </w:num>
   <w:num w:numId="13" w16cid:durableId="1621453985">
     <w:abstractNumId w:val="6"/>
@@ -43830,10 +43176,10 @@
     <w:abstractNumId w:val="11"/>
   </w:num>
   <w:num w:numId="15" w16cid:durableId="865942090">
-    <w:abstractNumId w:val="15"/>
+    <w:abstractNumId w:val="16"/>
   </w:num>
   <w:num w:numId="16" w16cid:durableId="724331201">
-    <w:abstractNumId w:val="15"/>
+    <w:abstractNumId w:val="16"/>
     <w:lvlOverride w:ilvl="0">
       <w:startOverride w:val="1"/>
     </w:lvlOverride>
@@ -43863,7 +43209,7 @@
     </w:lvlOverride>
   </w:num>
   <w:num w:numId="17" w16cid:durableId="2052725546">
-    <w:abstractNumId w:val="15"/>
+    <w:abstractNumId w:val="16"/>
     <w:lvlOverride w:ilvl="0">
       <w:startOverride w:val="1"/>
     </w:lvlOverride>
@@ -43896,43 +43242,46 @@
     <w:abstractNumId w:val="2"/>
   </w:num>
   <w:num w:numId="19" w16cid:durableId="1695494691">
-    <w:abstractNumId w:val="21"/>
+    <w:abstractNumId w:val="22"/>
   </w:num>
   <w:num w:numId="20" w16cid:durableId="1018237732">
     <w:abstractNumId w:val="0"/>
   </w:num>
   <w:num w:numId="21" w16cid:durableId="240989906">
-    <w:abstractNumId w:val="13"/>
+    <w:abstractNumId w:val="14"/>
   </w:num>
   <w:num w:numId="22" w16cid:durableId="263612797">
+    <w:abstractNumId w:val="19"/>
+  </w:num>
+  <w:num w:numId="23" w16cid:durableId="1220897504">
+    <w:abstractNumId w:val="15"/>
+  </w:num>
+  <w:num w:numId="24" w16cid:durableId="1039087760">
+    <w:abstractNumId w:val="19"/>
+  </w:num>
+  <w:num w:numId="25" w16cid:durableId="1885561509">
+    <w:abstractNumId w:val="19"/>
+  </w:num>
+  <w:num w:numId="26" w16cid:durableId="1135295217">
     <w:abstractNumId w:val="18"/>
   </w:num>
-  <w:num w:numId="23" w16cid:durableId="1220897504">
-    <w:abstractNumId w:val="14"/>
-  </w:num>
-  <w:num w:numId="24" w16cid:durableId="1039087760">
-    <w:abstractNumId w:val="18"/>
-  </w:num>
-  <w:num w:numId="25" w16cid:durableId="1885561509">
-    <w:abstractNumId w:val="18"/>
-  </w:num>
-  <w:num w:numId="26" w16cid:durableId="1135295217">
-    <w:abstractNumId w:val="17"/>
-  </w:num>
   <w:num w:numId="27" w16cid:durableId="298537042">
-    <w:abstractNumId w:val="18"/>
+    <w:abstractNumId w:val="19"/>
   </w:num>
   <w:num w:numId="28" w16cid:durableId="1115127687">
     <w:abstractNumId w:val="10"/>
   </w:num>
   <w:num w:numId="29" w16cid:durableId="402678539">
-    <w:abstractNumId w:val="12"/>
+    <w:abstractNumId w:val="13"/>
   </w:num>
   <w:num w:numId="30" w16cid:durableId="169757558">
-    <w:abstractNumId w:val="18"/>
+    <w:abstractNumId w:val="19"/>
   </w:num>
   <w:num w:numId="31" w16cid:durableId="852379493">
-    <w:abstractNumId w:val="18"/>
+    <w:abstractNumId w:val="19"/>
+  </w:num>
+  <w:num w:numId="32" w16cid:durableId="326251106">
+    <w:abstractNumId w:val="12"/>
   </w:num>
 </w:numbering>
 </file>
@@ -44582,6 +43931,7 @@
   <w:style w:type="character" w:default="1" w:styleId="DefaultParagraphFont">
     <w:name w:val="Default Paragraph Font"/>
     <w:uiPriority w:val="1"/>
+    <w:semiHidden/>
     <w:unhideWhenUsed/>
   </w:style>
   <w:style w:type="table" w:default="1" w:styleId="TableNormal">

</xml_diff>